<commit_message>
Wrote text content for website
Added sources/references
Wrote content for wevsite
</commit_message>
<xml_diff>
--- a/Historicizing the Spellcheck Attribute.docx
+++ b/Historicizing the Spellcheck Attribute.docx
@@ -283,10 +283,7 @@
         <w:t xml:space="preserve">Microsoft Edge 10.0 </w:t>
       </w:r>
       <w:r>
-        <w:t xml:space="preserve">and Google </w:t>
-      </w:r>
-      <w:r>
-        <w:t>Chrome</w:t>
+        <w:t>and Google Chrome</w:t>
       </w:r>
       <w:r>
         <w:t xml:space="preserve"> 9.0</w:t>
@@ -298,7 +295,24 @@
         <w:t>W3Schools</w:t>
       </w:r>
       <w:r>
-        <w:t xml:space="preserve">). </w:t>
+        <w:t>,</w:t>
+      </w:r>
+      <w:r>
+        <w:t xml:space="preserve"> </w:t>
+      </w:r>
+      <w:proofErr w:type="gramStart"/>
+      <w:r>
+        <w:t>https://www.w3schools.com/tags/att_global_spellcheck.asp</w:t>
+      </w:r>
+      <w:r>
+        <w:t xml:space="preserve"> </w:t>
+      </w:r>
+      <w:r>
+        <w:t>)</w:t>
+      </w:r>
+      <w:proofErr w:type="gramEnd"/>
+      <w:r>
+        <w:t xml:space="preserve">. </w:t>
       </w:r>
       <w:r>
         <w:t xml:space="preserve">However, the W3Schools website lists it as a Global attribute which means that it “specifies whether the element is to have its spelling and grammar checked or not” (W3Schools, </w:t>
@@ -340,17 +354,19 @@
         <w:t>contenteditable</w:t>
       </w:r>
       <w:proofErr w:type="spellEnd"/>
-      <w:r>
-        <w:t>=”true” spellcheck=”true”&gt;content added/&gt; and other elements can use the sp</w:t>
-      </w:r>
-      <w:r>
-        <w:t>ellcheck attribute if desired</w:t>
-      </w:r>
-      <w:r>
-        <w:t>.</w:t>
-      </w:r>
-      <w:r>
-        <w:t xml:space="preserve"> </w:t>
+      <w:proofErr w:type="gramStart"/>
+      <w:r>
+        <w:t>=”true</w:t>
+      </w:r>
+      <w:proofErr w:type="gramEnd"/>
+      <w:r>
+        <w:t>” spellcheck=”true”&gt;content added/</w:t>
+      </w:r>
+      <w:r>
+        <w:t>p</w:t>
+      </w:r>
+      <w:r>
+        <w:t xml:space="preserve">&gt;. </w:t>
       </w:r>
       <w:r>
         <w:t>For</w:t>
@@ -430,12 +446,21 @@
         <w:t>contenteditable</w:t>
       </w:r>
       <w:proofErr w:type="spellEnd"/>
-      <w:r>
-        <w:rPr>
-          <w:sz w:val="24"/>
-          <w:szCs w:val="24"/>
-        </w:rPr>
-        <w:t>=”true” spellcheck=”true”&gt;content to be edited and checked/p&gt;</w:t>
+      <w:proofErr w:type="gramStart"/>
+      <w:r>
+        <w:rPr>
+          <w:sz w:val="24"/>
+          <w:szCs w:val="24"/>
+        </w:rPr>
+        <w:t>=”true</w:t>
+      </w:r>
+      <w:proofErr w:type="gramEnd"/>
+      <w:r>
+        <w:rPr>
+          <w:sz w:val="24"/>
+          <w:szCs w:val="24"/>
+        </w:rPr>
+        <w:t>” spellcheck=”true”&gt;content to be edited and checked/p&gt;</w:t>
       </w:r>
     </w:p>
     <w:p>
@@ -467,7 +492,15 @@
           <w:sz w:val="24"/>
           <w:szCs w:val="24"/>
         </w:rPr>
-        <w:t>First name: &lt;input type=”text” name=”</w:t>
+        <w:t>First name: &lt;input type=”text” name</w:t>
+      </w:r>
+      <w:proofErr w:type="gramStart"/>
+      <w:r>
+        <w:rPr>
+          <w:sz w:val="24"/>
+          <w:szCs w:val="24"/>
+        </w:rPr>
+        <w:t>=”</w:t>
       </w:r>
       <w:proofErr w:type="spellStart"/>
       <w:r>
@@ -478,6 +511,7 @@
         <w:t>fname</w:t>
       </w:r>
       <w:proofErr w:type="spellEnd"/>
+      <w:proofErr w:type="gramEnd"/>
       <w:r>
         <w:rPr>
           <w:sz w:val="24"/>
@@ -554,12 +588,21 @@
           <w:szCs w:val="24"/>
         </w:rPr>
       </w:pPr>
-      <w:r>
-        <w:rPr>
-          <w:sz w:val="24"/>
-          <w:szCs w:val="24"/>
-        </w:rPr>
-        <w:t>&lt;!DOCTYPE html&gt;</w:t>
+      <w:proofErr w:type="gramStart"/>
+      <w:r>
+        <w:rPr>
+          <w:sz w:val="24"/>
+          <w:szCs w:val="24"/>
+        </w:rPr>
+        <w:t>&lt;!DOCTYPE</w:t>
+      </w:r>
+      <w:proofErr w:type="gramEnd"/>
+      <w:r>
+        <w:rPr>
+          <w:sz w:val="24"/>
+          <w:szCs w:val="24"/>
+        </w:rPr>
+        <w:t xml:space="preserve"> html&gt;</w:t>
       </w:r>
     </w:p>
     <w:p>
@@ -850,32 +893,64 @@
           <w:sz w:val="24"/>
           <w:szCs w:val="24"/>
         </w:rPr>
-        <w:t>&lt;p&gt;The text area above is outside the form element, but should still be a part of the form.&lt;/p&gt;</w:t>
-      </w:r>
-    </w:p>
-    <w:p>
-      <w:pPr>
-        <w:pStyle w:val="NoSpacing"/>
-        <w:rPr>
-          <w:sz w:val="24"/>
-          <w:szCs w:val="24"/>
-        </w:rPr>
-      </w:pPr>
-    </w:p>
-    <w:p>
-      <w:pPr>
-        <w:pStyle w:val="NoSpacing"/>
-        <w:rPr>
-          <w:sz w:val="24"/>
-          <w:szCs w:val="24"/>
-        </w:rPr>
-      </w:pPr>
-      <w:r>
-        <w:rPr>
-          <w:sz w:val="24"/>
-          <w:szCs w:val="24"/>
-        </w:rPr>
-        <w:t>&lt;p&gt;&lt;b&gt;Note:&lt;/b&gt; The form attribute is not supported in IE.&lt;/p&gt;</w:t>
+        <w:t xml:space="preserve">&lt;p&gt;The text area above is outside the form element, but should still be a part of the </w:t>
+      </w:r>
+      <w:proofErr w:type="gramStart"/>
+      <w:r>
+        <w:rPr>
+          <w:sz w:val="24"/>
+          <w:szCs w:val="24"/>
+        </w:rPr>
+        <w:t>form.&lt;</w:t>
+      </w:r>
+      <w:proofErr w:type="gramEnd"/>
+      <w:r>
+        <w:rPr>
+          <w:sz w:val="24"/>
+          <w:szCs w:val="24"/>
+        </w:rPr>
+        <w:t>/p&gt;</w:t>
+      </w:r>
+    </w:p>
+    <w:p>
+      <w:pPr>
+        <w:pStyle w:val="NoSpacing"/>
+        <w:rPr>
+          <w:sz w:val="24"/>
+          <w:szCs w:val="24"/>
+        </w:rPr>
+      </w:pPr>
+    </w:p>
+    <w:p>
+      <w:pPr>
+        <w:pStyle w:val="NoSpacing"/>
+        <w:rPr>
+          <w:sz w:val="24"/>
+          <w:szCs w:val="24"/>
+        </w:rPr>
+      </w:pPr>
+      <w:r>
+        <w:rPr>
+          <w:sz w:val="24"/>
+          <w:szCs w:val="24"/>
+        </w:rPr>
+        <w:t xml:space="preserve">&lt;p&gt;&lt;b&gt;Note:&lt;/b&gt; The form attribute is not supported in </w:t>
+      </w:r>
+      <w:proofErr w:type="gramStart"/>
+      <w:r>
+        <w:rPr>
+          <w:sz w:val="24"/>
+          <w:szCs w:val="24"/>
+        </w:rPr>
+        <w:t>IE.&lt;</w:t>
+      </w:r>
+      <w:proofErr w:type="gramEnd"/>
+      <w:r>
+        <w:rPr>
+          <w:sz w:val="24"/>
+          <w:szCs w:val="24"/>
+        </w:rPr>
+        <w:t>/p&gt;</w:t>
       </w:r>
     </w:p>
     <w:p>
@@ -1124,37 +1199,1531 @@
           <w:sz w:val="24"/>
           <w:szCs w:val="24"/>
         </w:rPr>
-        <w:t>“Firefox spell checks the rest of the document” including “elements that are by default spell checked.”</w:t>
-      </w:r>
-    </w:p>
-    <w:p>
-      <w:pPr>
-        <w:pStyle w:val="NoSpacing"/>
-        <w:spacing w:line="480" w:lineRule="auto"/>
-        <w:rPr>
-          <w:color w:val="8EAADB" w:themeColor="accent1" w:themeTint="99"/>
-          <w:sz w:val="24"/>
-          <w:szCs w:val="24"/>
-        </w:rPr>
-      </w:pPr>
-      <w:r>
-        <w:rPr>
-          <w:color w:val="8EAADB" w:themeColor="accent1" w:themeTint="99"/>
-          <w:sz w:val="24"/>
-          <w:szCs w:val="24"/>
-        </w:rPr>
-        <w:t>Proofreading history</w:t>
-      </w:r>
-      <w:r>
-        <w:rPr>
-          <w:color w:val="8EAADB" w:themeColor="accent1" w:themeTint="99"/>
-          <w:sz w:val="24"/>
-          <w:szCs w:val="24"/>
-        </w:rPr>
-        <w:t xml:space="preserve"> Historicizing </w:t>
-      </w:r>
+        <w:t>“Firefox spell checks the rest of the document” including “elements that are by default spell checked”</w:t>
+      </w:r>
+      <w:r>
+        <w:rPr>
+          <w:sz w:val="24"/>
+          <w:szCs w:val="24"/>
+        </w:rPr>
+        <w:t xml:space="preserve"> (Wufoo, n.d.).</w:t>
+      </w:r>
+    </w:p>
+    <w:p>
+      <w:pPr>
+        <w:pStyle w:val="NoSpacing"/>
+        <w:spacing w:line="480" w:lineRule="auto"/>
+        <w:rPr>
+          <w:b/>
+          <w:sz w:val="24"/>
+          <w:szCs w:val="24"/>
+        </w:rPr>
+      </w:pPr>
+      <w:r>
+        <w:rPr>
+          <w:b/>
+          <w:sz w:val="24"/>
+          <w:szCs w:val="24"/>
+        </w:rPr>
+        <w:t xml:space="preserve"> Proofreading</w:t>
+      </w:r>
+    </w:p>
+    <w:p>
+      <w:pPr>
+        <w:pStyle w:val="NoSpacing"/>
+        <w:spacing w:line="480" w:lineRule="auto"/>
+        <w:rPr>
+          <w:sz w:val="24"/>
+          <w:szCs w:val="24"/>
+        </w:rPr>
+      </w:pPr>
+      <w:r>
+        <w:rPr>
+          <w:b/>
+          <w:sz w:val="24"/>
+          <w:szCs w:val="24"/>
+        </w:rPr>
+        <w:tab/>
+      </w:r>
+      <w:r>
+        <w:rPr>
+          <w:sz w:val="24"/>
+          <w:szCs w:val="24"/>
+        </w:rPr>
+        <w:t xml:space="preserve">The art of writing well with meticulous attention paid to recording records of rulers and merchants meant that the writer had to proofread their work. The exact point in history when proofreading for content, context, spelling and grammar probably dovetails with the written histories of cultures. </w:t>
+      </w:r>
+      <w:r>
+        <w:rPr>
+          <w:sz w:val="24"/>
+          <w:szCs w:val="24"/>
+        </w:rPr>
+        <w:t xml:space="preserve"> The Chinese are credited with discovering printing “by the end of the 2</w:t>
+      </w:r>
+      <w:r>
+        <w:rPr>
+          <w:sz w:val="24"/>
+          <w:szCs w:val="24"/>
+          <w:vertAlign w:val="superscript"/>
+        </w:rPr>
+        <w:t>nd</w:t>
+      </w:r>
+      <w:r>
+        <w:rPr>
+          <w:sz w:val="24"/>
+          <w:szCs w:val="24"/>
+        </w:rPr>
+        <w:t xml:space="preserve"> century C.E.</w:t>
+      </w:r>
+      <w:r>
+        <w:rPr>
+          <w:sz w:val="24"/>
+          <w:szCs w:val="24"/>
+        </w:rPr>
+        <w:t>” (</w:t>
+      </w:r>
+      <w:proofErr w:type="spellStart"/>
+      <w:r>
+        <w:rPr>
+          <w:sz w:val="24"/>
+          <w:szCs w:val="24"/>
+        </w:rPr>
+        <w:t>Encyclopaedia</w:t>
+      </w:r>
+      <w:proofErr w:type="spellEnd"/>
+      <w:r>
+        <w:rPr>
+          <w:sz w:val="24"/>
+          <w:szCs w:val="24"/>
+        </w:rPr>
+        <w:t xml:space="preserve"> Britannica, History of Printing, para, 1).   </w:t>
+      </w:r>
+      <w:r>
+        <w:rPr>
+          <w:sz w:val="24"/>
+          <w:szCs w:val="24"/>
+        </w:rPr>
+        <w:t xml:space="preserve">As printing developed </w:t>
+      </w:r>
+      <w:r>
+        <w:rPr>
+          <w:sz w:val="24"/>
+          <w:szCs w:val="24"/>
+        </w:rPr>
+        <w:lastRenderedPageBreak/>
+        <w:t>from carved wood blocks</w:t>
+      </w:r>
+      <w:r>
+        <w:rPr>
+          <w:sz w:val="24"/>
+          <w:szCs w:val="24"/>
+        </w:rPr>
+        <w:t xml:space="preserve"> as early as 764–</w:t>
+      </w:r>
+      <w:r>
+        <w:rPr>
+          <w:sz w:val="24"/>
+          <w:szCs w:val="24"/>
+        </w:rPr>
+        <w:t>770 in Japan</w:t>
+      </w:r>
+      <w:r>
+        <w:rPr>
+          <w:sz w:val="24"/>
+          <w:szCs w:val="24"/>
+        </w:rPr>
+        <w:t xml:space="preserve">, to the first movable type created from a mixture </w:t>
+      </w:r>
+      <w:r>
+        <w:rPr>
+          <w:sz w:val="24"/>
+          <w:szCs w:val="24"/>
+        </w:rPr>
+        <w:t>of</w:t>
+      </w:r>
+      <w:r>
+        <w:rPr>
+          <w:sz w:val="24"/>
+          <w:szCs w:val="24"/>
+        </w:rPr>
+        <w:t xml:space="preserve"> clay and glue, by the </w:t>
+      </w:r>
+      <w:r>
+        <w:rPr>
+          <w:sz w:val="24"/>
+          <w:szCs w:val="24"/>
+        </w:rPr>
+        <w:t>“</w:t>
+      </w:r>
+      <w:r>
+        <w:rPr>
+          <w:sz w:val="24"/>
+          <w:szCs w:val="24"/>
+        </w:rPr>
+        <w:t>Chinese alchemist named Pi Sheng</w:t>
+      </w:r>
+      <w:r>
+        <w:rPr>
+          <w:sz w:val="24"/>
+          <w:szCs w:val="24"/>
+        </w:rPr>
+        <w:t>”</w:t>
+      </w:r>
+      <w:r>
+        <w:rPr>
+          <w:sz w:val="24"/>
+          <w:szCs w:val="24"/>
+        </w:rPr>
+        <w:t xml:space="preserve"> around 1041–48, the time and effort needed to print </w:t>
+      </w:r>
+      <w:r>
+        <w:rPr>
+          <w:sz w:val="24"/>
+          <w:szCs w:val="24"/>
+        </w:rPr>
+        <w:t>would make</w:t>
+      </w:r>
+      <w:r>
+        <w:rPr>
+          <w:sz w:val="24"/>
+          <w:szCs w:val="24"/>
+        </w:rPr>
+        <w:t xml:space="preserve"> </w:t>
+      </w:r>
+      <w:r>
+        <w:rPr>
+          <w:sz w:val="24"/>
+          <w:szCs w:val="24"/>
+        </w:rPr>
+        <w:t xml:space="preserve">proofreading mandatory </w:t>
+      </w:r>
+      <w:r>
+        <w:rPr>
+          <w:sz w:val="24"/>
+          <w:szCs w:val="24"/>
+        </w:rPr>
+        <w:t>(</w:t>
+      </w:r>
+      <w:proofErr w:type="spellStart"/>
+      <w:r>
+        <w:rPr>
+          <w:sz w:val="24"/>
+          <w:szCs w:val="24"/>
+        </w:rPr>
+        <w:t>Enc</w:t>
+      </w:r>
+      <w:r>
+        <w:rPr>
+          <w:sz w:val="24"/>
+          <w:szCs w:val="24"/>
+        </w:rPr>
+        <w:t>yc</w:t>
+      </w:r>
+      <w:r>
+        <w:rPr>
+          <w:sz w:val="24"/>
+          <w:szCs w:val="24"/>
+        </w:rPr>
+        <w:t>lopeadia</w:t>
+      </w:r>
+      <w:proofErr w:type="spellEnd"/>
+      <w:r>
+        <w:rPr>
+          <w:sz w:val="24"/>
+          <w:szCs w:val="24"/>
+        </w:rPr>
+        <w:t xml:space="preserve"> </w:t>
+      </w:r>
+      <w:r>
+        <w:rPr>
+          <w:sz w:val="24"/>
+          <w:szCs w:val="24"/>
+        </w:rPr>
+        <w:t xml:space="preserve">Britannica, </w:t>
+      </w:r>
+      <w:r>
+        <w:rPr>
+          <w:sz w:val="24"/>
+          <w:szCs w:val="24"/>
+        </w:rPr>
+        <w:t>“</w:t>
+      </w:r>
+      <w:r>
+        <w:rPr>
+          <w:sz w:val="24"/>
+          <w:szCs w:val="24"/>
+        </w:rPr>
+        <w:t>History of Printing</w:t>
+      </w:r>
+      <w:r>
+        <w:rPr>
+          <w:sz w:val="24"/>
+          <w:szCs w:val="24"/>
+        </w:rPr>
+        <w:t>”</w:t>
+      </w:r>
+      <w:r>
+        <w:rPr>
+          <w:sz w:val="24"/>
+          <w:szCs w:val="24"/>
+        </w:rPr>
+        <w:t>, para. 4</w:t>
+      </w:r>
+      <w:r>
+        <w:rPr>
+          <w:sz w:val="24"/>
+          <w:szCs w:val="24"/>
+        </w:rPr>
+        <w:t xml:space="preserve"> and 5</w:t>
+      </w:r>
+      <w:r>
+        <w:rPr>
+          <w:sz w:val="24"/>
+          <w:szCs w:val="24"/>
+        </w:rPr>
+        <w:t xml:space="preserve">). </w:t>
+      </w:r>
+      <w:r>
+        <w:rPr>
+          <w:sz w:val="24"/>
+          <w:szCs w:val="24"/>
+        </w:rPr>
+        <w:t xml:space="preserve">The first mention of </w:t>
+      </w:r>
+      <w:r>
+        <w:rPr>
+          <w:sz w:val="24"/>
+          <w:szCs w:val="24"/>
+        </w:rPr>
+        <w:t>proofreading was discovered from a “contract of 1499 held the author finally responsible for correction of proofs” (</w:t>
+      </w:r>
+      <w:proofErr w:type="spellStart"/>
+      <w:r>
+        <w:rPr>
+          <w:sz w:val="24"/>
+          <w:szCs w:val="24"/>
+        </w:rPr>
+        <w:t>Encyclopaedia</w:t>
+      </w:r>
+      <w:proofErr w:type="spellEnd"/>
+      <w:r>
+        <w:rPr>
+          <w:sz w:val="24"/>
+          <w:szCs w:val="24"/>
+        </w:rPr>
+        <w:t xml:space="preserve"> Britannica, 2018, </w:t>
+      </w:r>
+      <w:r>
+        <w:rPr>
+          <w:sz w:val="24"/>
+          <w:szCs w:val="24"/>
+        </w:rPr>
+        <w:t>“</w:t>
+      </w:r>
+      <w:r>
+        <w:rPr>
+          <w:sz w:val="24"/>
+          <w:szCs w:val="24"/>
+        </w:rPr>
+        <w:t>proofreading</w:t>
+      </w:r>
+      <w:r>
+        <w:rPr>
+          <w:sz w:val="24"/>
+          <w:szCs w:val="24"/>
+        </w:rPr>
+        <w:t>”, para 1.</w:t>
+      </w:r>
+      <w:r>
+        <w:rPr>
+          <w:sz w:val="24"/>
+          <w:szCs w:val="24"/>
+        </w:rPr>
+        <w:t>).</w:t>
+      </w:r>
+      <w:r>
+        <w:rPr>
+          <w:sz w:val="24"/>
+          <w:szCs w:val="24"/>
+        </w:rPr>
+        <w:t xml:space="preserve"> </w:t>
+      </w:r>
+    </w:p>
+    <w:p>
+      <w:pPr>
+        <w:pStyle w:val="NoSpacing"/>
+        <w:spacing w:line="480" w:lineRule="auto"/>
+        <w:rPr>
+          <w:sz w:val="24"/>
+          <w:szCs w:val="24"/>
+        </w:rPr>
+      </w:pPr>
+      <w:r>
+        <w:rPr>
+          <w:sz w:val="24"/>
+          <w:szCs w:val="24"/>
+        </w:rPr>
+        <w:tab/>
+        <w:t xml:space="preserve">Today there is a mix of proofreading and marking up ones writing with the manual markup symbols and spell checking manually with one’s eyes. Sometimes reading a manuscript backwards, from the end to the beginning, one word at a time catches more mistakes because the brain doesn’t </w:t>
+      </w:r>
+      <w:r>
+        <w:rPr>
+          <w:sz w:val="24"/>
+          <w:szCs w:val="24"/>
+        </w:rPr>
+        <w:t>self-correct. There is a crossover from manual proofing texts to electronic correcting and markup. Sometimes computer programs correct for spelling and grammar to catch many mistakes. However, they aren’t accurate and can’t be relied upon to catch every mistake at this time.</w:t>
+      </w:r>
+    </w:p>
+    <w:p>
+      <w:pPr>
+        <w:pStyle w:val="NoSpacing"/>
+        <w:spacing w:line="480" w:lineRule="auto"/>
+        <w:rPr>
+          <w:b/>
+          <w:sz w:val="24"/>
+          <w:szCs w:val="24"/>
+        </w:rPr>
+      </w:pPr>
+      <w:r>
+        <w:rPr>
+          <w:b/>
+          <w:sz w:val="24"/>
+          <w:szCs w:val="24"/>
+        </w:rPr>
+        <w:t xml:space="preserve"> Spellchecking</w:t>
+      </w:r>
+      <w:r>
+        <w:rPr>
+          <w:b/>
+          <w:sz w:val="24"/>
+          <w:szCs w:val="24"/>
+        </w:rPr>
+        <w:t xml:space="preserve"> Programs</w:t>
+      </w:r>
+    </w:p>
+    <w:p>
+      <w:pPr>
+        <w:pStyle w:val="NoSpacing"/>
+        <w:spacing w:line="480" w:lineRule="auto"/>
+      </w:pPr>
+      <w:r>
+        <w:tab/>
+      </w:r>
+      <w:r>
+        <w:t>The first computer spell checker programs began development around 1957 by Les Earnest of Stanford University (</w:t>
+      </w:r>
+      <w:proofErr w:type="spellStart"/>
+      <w:r>
+        <w:t>Sertiadi</w:t>
+      </w:r>
+      <w:proofErr w:type="spellEnd"/>
+      <w:r>
+        <w:t>, 2014</w:t>
+      </w:r>
+      <w:r>
+        <w:t>, p. 1</w:t>
+      </w:r>
+      <w:r>
+        <w:t xml:space="preserve">). </w:t>
+      </w:r>
+      <w:r>
+        <w:t xml:space="preserve"> By 1971, “Les Earnest and Ralph </w:t>
+      </w:r>
+      <w:proofErr w:type="spellStart"/>
+      <w:r>
+        <w:t>Gorin</w:t>
+      </w:r>
+      <w:proofErr w:type="spellEnd"/>
+      <w:r>
+        <w:t xml:space="preserve"> creates the first spell checker program, which displays corrected alternatives of misspelled word that differed by one letter</w:t>
+      </w:r>
+      <w:r>
+        <w:t xml:space="preserve"> and small transpositions” (Patel, 2014, p. 9). </w:t>
+      </w:r>
+      <w:r>
+        <w:t>These programs have progressed from merely underlining misspelled words to giving possible suggestions and autocorrecting while users type. Many digital devices support or feature spell checking functions.</w:t>
+      </w:r>
+      <w:r>
+        <w:t xml:space="preserve"> </w:t>
+      </w:r>
+    </w:p>
+    <w:p>
+      <w:pPr>
+        <w:pStyle w:val="NoSpacing"/>
+        <w:spacing w:line="480" w:lineRule="auto"/>
+      </w:pPr>
+      <w:r>
+        <w:tab/>
+        <w:t xml:space="preserve">Hass (1999) researched old and new technologies with case studies to </w:t>
+      </w:r>
+      <w:r>
+        <w:t>show how these technologies are incorporated and used in people’</w:t>
+      </w:r>
+      <w:r>
+        <w:t xml:space="preserve">s lives. She quoted </w:t>
+      </w:r>
+      <w:proofErr w:type="spellStart"/>
+      <w:r>
+        <w:t>Bijker</w:t>
+      </w:r>
+      <w:proofErr w:type="spellEnd"/>
+      <w:r>
+        <w:t xml:space="preserve"> </w:t>
+      </w:r>
+      <w:r>
+        <w:t xml:space="preserve">(1995) </w:t>
+      </w:r>
+      <w:r>
+        <w:t xml:space="preserve">stating “technological </w:t>
+      </w:r>
+      <w:r>
+        <w:lastRenderedPageBreak/>
+        <w:t xml:space="preserve">development and change is best understood as </w:t>
+      </w:r>
+      <w:proofErr w:type="gramStart"/>
+      <w:r>
+        <w:t>multidimensional ,</w:t>
+      </w:r>
+      <w:proofErr w:type="gramEnd"/>
+      <w:r>
+        <w:t xml:space="preserve"> and multifaceted—a web that is built in fits and starts, and cannot be p</w:t>
+      </w:r>
+      <w:r>
+        <w:t>roperly understood in hindsight</w:t>
+      </w:r>
+      <w:r>
+        <w:t xml:space="preserve">” </w:t>
+      </w:r>
+      <w:r>
+        <w:t>(as cited in Hass 1999, p. 221)</w:t>
+      </w:r>
+      <w:r>
+        <w:t>.</w:t>
+      </w:r>
+    </w:p>
+    <w:p>
+      <w:pPr>
+        <w:pStyle w:val="NoSpacing"/>
+        <w:spacing w:line="480" w:lineRule="auto"/>
+      </w:pPr>
+      <w:r>
+        <w:t>In the case of spellchecking, the “fits and starts” may be related to their reliability.</w:t>
+      </w:r>
+      <w:r>
+        <w:t xml:space="preserve"> Today, spell checkers are used </w:t>
+      </w:r>
+      <w:r>
+        <w:t>as a first edit because they miss so many things. Unt</w:t>
+      </w:r>
+      <w:r>
+        <w:t xml:space="preserve">il </w:t>
+      </w:r>
+      <w:r>
+        <w:rPr>
+          <w:color w:val="00B050"/>
+        </w:rPr>
+        <w:t xml:space="preserve">they’re developed </w:t>
+      </w:r>
+      <w:r>
+        <w:t xml:space="preserve">to catch many more spelling or grammar mistakes and distinguish between homophones through context, they may never substitute for skilled human copy or technical editors. </w:t>
+      </w:r>
+      <w:r>
+        <w:t xml:space="preserve"> At present, </w:t>
+      </w:r>
+      <w:r>
+        <w:t xml:space="preserve">people rely on a combination of computer spell checking and human editing. </w:t>
+      </w:r>
+    </w:p>
+    <w:p>
+      <w:pPr>
+        <w:pStyle w:val="NoSpacing"/>
+        <w:spacing w:line="480" w:lineRule="auto"/>
+        <w:rPr>
+          <w:b/>
+        </w:rPr>
+      </w:pPr>
+      <w:r>
+        <w:rPr>
+          <w:b/>
+        </w:rPr>
+        <w:t>Consequences of Relying on Spellchecking Programs</w:t>
+      </w:r>
+    </w:p>
+    <w:p>
+      <w:pPr>
+        <w:pStyle w:val="NoSpacing"/>
+        <w:spacing w:line="480" w:lineRule="auto"/>
+      </w:pPr>
+      <w:r>
+        <w:tab/>
+      </w:r>
+      <w:r>
+        <w:t>Teachers concerned that students rely too heavily on the spell check functions, worry that students won’t develop the reading, writing, and speaking skills necessary to function society</w:t>
+      </w:r>
+      <w:r>
+        <w:t xml:space="preserve">. </w:t>
+      </w:r>
+      <w:r>
+        <w:t xml:space="preserve"> </w:t>
+      </w:r>
+      <w:r>
+        <w:t>On the other hand, sometimes these programs can help people with Dyslexia</w:t>
+      </w:r>
+      <w:r>
+        <w:t xml:space="preserve"> </w:t>
+      </w:r>
+      <w:proofErr w:type="gramStart"/>
+      <w:r>
+        <w:t xml:space="preserve">( </w:t>
+      </w:r>
+      <w:proofErr w:type="spellStart"/>
+      <w:r>
+        <w:t>Nordquist</w:t>
+      </w:r>
+      <w:proofErr w:type="spellEnd"/>
+      <w:proofErr w:type="gramEnd"/>
+      <w:r>
+        <w:t>, 2017).</w:t>
+      </w:r>
+    </w:p>
+    <w:p>
+      <w:pPr>
+        <w:pStyle w:val="NoSpacing"/>
+        <w:spacing w:line="480" w:lineRule="auto"/>
+        <w:rPr>
+          <w:rFonts w:cstheme="minorHAnsi"/>
+          <w:color w:val="000000"/>
+        </w:rPr>
+      </w:pPr>
+      <w:r>
+        <w:rPr>
+          <w:rFonts w:cstheme="minorHAnsi"/>
+          <w:color w:val="000000"/>
+        </w:rPr>
+        <w:t>“</w:t>
+      </w:r>
+      <w:r>
+        <w:rPr>
+          <w:rFonts w:cstheme="minorHAnsi"/>
+          <w:color w:val="000000"/>
+        </w:rPr>
+        <w:t>Psychologists have found that when we work with computers, we often fall victim to two cognitive ailments—complacency and bias—that can undercut our performance and lead to mistakes</w:t>
+      </w:r>
+      <w:r>
+        <w:rPr>
+          <w:rFonts w:cstheme="minorHAnsi"/>
+          <w:color w:val="000000"/>
+        </w:rPr>
+        <w:t>”</w:t>
+      </w:r>
+      <w:r>
+        <w:rPr>
+          <w:rFonts w:cstheme="minorHAnsi"/>
+          <w:color w:val="000000"/>
+        </w:rPr>
+        <w:t xml:space="preserve"> (</w:t>
+      </w:r>
+      <w:proofErr w:type="spellStart"/>
+      <w:r>
+        <w:rPr>
+          <w:rFonts w:cstheme="minorHAnsi"/>
+          <w:color w:val="000000"/>
+        </w:rPr>
+        <w:t>C</w:t>
+      </w:r>
+      <w:r>
+        <w:rPr>
+          <w:rFonts w:cstheme="minorHAnsi"/>
+          <w:color w:val="000000"/>
+        </w:rPr>
+        <w:t>arr</w:t>
+      </w:r>
+      <w:proofErr w:type="spellEnd"/>
+      <w:r>
+        <w:rPr>
+          <w:rFonts w:cstheme="minorHAnsi"/>
+          <w:color w:val="000000"/>
+        </w:rPr>
+        <w:t>,</w:t>
+      </w:r>
+      <w:r>
+        <w:rPr>
+          <w:rFonts w:cstheme="minorHAnsi"/>
+          <w:i/>
+          <w:color w:val="000000"/>
+        </w:rPr>
+        <w:t xml:space="preserve"> </w:t>
+      </w:r>
+      <w:proofErr w:type="gramStart"/>
+      <w:r>
+        <w:rPr>
+          <w:rFonts w:cstheme="minorHAnsi"/>
+          <w:i/>
+          <w:color w:val="000000"/>
+        </w:rPr>
+        <w:t>2013</w:t>
+      </w:r>
+      <w:r>
+        <w:rPr>
+          <w:rFonts w:cstheme="minorHAnsi"/>
+          <w:i/>
+          <w:color w:val="000000"/>
+        </w:rPr>
+        <w:t xml:space="preserve">, </w:t>
+      </w:r>
+      <w:r>
+        <w:rPr>
+          <w:rFonts w:cstheme="minorHAnsi"/>
+          <w:i/>
+          <w:color w:val="000000"/>
+        </w:rPr>
+        <w:t xml:space="preserve"> para</w:t>
+      </w:r>
+      <w:proofErr w:type="gramEnd"/>
+      <w:r>
+        <w:rPr>
+          <w:rFonts w:cstheme="minorHAnsi"/>
+          <w:i/>
+          <w:color w:val="000000"/>
+        </w:rPr>
+        <w:t>. 11</w:t>
+      </w:r>
+      <w:r>
+        <w:rPr>
+          <w:rFonts w:cstheme="minorHAnsi"/>
+          <w:i/>
+          <w:color w:val="000000"/>
+        </w:rPr>
+        <w:t>).</w:t>
+      </w:r>
+      <w:r>
+        <w:rPr>
+          <w:rFonts w:cstheme="minorHAnsi"/>
+          <w:i/>
+          <w:color w:val="000000"/>
+        </w:rPr>
+        <w:t xml:space="preserve"> </w:t>
+      </w:r>
+      <w:r>
+        <w:rPr>
+          <w:rFonts w:cstheme="minorHAnsi"/>
+          <w:color w:val="000000"/>
+        </w:rPr>
+        <w:t xml:space="preserve"> Will our reliance on automated spell checking improve our writing abilities or decrease them over time?  </w:t>
+      </w:r>
+    </w:p>
+    <w:p>
+      <w:pPr>
+        <w:pStyle w:val="NoSpacing"/>
+        <w:spacing w:line="480" w:lineRule="auto"/>
+        <w:rPr>
+          <w:rFonts w:cstheme="minorHAnsi"/>
+          <w:color w:val="000000"/>
+        </w:rPr>
+      </w:pPr>
+      <w:r>
+        <w:rPr>
+          <w:rFonts w:cstheme="minorHAnsi"/>
+          <w:color w:val="000000"/>
+        </w:rPr>
+        <w:t xml:space="preserve">&lt;p </w:t>
+      </w:r>
+      <w:proofErr w:type="spellStart"/>
+      <w:r>
+        <w:rPr>
+          <w:rFonts w:cstheme="minorHAnsi"/>
+          <w:color w:val="000000"/>
+        </w:rPr>
+        <w:t>contenteditable</w:t>
+      </w:r>
+      <w:proofErr w:type="spellEnd"/>
+      <w:proofErr w:type="gramStart"/>
+      <w:r>
+        <w:rPr>
+          <w:rFonts w:cstheme="minorHAnsi"/>
+          <w:color w:val="000000"/>
+        </w:rPr>
+        <w:t>=”true</w:t>
+      </w:r>
+      <w:proofErr w:type="gramEnd"/>
+      <w:r>
+        <w:rPr>
+          <w:rFonts w:cstheme="minorHAnsi"/>
+          <w:color w:val="000000"/>
+        </w:rPr>
+        <w:t>” spellcheck=”true”&gt; historicizing&lt;/p&gt;</w:t>
+      </w:r>
+    </w:p>
+    <w:p>
+      <w:pPr>
+        <w:pStyle w:val="NoSpacing"/>
+        <w:spacing w:line="480" w:lineRule="auto"/>
+        <w:rPr>
+          <w:rFonts w:cstheme="minorHAnsi"/>
+          <w:color w:val="000000"/>
+        </w:rPr>
+      </w:pPr>
+    </w:p>
+    <w:p>
+      <w:pPr>
+        <w:pStyle w:val="NoSpacing"/>
+        <w:spacing w:line="480" w:lineRule="auto"/>
+        <w:rPr>
+          <w:rFonts w:cstheme="minorHAnsi"/>
+          <w:b/>
+          <w:color w:val="000000"/>
+        </w:rPr>
+      </w:pPr>
+      <w:r>
+        <w:rPr>
+          <w:rFonts w:cstheme="minorHAnsi"/>
+          <w:b/>
+          <w:color w:val="000000"/>
+        </w:rPr>
+        <w:t>References</w:t>
+      </w:r>
+    </w:p>
+    <w:p>
+      <w:pPr>
+        <w:pStyle w:val="NoSpacing"/>
+        <w:spacing w:line="480" w:lineRule="auto"/>
+        <w:rPr>
+          <w:rFonts w:cstheme="minorHAnsi"/>
+          <w:color w:val="000000"/>
+        </w:rPr>
+      </w:pPr>
+      <w:proofErr w:type="spellStart"/>
+      <w:r>
+        <w:rPr>
+          <w:rFonts w:cstheme="minorHAnsi"/>
+          <w:color w:val="000000"/>
+        </w:rPr>
+        <w:t>Carr</w:t>
+      </w:r>
+      <w:proofErr w:type="spellEnd"/>
+      <w:r>
+        <w:rPr>
+          <w:rFonts w:cstheme="minorHAnsi"/>
+          <w:color w:val="000000"/>
+        </w:rPr>
+        <w:t>, N. (2014, November). All can be lost: The risk of putting or knowledge in the hand of machines.</w:t>
+      </w:r>
+    </w:p>
+    <w:p>
+      <w:pPr>
+        <w:pStyle w:val="NoSpacing"/>
+        <w:spacing w:line="480" w:lineRule="auto"/>
+        <w:rPr>
+          <w:rFonts w:cstheme="minorHAnsi"/>
+          <w:color w:val="000000"/>
+        </w:rPr>
+      </w:pPr>
+      <w:r>
+        <w:rPr>
+          <w:rFonts w:cstheme="minorHAnsi"/>
+          <w:color w:val="000000"/>
+        </w:rPr>
+        <w:tab/>
+      </w:r>
+      <w:r>
+        <w:rPr>
+          <w:rFonts w:cstheme="minorHAnsi"/>
+          <w:i/>
+          <w:color w:val="000000"/>
+        </w:rPr>
+        <w:t>The Atlantic</w:t>
+      </w:r>
+      <w:r>
+        <w:rPr>
+          <w:rFonts w:cstheme="minorHAnsi"/>
+          <w:color w:val="000000"/>
+        </w:rPr>
+        <w:t>. Retrieved from</w:t>
+      </w:r>
+    </w:p>
+    <w:p>
+      <w:pPr>
+        <w:pStyle w:val="NoSpacing"/>
+        <w:spacing w:line="480" w:lineRule="auto"/>
+        <w:rPr>
+          <w:rFonts w:cstheme="minorHAnsi"/>
+          <w:color w:val="000000"/>
+        </w:rPr>
+      </w:pPr>
+      <w:r>
+        <w:rPr>
+          <w:rFonts w:cstheme="minorHAnsi"/>
+          <w:color w:val="000000"/>
+        </w:rPr>
+        <w:tab/>
+      </w:r>
+      <w:r>
+        <w:rPr>
+          <w:rFonts w:cstheme="minorHAnsi"/>
+          <w:color w:val="000000"/>
+        </w:rPr>
+        <w:t>https://www.theatlantic.com/magazine/archive/2013/11/the-great-forgetting/309516/</w:t>
+      </w:r>
+    </w:p>
+    <w:p>
+      <w:pPr>
+        <w:pStyle w:val="NoSpacing"/>
+        <w:spacing w:line="480" w:lineRule="auto"/>
+        <w:rPr>
+          <w:rFonts w:cstheme="minorHAnsi"/>
+          <w:i/>
+          <w:color w:val="000000"/>
+        </w:rPr>
+      </w:pPr>
+      <w:r>
+        <w:rPr>
+          <w:rFonts w:cstheme="minorHAnsi"/>
+          <w:color w:val="000000"/>
+        </w:rPr>
+        <w:t xml:space="preserve">Hass, </w:t>
+      </w:r>
+      <w:r>
+        <w:rPr>
+          <w:rFonts w:cstheme="minorHAnsi"/>
+          <w:color w:val="000000"/>
+        </w:rPr>
+        <w:t xml:space="preserve">C. (1991). On the relationship between old and new technologies. </w:t>
+      </w:r>
+      <w:r>
+        <w:rPr>
+          <w:rFonts w:cstheme="minorHAnsi"/>
+          <w:i/>
+          <w:color w:val="000000"/>
+        </w:rPr>
+        <w:t>Computers and Composition</w:t>
+      </w:r>
+      <w:r>
+        <w:rPr>
+          <w:rFonts w:cstheme="minorHAnsi"/>
+          <w:i/>
+          <w:color w:val="000000"/>
+        </w:rPr>
+        <w:t>,</w:t>
+      </w:r>
+    </w:p>
+    <w:p>
+      <w:pPr>
+        <w:pStyle w:val="NoSpacing"/>
+        <w:spacing w:line="480" w:lineRule="auto"/>
+        <w:rPr>
+          <w:rFonts w:cstheme="minorHAnsi"/>
+          <w:color w:val="000000"/>
+        </w:rPr>
+      </w:pPr>
+      <w:r>
+        <w:rPr>
+          <w:rFonts w:cstheme="minorHAnsi"/>
+          <w:i/>
+          <w:color w:val="000000"/>
+        </w:rPr>
+        <w:tab/>
+      </w:r>
+      <w:r>
+        <w:rPr>
+          <w:rFonts w:cstheme="minorHAnsi"/>
+          <w:color w:val="000000"/>
+        </w:rPr>
+        <w:t>16, 209-228.</w:t>
+      </w:r>
+      <w:r>
+        <w:rPr>
+          <w:rFonts w:cstheme="minorHAnsi"/>
+          <w:color w:val="000000"/>
+        </w:rPr>
+        <w:t xml:space="preserve"> </w:t>
+      </w:r>
+    </w:p>
+    <w:p>
+      <w:pPr>
+        <w:pStyle w:val="NoSpacing"/>
+        <w:spacing w:line="480" w:lineRule="auto"/>
+        <w:rPr>
+          <w:rFonts w:cstheme="minorHAnsi"/>
+          <w:color w:val="000000"/>
+        </w:rPr>
+      </w:pPr>
       <w:bookmarkStart w:id="0" w:name="_GoBack"/>
       <w:bookmarkEnd w:id="0"/>
+    </w:p>
+    <w:p>
+      <w:pPr>
+        <w:pStyle w:val="NoSpacing"/>
+        <w:spacing w:line="480" w:lineRule="auto"/>
+        <w:rPr>
+          <w:rFonts w:eastAsia="Times New Roman" w:cstheme="minorHAnsi"/>
+        </w:rPr>
+      </w:pPr>
+      <w:r>
+        <w:rPr>
+          <w:rFonts w:eastAsia="Times New Roman" w:cstheme="minorHAnsi"/>
+        </w:rPr>
+        <w:lastRenderedPageBreak/>
+        <w:t>[Monkey, Survey] (2018). The spellcheck attribute: The current state of HTML5 forms. Wufoo.</w:t>
+      </w:r>
+    </w:p>
+    <w:p>
+      <w:pPr>
+        <w:pStyle w:val="NoSpacing"/>
+        <w:spacing w:line="480" w:lineRule="auto"/>
+        <w:rPr>
+          <w:rFonts w:eastAsia="Times New Roman" w:cstheme="minorHAnsi"/>
+        </w:rPr>
+      </w:pPr>
+      <w:r>
+        <w:rPr>
+          <w:rFonts w:eastAsia="Times New Roman" w:cstheme="minorHAnsi"/>
+        </w:rPr>
+        <w:tab/>
+        <w:t xml:space="preserve">Retrieved from </w:t>
+      </w:r>
+      <w:r>
+        <w:rPr>
+          <w:rFonts w:eastAsia="Times New Roman" w:cstheme="minorHAnsi"/>
+        </w:rPr>
+        <w:t>https://www.wufoo.com/html5/spellcheck-attribute/</w:t>
+      </w:r>
+    </w:p>
+    <w:p>
+      <w:pPr>
+        <w:pStyle w:val="NoSpacing"/>
+        <w:spacing w:line="480" w:lineRule="auto"/>
+        <w:rPr>
+          <w:rFonts w:cstheme="minorHAnsi"/>
+          <w:color w:val="000000"/>
+        </w:rPr>
+      </w:pPr>
+      <w:proofErr w:type="spellStart"/>
+      <w:r>
+        <w:rPr>
+          <w:rFonts w:cstheme="minorHAnsi"/>
+          <w:color w:val="000000"/>
+        </w:rPr>
+        <w:t>Nordquist</w:t>
+      </w:r>
+      <w:proofErr w:type="spellEnd"/>
+      <w:r>
+        <w:rPr>
+          <w:rFonts w:cstheme="minorHAnsi"/>
+          <w:color w:val="000000"/>
+        </w:rPr>
+        <w:t>, R. (2017, August). The advantages and disadvantages of spell checkers. Retrieved from</w:t>
+      </w:r>
+    </w:p>
+    <w:p>
+      <w:r>
+        <w:rPr>
+          <w:rFonts w:cstheme="minorHAnsi"/>
+          <w:color w:val="000000"/>
+        </w:rPr>
+        <w:tab/>
+      </w:r>
+      <w:hyperlink r:id="rId7" w:history="1">
+        <w:r>
+          <w:rPr>
+            <w:rStyle w:val="Hyperlink"/>
+            <w:color w:val="auto"/>
+            <w:u w:val="none"/>
+          </w:rPr>
+          <w:t>https://www.thoughtco.com/spellchecker-1692122?print</w:t>
+        </w:r>
+      </w:hyperlink>
+    </w:p>
+    <w:p>
+      <w:pPr>
+        <w:pStyle w:val="NoSpacing"/>
+        <w:spacing w:line="480" w:lineRule="auto"/>
+        <w:rPr>
+          <w:rFonts w:cstheme="minorHAnsi"/>
+          <w:color w:val="000000"/>
+        </w:rPr>
+      </w:pPr>
+      <w:r>
+        <w:rPr>
+          <w:rFonts w:cstheme="minorHAnsi"/>
+          <w:color w:val="000000"/>
+        </w:rPr>
+        <w:t xml:space="preserve">Patel, J. (2014). Technology for talking. </w:t>
+      </w:r>
+      <w:r>
+        <w:rPr>
+          <w:rFonts w:cstheme="minorHAnsi"/>
+          <w:i/>
+          <w:color w:val="000000"/>
+        </w:rPr>
+        <w:t>Crossroads,</w:t>
+      </w:r>
+      <w:r>
+        <w:rPr>
+          <w:rFonts w:cstheme="minorHAnsi"/>
+          <w:i/>
+          <w:color w:val="000000"/>
+        </w:rPr>
+        <w:t xml:space="preserve"> </w:t>
+      </w:r>
+      <w:r>
+        <w:rPr>
+          <w:rFonts w:cstheme="minorHAnsi"/>
+          <w:color w:val="000000"/>
+        </w:rPr>
+        <w:t>21(1), 9.</w:t>
+      </w:r>
+    </w:p>
+    <w:p>
+      <w:pPr>
+        <w:pStyle w:val="NoSpacing"/>
+        <w:spacing w:line="480" w:lineRule="auto"/>
+        <w:rPr>
+          <w:rFonts w:cstheme="minorHAnsi"/>
+          <w:color w:val="000000"/>
+        </w:rPr>
+      </w:pPr>
+      <w:r>
+        <w:rPr>
+          <w:rFonts w:cstheme="minorHAnsi"/>
+          <w:color w:val="000000"/>
+        </w:rPr>
+        <w:t xml:space="preserve">Pilgrim, </w:t>
+      </w:r>
+      <w:r>
+        <w:rPr>
+          <w:rFonts w:cstheme="minorHAnsi"/>
+          <w:color w:val="000000"/>
+        </w:rPr>
+        <w:t>M. (2009, March 4). The road to HTML 5: spellchecking.</w:t>
+      </w:r>
+    </w:p>
+    <w:p>
+      <w:pPr>
+        <w:pStyle w:val="NoSpacing"/>
+        <w:spacing w:line="480" w:lineRule="auto"/>
+        <w:rPr>
+          <w:rFonts w:cstheme="minorHAnsi"/>
+          <w:color w:val="000000"/>
+        </w:rPr>
+      </w:pPr>
+      <w:r>
+        <w:rPr>
+          <w:rFonts w:cstheme="minorHAnsi"/>
+          <w:color w:val="000000"/>
+        </w:rPr>
+        <w:tab/>
+        <w:t xml:space="preserve">Retrieved from </w:t>
+      </w:r>
+      <w:r>
+        <w:rPr>
+          <w:rFonts w:cstheme="minorHAnsi"/>
+          <w:color w:val="000000"/>
+        </w:rPr>
+        <w:t>https://blog.whatwg.org/the-road-to-html-5-spellchecking#examples</w:t>
+      </w:r>
+    </w:p>
+    <w:p>
+      <w:pPr>
+        <w:pStyle w:val="NoSpacing"/>
+        <w:spacing w:line="480" w:lineRule="auto"/>
+        <w:rPr>
+          <w:rFonts w:cstheme="minorHAnsi"/>
+          <w:color w:val="000000"/>
+        </w:rPr>
+      </w:pPr>
+      <w:r>
+        <w:rPr>
+          <w:rFonts w:cstheme="minorHAnsi"/>
+          <w:color w:val="000000"/>
+        </w:rPr>
+        <w:t xml:space="preserve">Printing. (2018). In </w:t>
+      </w:r>
+      <w:proofErr w:type="spellStart"/>
+      <w:r>
+        <w:rPr>
+          <w:rFonts w:cstheme="minorHAnsi"/>
+          <w:i/>
+          <w:color w:val="000000"/>
+        </w:rPr>
+        <w:t>Encyclopaedia</w:t>
+      </w:r>
+      <w:proofErr w:type="spellEnd"/>
+      <w:r>
+        <w:rPr>
+          <w:rFonts w:cstheme="minorHAnsi"/>
+          <w:i/>
+          <w:color w:val="000000"/>
+        </w:rPr>
+        <w:t xml:space="preserve"> Britannica</w:t>
+      </w:r>
+      <w:r>
+        <w:rPr>
+          <w:rFonts w:cstheme="minorHAnsi"/>
+          <w:color w:val="000000"/>
+        </w:rPr>
+        <w:t>. Retrieved October 25, 2018,</w:t>
+      </w:r>
+    </w:p>
+    <w:p>
+      <w:pPr>
+        <w:pStyle w:val="NoSpacing"/>
+        <w:spacing w:line="480" w:lineRule="auto"/>
+        <w:ind w:firstLine="720"/>
+        <w:rPr>
+          <w:rFonts w:ascii="Helvetica" w:eastAsia="Times New Roman" w:hAnsi="Helvetica" w:cs="Helvetica"/>
+          <w:color w:val="333333"/>
+          <w:sz w:val="21"/>
+          <w:szCs w:val="21"/>
+        </w:rPr>
+      </w:pPr>
+      <w:r>
+        <w:rPr>
+          <w:rFonts w:cstheme="minorHAnsi"/>
+          <w:color w:val="000000"/>
+        </w:rPr>
+        <w:t>f</w:t>
+      </w:r>
+      <w:r>
+        <w:rPr>
+          <w:rFonts w:cstheme="minorHAnsi"/>
+          <w:color w:val="000000"/>
+        </w:rPr>
+        <w:t>rom</w:t>
+      </w:r>
+      <w:r>
+        <w:rPr>
+          <w:rFonts w:cstheme="minorHAnsi"/>
+          <w:color w:val="000000"/>
+        </w:rPr>
+        <w:t xml:space="preserve"> </w:t>
+      </w:r>
+      <w:hyperlink r:id="rId8" w:history="1">
+        <w:r>
+          <w:rPr>
+            <w:rStyle w:val="Hyperlink"/>
+            <w:rFonts w:ascii="Helvetica" w:eastAsia="Times New Roman" w:hAnsi="Helvetica" w:cs="Helvetica"/>
+            <w:color w:val="auto"/>
+            <w:sz w:val="21"/>
+            <w:szCs w:val="21"/>
+            <w:u w:val="none"/>
+          </w:rPr>
+          <w:t>https://library-eb-com.ezproxy.hclib.org/levels/referencecenter/article/printing/109435</w:t>
+        </w:r>
+      </w:hyperlink>
+    </w:p>
+    <w:p>
+      <w:pPr>
+        <w:pStyle w:val="NoSpacing"/>
+        <w:spacing w:line="480" w:lineRule="auto"/>
+        <w:rPr>
+          <w:rFonts w:cstheme="minorHAnsi"/>
+          <w:color w:val="000000"/>
+        </w:rPr>
+      </w:pPr>
+      <w:r>
+        <w:rPr>
+          <w:rFonts w:cstheme="minorHAnsi"/>
+          <w:color w:val="000000"/>
+        </w:rPr>
+        <w:t>Proofreading</w:t>
+      </w:r>
+      <w:r>
+        <w:rPr>
+          <w:rFonts w:cstheme="minorHAnsi"/>
+          <w:color w:val="000000"/>
+        </w:rPr>
+        <w:t xml:space="preserve">. (2018). In </w:t>
+      </w:r>
+      <w:proofErr w:type="spellStart"/>
+      <w:r>
+        <w:rPr>
+          <w:rFonts w:cstheme="minorHAnsi"/>
+          <w:i/>
+          <w:color w:val="000000"/>
+        </w:rPr>
+        <w:t>Encyclopaedia</w:t>
+      </w:r>
+      <w:proofErr w:type="spellEnd"/>
+      <w:r>
+        <w:rPr>
+          <w:rFonts w:cstheme="minorHAnsi"/>
+          <w:i/>
+          <w:color w:val="000000"/>
+        </w:rPr>
+        <w:t xml:space="preserve"> Britannica</w:t>
+      </w:r>
+      <w:r>
+        <w:rPr>
+          <w:rFonts w:cstheme="minorHAnsi"/>
+          <w:color w:val="000000"/>
+        </w:rPr>
+        <w:t>. Retrieved October 25, 2018,</w:t>
+      </w:r>
+      <w:r>
+        <w:rPr>
+          <w:rFonts w:cstheme="minorHAnsi"/>
+          <w:color w:val="000000"/>
+        </w:rPr>
+        <w:t xml:space="preserve"> </w:t>
+      </w:r>
+    </w:p>
+    <w:p>
+      <w:pPr>
+        <w:pStyle w:val="NoSpacing"/>
+        <w:spacing w:line="480" w:lineRule="auto"/>
+        <w:ind w:firstLine="720"/>
+        <w:rPr>
+          <w:rFonts w:eastAsia="Times New Roman" w:cstheme="minorHAnsi"/>
+          <w:sz w:val="21"/>
+          <w:szCs w:val="21"/>
+        </w:rPr>
+      </w:pPr>
+      <w:r>
+        <w:rPr>
+          <w:rFonts w:cstheme="minorHAnsi"/>
+          <w:color w:val="000000"/>
+        </w:rPr>
+        <w:t xml:space="preserve">from </w:t>
+      </w:r>
+      <w:hyperlink r:id="rId9" w:history="1">
+        <w:r>
+          <w:rPr>
+            <w:rFonts w:eastAsia="Times New Roman" w:cstheme="minorHAnsi"/>
+            <w:sz w:val="21"/>
+            <w:szCs w:val="21"/>
+          </w:rPr>
+          <w:t>https://library-eb-com.ezproxy.hclib.org/levels/referencecenter/article/proofreading/61546</w:t>
+        </w:r>
+      </w:hyperlink>
+    </w:p>
+    <w:p>
+      <w:pPr>
+        <w:pStyle w:val="NoSpacing"/>
+        <w:spacing w:line="480" w:lineRule="auto"/>
+        <w:rPr>
+          <w:rFonts w:eastAsia="Times New Roman" w:cstheme="minorHAnsi"/>
+        </w:rPr>
+      </w:pPr>
+      <w:proofErr w:type="spellStart"/>
+      <w:r>
+        <w:rPr>
+          <w:rFonts w:eastAsia="Times New Roman" w:cstheme="minorHAnsi"/>
+        </w:rPr>
+        <w:t>Setiadi</w:t>
+      </w:r>
+      <w:proofErr w:type="spellEnd"/>
+      <w:r>
+        <w:rPr>
+          <w:rFonts w:eastAsia="Times New Roman" w:cstheme="minorHAnsi"/>
+        </w:rPr>
+        <w:t xml:space="preserve">, I. (2014). </w:t>
+      </w:r>
+      <w:proofErr w:type="spellStart"/>
+      <w:r>
+        <w:rPr>
+          <w:rFonts w:eastAsia="Times New Roman" w:cstheme="minorHAnsi"/>
+        </w:rPr>
+        <w:t>Damerau-Levenshtein</w:t>
+      </w:r>
+      <w:proofErr w:type="spellEnd"/>
+      <w:r>
+        <w:rPr>
+          <w:rFonts w:eastAsia="Times New Roman" w:cstheme="minorHAnsi"/>
+        </w:rPr>
+        <w:t xml:space="preserve"> algorithm and Bayes theorem for spell checker optimization. </w:t>
+      </w:r>
+    </w:p>
+    <w:p>
+      <w:pPr>
+        <w:pStyle w:val="NoSpacing"/>
+        <w:spacing w:line="480" w:lineRule="auto"/>
+        <w:ind w:left="720"/>
+        <w:rPr>
+          <w:rFonts w:eastAsia="Times New Roman" w:cstheme="minorHAnsi"/>
+        </w:rPr>
+      </w:pPr>
+      <w:r>
+        <w:rPr>
+          <w:rFonts w:eastAsia="Times New Roman" w:cstheme="minorHAnsi"/>
+        </w:rPr>
+        <w:t>f</w:t>
+      </w:r>
+      <w:r>
+        <w:rPr>
+          <w:rFonts w:eastAsia="Times New Roman" w:cstheme="minorHAnsi"/>
+        </w:rPr>
+        <w:t xml:space="preserve">rom </w:t>
+      </w:r>
+      <w:hyperlink r:id="rId10" w:history="1">
+        <w:r>
+          <w:rPr>
+            <w:rStyle w:val="Hyperlink"/>
+            <w:rFonts w:eastAsia="Times New Roman" w:cstheme="minorHAnsi"/>
+            <w:color w:val="auto"/>
+            <w:u w:val="none"/>
+          </w:rPr>
+          <w:t>https://www.researchgate.net/publication/268334497_Damerau-Levenshtein_Algorithm_and_Bayes_Theorem_for_Spell_Checker_Optimization</w:t>
+        </w:r>
+      </w:hyperlink>
+      <w:r>
+        <w:rPr>
+          <w:rFonts w:eastAsia="Times New Roman" w:cstheme="minorHAnsi"/>
+        </w:rPr>
+        <w:t xml:space="preserve"> </w:t>
+      </w:r>
+    </w:p>
+    <w:p>
+      <w:pPr>
+        <w:spacing w:before="100" w:beforeAutospacing="1" w:after="100" w:afterAutospacing="1" w:line="315" w:lineRule="atLeast"/>
+        <w:ind w:left="240"/>
+        <w:rPr>
+          <w:rFonts w:ascii="Helvetica" w:eastAsia="Times New Roman" w:hAnsi="Helvetica" w:cs="Helvetica"/>
+          <w:color w:val="333333"/>
+          <w:sz w:val="21"/>
+          <w:szCs w:val="21"/>
+        </w:rPr>
+      </w:pPr>
+    </w:p>
+    <w:p>
+      <w:pPr>
+        <w:pStyle w:val="NoSpacing"/>
+        <w:spacing w:line="480" w:lineRule="auto"/>
+        <w:rPr>
+          <w:rFonts w:cstheme="minorHAnsi"/>
+          <w:color w:val="000000"/>
+        </w:rPr>
+      </w:pPr>
+    </w:p>
+    <w:p>
+      <w:pPr>
+        <w:pStyle w:val="NoSpacing"/>
+        <w:spacing w:line="480" w:lineRule="auto"/>
+        <w:rPr>
+          <w:rFonts w:cstheme="minorHAnsi"/>
+          <w:color w:val="000000"/>
+        </w:rPr>
+      </w:pPr>
+    </w:p>
+    <w:p>
+      <w:pPr>
+        <w:pStyle w:val="NoSpacing"/>
+        <w:spacing w:line="480" w:lineRule="auto"/>
+        <w:rPr>
+          <w:rFonts w:cstheme="minorHAnsi"/>
+          <w:color w:val="000000"/>
+        </w:rPr>
+      </w:pPr>
+    </w:p>
+    <w:p>
+      <w:pPr>
+        <w:pStyle w:val="NoSpacing"/>
+        <w:spacing w:line="480" w:lineRule="auto"/>
+        <w:rPr>
+          <w:rFonts w:cstheme="minorHAnsi"/>
+        </w:rPr>
+      </w:pPr>
+    </w:p>
+    <w:p>
+      <w:pPr>
+        <w:pStyle w:val="NoSpacing"/>
+        <w:spacing w:line="480" w:lineRule="auto"/>
+        <w:rPr>
+          <w:b/>
+        </w:rPr>
+      </w:pPr>
+    </w:p>
+    <w:p>
+      <w:pPr>
+        <w:pStyle w:val="NoSpacing"/>
+        <w:spacing w:line="480" w:lineRule="auto"/>
+      </w:pPr>
+    </w:p>
+    <w:p>
+      <w:pPr>
+        <w:pStyle w:val="NoSpacing"/>
+        <w:spacing w:line="480" w:lineRule="auto"/>
+        <w:rPr>
+          <w:b/>
+          <w:sz w:val="24"/>
+          <w:szCs w:val="24"/>
+        </w:rPr>
+      </w:pPr>
+    </w:p>
+    <w:p>
+      <w:pPr>
+        <w:pStyle w:val="NoSpacing"/>
+        <w:spacing w:line="480" w:lineRule="auto"/>
+        <w:rPr>
+          <w:sz w:val="24"/>
+          <w:szCs w:val="24"/>
+        </w:rPr>
+      </w:pPr>
+    </w:p>
+    <w:p>
+      <w:pPr>
+        <w:pStyle w:val="NoSpacing"/>
+        <w:spacing w:line="480" w:lineRule="auto"/>
+        <w:rPr>
+          <w:sz w:val="24"/>
+          <w:szCs w:val="24"/>
+        </w:rPr>
+      </w:pPr>
+      <w:r>
+        <w:rPr>
+          <w:sz w:val="24"/>
+          <w:szCs w:val="24"/>
+        </w:rPr>
+        <w:lastRenderedPageBreak/>
+        <w:tab/>
+      </w:r>
+    </w:p>
+    <w:p>
+      <w:pPr>
+        <w:pStyle w:val="NoSpacing"/>
+        <w:spacing w:line="480" w:lineRule="auto"/>
+        <w:rPr>
+          <w:color w:val="8EAADB" w:themeColor="accent1" w:themeTint="99"/>
+          <w:sz w:val="24"/>
+          <w:szCs w:val="24"/>
+        </w:rPr>
+      </w:pPr>
+    </w:p>
+    <w:p>
+      <w:pPr>
+        <w:pStyle w:val="NoSpacing"/>
+        <w:spacing w:line="480" w:lineRule="auto"/>
+        <w:rPr>
+          <w:color w:val="8EAADB" w:themeColor="accent1" w:themeTint="99"/>
+          <w:sz w:val="24"/>
+          <w:szCs w:val="24"/>
+        </w:rPr>
+      </w:pPr>
+    </w:p>
+    <w:p>
+      <w:pPr>
+        <w:pStyle w:val="NoSpacing"/>
+        <w:spacing w:line="480" w:lineRule="auto"/>
+        <w:rPr>
+          <w:color w:val="8EAADB" w:themeColor="accent1" w:themeTint="99"/>
+          <w:sz w:val="24"/>
+          <w:szCs w:val="24"/>
+        </w:rPr>
+      </w:pPr>
+      <w:r>
+        <w:rPr>
+          <w:color w:val="8EAADB" w:themeColor="accent1" w:themeTint="99"/>
+          <w:sz w:val="24"/>
+          <w:szCs w:val="24"/>
+        </w:rPr>
+        <w:t>Proofreading history</w:t>
+      </w:r>
+      <w:r>
+        <w:rPr>
+          <w:color w:val="8EAADB" w:themeColor="accent1" w:themeTint="99"/>
+          <w:sz w:val="24"/>
+          <w:szCs w:val="24"/>
+        </w:rPr>
+        <w:t xml:space="preserve"> Historicizing </w:t>
+      </w:r>
     </w:p>
     <w:p>
       <w:pPr>
@@ -1287,8 +2856,8 @@
       </w:pPr>
     </w:p>
     <w:sectPr>
-      <w:headerReference w:type="default" r:id="rId6"/>
-      <w:headerReference w:type="first" r:id="rId7"/>
+      <w:headerReference w:type="default" r:id="rId11"/>
+      <w:headerReference w:type="first" r:id="rId12"/>
       <w:pgSz w:w="12240" w:h="15840"/>
       <w:pgMar w:top="1440" w:right="1440" w:bottom="1440" w:left="1440" w:header="720" w:footer="720" w:gutter="0"/>
       <w:cols w:space="720"/>
@@ -1359,10 +2928,7 @@
       </w:tabs>
     </w:pPr>
     <w:r>
-      <w:t xml:space="preserve"> HISTORICIZING THE SPELLCHECK ATTRIBUTE        </w:t>
-    </w:r>
-    <w:r>
-      <w:t xml:space="preserve">                             </w:t>
+      <w:t xml:space="preserve"> HISTORICIZING THE SPELLCHECK ATTRIBUTE                                     </w:t>
     </w:r>
     <w:r>
       <w:t xml:space="preserve">                         </w:t>
@@ -1423,13 +2989,7 @@
       <w:pStyle w:val="Header"/>
     </w:pPr>
     <w:r>
-      <w:t xml:space="preserve">Running head: HISTORICIZING THE SPELLCHECK ATTRIBUTE              </w:t>
-    </w:r>
-    <w:r>
-      <w:t xml:space="preserve">                                                                 1</w:t>
-    </w:r>
-    <w:r>
-      <w:t xml:space="preserve">                                  </w:t>
+      <w:t xml:space="preserve">Running head: HISTORICIZING THE SPELLCHECK ATTRIBUTE                                                                               1                                  </w:t>
     </w:r>
   </w:p>
   <w:p>
@@ -1438,6 +2998,163 @@
     </w:pPr>
   </w:p>
 </w:hdr>
+</file>
+
+<file path=word/numbering.xml><?xml version="1.0" encoding="utf-8"?>
+<w:numbering xmlns:wpc="http://schemas.microsoft.com/office/word/2010/wordprocessingCanvas" xmlns:cx="http://schemas.microsoft.com/office/drawing/2014/chartex" xmlns:cx1="http://schemas.microsoft.com/office/drawing/2015/9/8/chartex" xmlns:cx2="http://schemas.microsoft.com/office/drawing/2015/10/21/chartex" xmlns:cx3="http://schemas.microsoft.com/office/drawing/2016/5/9/chartex" xmlns:cx4="http://schemas.microsoft.com/office/drawing/2016/5/10/chartex" xmlns:cx5="http://schemas.microsoft.com/office/drawing/2016/5/11/chartex" xmlns:cx6="http://schemas.microsoft.com/office/drawing/2016/5/12/chartex" xmlns:cx7="http://schemas.microsoft.com/office/drawing/2016/5/13/chartex" xmlns:cx8="http://schemas.microsoft.com/office/drawing/2016/5/14/chartex" xmlns:mc="http://schemas.openxmlformats.org/markup-compatibility/2006" xmlns:aink="http://schemas.microsoft.com/office/drawing/2016/ink" xmlns:am3d="http://schemas.microsoft.com/office/drawing/2017/model3d" xmlns:o="urn:schemas-microsoft-com:office:office" xmlns:r="http://schemas.openxmlformats.org/officeDocument/2006/relationships" xmlns:m="http://schemas.openxmlformats.org/officeDocument/2006/math" xmlns:v="urn:schemas-microsoft-com:vml" xmlns:wp14="http://schemas.microsoft.com/office/word/2010/wordprocessingDrawing" xmlns:wp="http://schemas.openxmlformats.org/drawingml/2006/wordprocessingDrawing" xmlns:w10="urn:schemas-microsoft-com:office:word" xmlns:w="http://schemas.openxmlformats.org/wordprocessingml/2006/main" xmlns:w14="http://schemas.microsoft.com/office/word/2010/wordml" xmlns:w15="http://schemas.microsoft.com/office/word/2012/wordml" xmlns:w16cid="http://schemas.microsoft.com/office/word/2016/wordml/cid" xmlns:w16se="http://schemas.microsoft.com/office/word/2015/wordml/symex" xmlns:wpg="http://schemas.microsoft.com/office/word/2010/wordprocessingGroup" xmlns:wpi="http://schemas.microsoft.com/office/word/2010/wordprocessingInk" xmlns:wne="http://schemas.microsoft.com/office/word/2006/wordml" xmlns:wps="http://schemas.microsoft.com/office/word/2010/wordprocessingShape" mc:Ignorable="w14 w15 w16se w16cid wp14">
+  <w:abstractNum w:abstractNumId="0" w15:restartNumberingAfterBreak="0">
+    <w:nsid w:val="63FA2F73"/>
+    <w:multiLevelType w:val="multilevel"/>
+    <w:tmpl w:val="129C6EC8"/>
+    <w:lvl w:ilvl="0">
+      <w:start w:val="1"/>
+      <w:numFmt w:val="bullet"/>
+      <w:lvlText w:val=""/>
+      <w:lvlJc w:val="left"/>
+      <w:pPr>
+        <w:tabs>
+          <w:tab w:val="num" w:pos="720"/>
+        </w:tabs>
+        <w:ind w:left="720" w:hanging="360"/>
+      </w:pPr>
+      <w:rPr>
+        <w:rFonts w:ascii="Symbol" w:hAnsi="Symbol" w:hint="default"/>
+        <w:sz w:val="20"/>
+      </w:rPr>
+    </w:lvl>
+    <w:lvl w:ilvl="1" w:tentative="1">
+      <w:start w:val="1"/>
+      <w:numFmt w:val="bullet"/>
+      <w:lvlText w:val="o"/>
+      <w:lvlJc w:val="left"/>
+      <w:pPr>
+        <w:tabs>
+          <w:tab w:val="num" w:pos="1440"/>
+        </w:tabs>
+        <w:ind w:left="1440" w:hanging="360"/>
+      </w:pPr>
+      <w:rPr>
+        <w:rFonts w:ascii="Courier New" w:hAnsi="Courier New" w:hint="default"/>
+        <w:sz w:val="20"/>
+      </w:rPr>
+    </w:lvl>
+    <w:lvl w:ilvl="2" w:tentative="1">
+      <w:start w:val="1"/>
+      <w:numFmt w:val="bullet"/>
+      <w:lvlText w:val=""/>
+      <w:lvlJc w:val="left"/>
+      <w:pPr>
+        <w:tabs>
+          <w:tab w:val="num" w:pos="2160"/>
+        </w:tabs>
+        <w:ind w:left="2160" w:hanging="360"/>
+      </w:pPr>
+      <w:rPr>
+        <w:rFonts w:ascii="Wingdings" w:hAnsi="Wingdings" w:hint="default"/>
+        <w:sz w:val="20"/>
+      </w:rPr>
+    </w:lvl>
+    <w:lvl w:ilvl="3" w:tentative="1">
+      <w:start w:val="1"/>
+      <w:numFmt w:val="bullet"/>
+      <w:lvlText w:val=""/>
+      <w:lvlJc w:val="left"/>
+      <w:pPr>
+        <w:tabs>
+          <w:tab w:val="num" w:pos="2880"/>
+        </w:tabs>
+        <w:ind w:left="2880" w:hanging="360"/>
+      </w:pPr>
+      <w:rPr>
+        <w:rFonts w:ascii="Wingdings" w:hAnsi="Wingdings" w:hint="default"/>
+        <w:sz w:val="20"/>
+      </w:rPr>
+    </w:lvl>
+    <w:lvl w:ilvl="4" w:tentative="1">
+      <w:start w:val="1"/>
+      <w:numFmt w:val="bullet"/>
+      <w:lvlText w:val=""/>
+      <w:lvlJc w:val="left"/>
+      <w:pPr>
+        <w:tabs>
+          <w:tab w:val="num" w:pos="3600"/>
+        </w:tabs>
+        <w:ind w:left="3600" w:hanging="360"/>
+      </w:pPr>
+      <w:rPr>
+        <w:rFonts w:ascii="Wingdings" w:hAnsi="Wingdings" w:hint="default"/>
+        <w:sz w:val="20"/>
+      </w:rPr>
+    </w:lvl>
+    <w:lvl w:ilvl="5" w:tentative="1">
+      <w:start w:val="1"/>
+      <w:numFmt w:val="bullet"/>
+      <w:lvlText w:val=""/>
+      <w:lvlJc w:val="left"/>
+      <w:pPr>
+        <w:tabs>
+          <w:tab w:val="num" w:pos="4320"/>
+        </w:tabs>
+        <w:ind w:left="4320" w:hanging="360"/>
+      </w:pPr>
+      <w:rPr>
+        <w:rFonts w:ascii="Wingdings" w:hAnsi="Wingdings" w:hint="default"/>
+        <w:sz w:val="20"/>
+      </w:rPr>
+    </w:lvl>
+    <w:lvl w:ilvl="6" w:tentative="1">
+      <w:start w:val="1"/>
+      <w:numFmt w:val="bullet"/>
+      <w:lvlText w:val=""/>
+      <w:lvlJc w:val="left"/>
+      <w:pPr>
+        <w:tabs>
+          <w:tab w:val="num" w:pos="5040"/>
+        </w:tabs>
+        <w:ind w:left="5040" w:hanging="360"/>
+      </w:pPr>
+      <w:rPr>
+        <w:rFonts w:ascii="Wingdings" w:hAnsi="Wingdings" w:hint="default"/>
+        <w:sz w:val="20"/>
+      </w:rPr>
+    </w:lvl>
+    <w:lvl w:ilvl="7" w:tentative="1">
+      <w:start w:val="1"/>
+      <w:numFmt w:val="bullet"/>
+      <w:lvlText w:val=""/>
+      <w:lvlJc w:val="left"/>
+      <w:pPr>
+        <w:tabs>
+          <w:tab w:val="num" w:pos="5760"/>
+        </w:tabs>
+        <w:ind w:left="5760" w:hanging="360"/>
+      </w:pPr>
+      <w:rPr>
+        <w:rFonts w:ascii="Wingdings" w:hAnsi="Wingdings" w:hint="default"/>
+        <w:sz w:val="20"/>
+      </w:rPr>
+    </w:lvl>
+    <w:lvl w:ilvl="8" w:tentative="1">
+      <w:start w:val="1"/>
+      <w:numFmt w:val="bullet"/>
+      <w:lvlText w:val=""/>
+      <w:lvlJc w:val="left"/>
+      <w:pPr>
+        <w:tabs>
+          <w:tab w:val="num" w:pos="6480"/>
+        </w:tabs>
+        <w:ind w:left="6480" w:hanging="360"/>
+      </w:pPr>
+      <w:rPr>
+        <w:rFonts w:ascii="Wingdings" w:hAnsi="Wingdings" w:hint="default"/>
+        <w:sz w:val="20"/>
+      </w:rPr>
+    </w:lvl>
+  </w:abstractNum>
+  <w:num w:numId="1">
+    <w:abstractNumId w:val="0"/>
+  </w:num>
+</w:numbering>
 </file>
 
 <file path=word/styles.xml><?xml version="1.0" encoding="utf-8"?>
@@ -1918,516 +3635,30 @@
       <w:spacing w:after="0" w:line="240" w:lineRule="auto"/>
     </w:pPr>
   </w:style>
-</w:styles>
-</file>
-
-<file path=word/glossary/document.xml><?xml version="1.0" encoding="utf-8"?>
-<w:glossaryDocument xmlns:wpc="http://schemas.microsoft.com/office/word/2010/wordprocessingCanvas" xmlns:cx="http://schemas.microsoft.com/office/drawing/2014/chartex" xmlns:cx1="http://schemas.microsoft.com/office/drawing/2015/9/8/chartex" xmlns:cx2="http://schemas.microsoft.com/office/drawing/2015/10/21/chartex" xmlns:cx3="http://schemas.microsoft.com/office/drawing/2016/5/9/chartex" xmlns:cx4="http://schemas.microsoft.com/office/drawing/2016/5/10/chartex" xmlns:cx5="http://schemas.microsoft.com/office/drawing/2016/5/11/chartex" xmlns:cx6="http://schemas.microsoft.com/office/drawing/2016/5/12/chartex" xmlns:cx7="http://schemas.microsoft.com/office/drawing/2016/5/13/chartex" xmlns:cx8="http://schemas.microsoft.com/office/drawing/2016/5/14/chartex" xmlns:mc="http://schemas.openxmlformats.org/markup-compatibility/2006" xmlns:aink="http://schemas.microsoft.com/office/drawing/2016/ink" xmlns:am3d="http://schemas.microsoft.com/office/drawing/2017/model3d" xmlns:o="urn:schemas-microsoft-com:office:office" xmlns:r="http://schemas.openxmlformats.org/officeDocument/2006/relationships" xmlns:m="http://schemas.openxmlformats.org/officeDocument/2006/math" xmlns:v="urn:schemas-microsoft-com:vml" xmlns:wp14="http://schemas.microsoft.com/office/word/2010/wordprocessingDrawing" xmlns:wp="http://schemas.openxmlformats.org/drawingml/2006/wordprocessingDrawing" xmlns:w10="urn:schemas-microsoft-com:office:word" xmlns:w="http://schemas.openxmlformats.org/wordprocessingml/2006/main" xmlns:w14="http://schemas.microsoft.com/office/word/2010/wordml" xmlns:w15="http://schemas.microsoft.com/office/word/2012/wordml" xmlns:w16cid="http://schemas.microsoft.com/office/word/2016/wordml/cid" xmlns:w16se="http://schemas.microsoft.com/office/word/2015/wordml/symex" xmlns:wpg="http://schemas.microsoft.com/office/word/2010/wordprocessingGroup" xmlns:wpi="http://schemas.microsoft.com/office/word/2010/wordprocessingInk" xmlns:wne="http://schemas.microsoft.com/office/word/2006/wordml" xmlns:wps="http://schemas.microsoft.com/office/word/2010/wordprocessingShape" mc:Ignorable="w14 w15 w16se w16cid wp14"/>
-</file>
-
-<file path=word/glossary/fontTable.xml><?xml version="1.0" encoding="utf-8"?>
-<w:fonts xmlns:mc="http://schemas.openxmlformats.org/markup-compatibility/2006" xmlns:r="http://schemas.openxmlformats.org/officeDocument/2006/relationships" xmlns:w="http://schemas.openxmlformats.org/wordprocessingml/2006/main" xmlns:w14="http://schemas.microsoft.com/office/word/2010/wordml" xmlns:w15="http://schemas.microsoft.com/office/word/2012/wordml" xmlns:w16cid="http://schemas.microsoft.com/office/word/2016/wordml/cid" xmlns:w16se="http://schemas.microsoft.com/office/word/2015/wordml/symex" mc:Ignorable="w14 w15 w16se w16cid">
-  <w:font w:name="Calibri">
-    <w:panose1 w:val="020F0502020204030204"/>
-    <w:charset w:val="00"/>
-    <w:family w:val="swiss"/>
-    <w:pitch w:val="variable"/>
-    <w:sig w:usb0="E0002AFF" w:usb1="C000247B" w:usb2="00000009" w:usb3="00000000" w:csb0="000001FF" w:csb1="00000000"/>
-  </w:font>
-  <w:font w:name="Times New Roman">
-    <w:panose1 w:val="02020603050405020304"/>
-    <w:charset w:val="00"/>
-    <w:family w:val="roman"/>
-    <w:pitch w:val="variable"/>
-    <w:sig w:usb0="E0002EFF" w:usb1="C000785B" w:usb2="00000009" w:usb3="00000000" w:csb0="000001FF" w:csb1="00000000"/>
-  </w:font>
-  <w:font w:name="Calibri Light">
-    <w:panose1 w:val="020F0302020204030204"/>
-    <w:charset w:val="00"/>
-    <w:family w:val="swiss"/>
-    <w:pitch w:val="variable"/>
-    <w:sig w:usb0="E0002AFF" w:usb1="C000247B" w:usb2="00000009" w:usb3="00000000" w:csb0="000001FF" w:csb1="00000000"/>
-  </w:font>
-</w:fonts>
-</file>
-
-<file path=word/glossary/settings.xml><?xml version="1.0" encoding="utf-8"?>
-<w:settings xmlns:mc="http://schemas.openxmlformats.org/markup-compatibility/2006" xmlns:o="urn:schemas-microsoft-com:office:office" xmlns:r="http://schemas.openxmlformats.org/officeDocument/2006/relationships" xmlns:m="http://schemas.openxmlformats.org/officeDocument/2006/math" xmlns:v="urn:schemas-microsoft-com:vml" xmlns:w10="urn:schemas-microsoft-com:office:word" xmlns:w="http://schemas.openxmlformats.org/wordprocessingml/2006/main" xmlns:w14="http://schemas.microsoft.com/office/word/2010/wordml" xmlns:w15="http://schemas.microsoft.com/office/word/2012/wordml" xmlns:w16cid="http://schemas.microsoft.com/office/word/2016/wordml/cid" xmlns:w16se="http://schemas.microsoft.com/office/word/2015/wordml/symex" xmlns:sl="http://schemas.openxmlformats.org/schemaLibrary/2006/main" mc:Ignorable="w14 w15 w16se w16cid">
-  <w:view w:val="normal"/>
-  <w:defaultTabStop w:val="720"/>
-  <w:characterSpacingControl w:val="doNotCompress"/>
-  <w:compat>
-    <w:useFELayout/>
-    <w:compatSetting w:name="compatibilityMode" w:uri="http://schemas.microsoft.com/office/word" w:val="15"/>
-    <w:compatSetting w:name="overrideTableStyleFontSizeAndJustification" w:uri="http://schemas.microsoft.com/office/word" w:val="1"/>
-    <w:compatSetting w:name="enableOpenTypeFeatures" w:uri="http://schemas.microsoft.com/office/word" w:val="1"/>
-    <w:compatSetting w:name="doNotFlipMirrorIndents" w:uri="http://schemas.microsoft.com/office/word" w:val="1"/>
-    <w:compatSetting w:name="differentiateMultirowTableHeaders" w:uri="http://schemas.microsoft.com/office/word" w:val="1"/>
-    <w:compatSetting w:name="useWord2013TrackBottomHyphenation" w:uri="http://schemas.microsoft.com/office/word" w:val="0"/>
-  </w:compat>
-  <w:rsids>
-    <w:rsidRoot w:val="008F434B"/>
-    <w:rsid w:val="007149FC"/>
-    <w:rsid w:val="008F434B"/>
-  </w:rsids>
-  <m:mathPr>
-    <m:mathFont m:val="Cambria Math"/>
-    <m:brkBin m:val="before"/>
-    <m:brkBinSub m:val="--"/>
-    <m:smallFrac m:val="0"/>
-    <m:dispDef/>
-    <m:lMargin m:val="0"/>
-    <m:rMargin m:val="0"/>
-    <m:defJc m:val="centerGroup"/>
-    <m:wrapIndent m:val="1440"/>
-    <m:intLim m:val="subSup"/>
-    <m:naryLim m:val="undOvr"/>
-  </m:mathPr>
-  <w:themeFontLang w:val="en-US"/>
-  <w:clrSchemeMapping w:bg1="light1" w:t1="dark1" w:bg2="light2" w:t2="dark2" w:accent1="accent1" w:accent2="accent2" w:accent3="accent3" w:accent4="accent4" w:accent5="accent5" w:accent6="accent6" w:hyperlink="hyperlink" w:followedHyperlink="followedHyperlink"/>
-  <w:decimalSymbol w:val="."/>
-  <w:listSeparator w:val=","/>
-  <w15:chartTrackingRefBased/>
-</w:settings>
-</file>
-
-<file path=word/glossary/styles.xml><?xml version="1.0" encoding="utf-8"?>
-<w:styles xmlns:mc="http://schemas.openxmlformats.org/markup-compatibility/2006" xmlns:r="http://schemas.openxmlformats.org/officeDocument/2006/relationships" xmlns:w="http://schemas.openxmlformats.org/wordprocessingml/2006/main" xmlns:w14="http://schemas.microsoft.com/office/word/2010/wordml" xmlns:w15="http://schemas.microsoft.com/office/word/2012/wordml" xmlns:w16cid="http://schemas.microsoft.com/office/word/2016/wordml/cid" xmlns:w16se="http://schemas.microsoft.com/office/word/2015/wordml/symex" mc:Ignorable="w14 w15 w16se w16cid">
-  <w:docDefaults>
-    <w:rPrDefault>
-      <w:rPr>
-        <w:rFonts w:asciiTheme="minorHAnsi" w:eastAsiaTheme="minorEastAsia" w:hAnsiTheme="minorHAnsi" w:cstheme="minorBidi"/>
-        <w:sz w:val="22"/>
-        <w:szCs w:val="22"/>
-        <w:lang w:val="en-US" w:eastAsia="en-US" w:bidi="ar-SA"/>
-      </w:rPr>
-    </w:rPrDefault>
-    <w:pPrDefault>
-      <w:pPr>
-        <w:spacing w:after="160" w:line="259" w:lineRule="auto"/>
-      </w:pPr>
-    </w:pPrDefault>
-  </w:docDefaults>
-  <w:latentStyles w:defLockedState="0" w:defUIPriority="99" w:defSemiHidden="0" w:defUnhideWhenUsed="0" w:defQFormat="0" w:count="375">
-    <w:lsdException w:name="Normal" w:uiPriority="0" w:qFormat="1"/>
-    <w:lsdException w:name="heading 1" w:uiPriority="9" w:qFormat="1"/>
-    <w:lsdException w:name="heading 2" w:semiHidden="1" w:uiPriority="9" w:unhideWhenUsed="1" w:qFormat="1"/>
-    <w:lsdException w:name="heading 3" w:semiHidden="1" w:uiPriority="9" w:unhideWhenUsed="1" w:qFormat="1"/>
-    <w:lsdException w:name="heading 4" w:semiHidden="1" w:uiPriority="9" w:unhideWhenUsed="1" w:qFormat="1"/>
-    <w:lsdException w:name="heading 5" w:semiHidden="1" w:uiPriority="9" w:unhideWhenUsed="1" w:qFormat="1"/>
-    <w:lsdException w:name="heading 6" w:semiHidden="1" w:uiPriority="9" w:unhideWhenUsed="1" w:qFormat="1"/>
-    <w:lsdException w:name="heading 7" w:semiHidden="1" w:uiPriority="9" w:unhideWhenUsed="1" w:qFormat="1"/>
-    <w:lsdException w:name="heading 8" w:semiHidden="1" w:uiPriority="9" w:unhideWhenUsed="1" w:qFormat="1"/>
-    <w:lsdException w:name="heading 9" w:semiHidden="1" w:uiPriority="9" w:unhideWhenUsed="1" w:qFormat="1"/>
-    <w:lsdException w:name="index 1" w:semiHidden="1" w:unhideWhenUsed="1"/>
-    <w:lsdException w:name="index 2" w:semiHidden="1" w:unhideWhenUsed="1"/>
-    <w:lsdException w:name="index 3" w:semiHidden="1" w:unhideWhenUsed="1"/>
-    <w:lsdException w:name="index 4" w:semiHidden="1" w:unhideWhenUsed="1"/>
-    <w:lsdException w:name="index 5" w:semiHidden="1" w:unhideWhenUsed="1"/>
-    <w:lsdException w:name="index 6" w:semiHidden="1" w:unhideWhenUsed="1"/>
-    <w:lsdException w:name="index 7" w:semiHidden="1" w:unhideWhenUsed="1"/>
-    <w:lsdException w:name="index 8" w:semiHidden="1" w:unhideWhenUsed="1"/>
-    <w:lsdException w:name="index 9" w:semiHidden="1" w:unhideWhenUsed="1"/>
-    <w:lsdException w:name="toc 1" w:semiHidden="1" w:uiPriority="39" w:unhideWhenUsed="1"/>
-    <w:lsdException w:name="toc 2" w:semiHidden="1" w:uiPriority="39" w:unhideWhenUsed="1"/>
-    <w:lsdException w:name="toc 3" w:semiHidden="1" w:uiPriority="39" w:unhideWhenUsed="1"/>
-    <w:lsdException w:name="toc 4" w:semiHidden="1" w:uiPriority="39" w:unhideWhenUsed="1"/>
-    <w:lsdException w:name="toc 5" w:semiHidden="1" w:uiPriority="39" w:unhideWhenUsed="1"/>
-    <w:lsdException w:name="toc 6" w:semiHidden="1" w:uiPriority="39" w:unhideWhenUsed="1"/>
-    <w:lsdException w:name="toc 7" w:semiHidden="1" w:uiPriority="39" w:unhideWhenUsed="1"/>
-    <w:lsdException w:name="toc 8" w:semiHidden="1" w:uiPriority="39" w:unhideWhenUsed="1"/>
-    <w:lsdException w:name="toc 9" w:semiHidden="1" w:uiPriority="39" w:unhideWhenUsed="1"/>
-    <w:lsdException w:name="Normal Indent" w:semiHidden="1" w:unhideWhenUsed="1"/>
-    <w:lsdException w:name="footnote text" w:semiHidden="1" w:unhideWhenUsed="1"/>
-    <w:lsdException w:name="annotation text" w:semiHidden="1" w:unhideWhenUsed="1"/>
-    <w:lsdException w:name="header" w:semiHidden="1" w:unhideWhenUsed="1"/>
-    <w:lsdException w:name="footer" w:semiHidden="1" w:unhideWhenUsed="1"/>
-    <w:lsdException w:name="index heading" w:semiHidden="1" w:unhideWhenUsed="1"/>
-    <w:lsdException w:name="caption" w:semiHidden="1" w:uiPriority="35" w:unhideWhenUsed="1" w:qFormat="1"/>
-    <w:lsdException w:name="table of figures" w:semiHidden="1" w:unhideWhenUsed="1"/>
-    <w:lsdException w:name="envelope address" w:semiHidden="1" w:unhideWhenUsed="1"/>
-    <w:lsdException w:name="envelope return" w:semiHidden="1" w:unhideWhenUsed="1"/>
-    <w:lsdException w:name="footnote reference" w:semiHidden="1" w:unhideWhenUsed="1"/>
-    <w:lsdException w:name="annotation reference" w:semiHidden="1" w:unhideWhenUsed="1"/>
-    <w:lsdException w:name="line number" w:semiHidden="1" w:unhideWhenUsed="1"/>
-    <w:lsdException w:name="page number" w:semiHidden="1" w:unhideWhenUsed="1"/>
-    <w:lsdException w:name="endnote reference" w:semiHidden="1" w:unhideWhenUsed="1"/>
-    <w:lsdException w:name="endnote text" w:semiHidden="1" w:unhideWhenUsed="1"/>
-    <w:lsdException w:name="table of authorities" w:semiHidden="1" w:unhideWhenUsed="1"/>
-    <w:lsdException w:name="macro" w:semiHidden="1" w:unhideWhenUsed="1"/>
-    <w:lsdException w:name="toa heading" w:semiHidden="1" w:unhideWhenUsed="1"/>
-    <w:lsdException w:name="List" w:semiHidden="1" w:unhideWhenUsed="1"/>
-    <w:lsdException w:name="List Bullet" w:semiHidden="1" w:unhideWhenUsed="1"/>
-    <w:lsdException w:name="List Number" w:semiHidden="1" w:unhideWhenUsed="1"/>
-    <w:lsdException w:name="List 2" w:semiHidden="1" w:unhideWhenUsed="1"/>
-    <w:lsdException w:name="List 3" w:semiHidden="1" w:unhideWhenUsed="1"/>
-    <w:lsdException w:name="List 4" w:semiHidden="1" w:unhideWhenUsed="1"/>
-    <w:lsdException w:name="List 5" w:semiHidden="1" w:unhideWhenUsed="1"/>
-    <w:lsdException w:name="List Bullet 2" w:semiHidden="1" w:unhideWhenUsed="1"/>
-    <w:lsdException w:name="List Bullet 3" w:semiHidden="1" w:unhideWhenUsed="1"/>
-    <w:lsdException w:name="List Bullet 4" w:semiHidden="1" w:unhideWhenUsed="1"/>
-    <w:lsdException w:name="List Bullet 5" w:semiHidden="1" w:unhideWhenUsed="1"/>
-    <w:lsdException w:name="List Number 2" w:semiHidden="1" w:unhideWhenUsed="1"/>
-    <w:lsdException w:name="List Number 3" w:semiHidden="1" w:unhideWhenUsed="1"/>
-    <w:lsdException w:name="List Number 4" w:semiHidden="1" w:unhideWhenUsed="1"/>
-    <w:lsdException w:name="List Number 5" w:semiHidden="1" w:unhideWhenUsed="1"/>
-    <w:lsdException w:name="Title" w:uiPriority="10" w:qFormat="1"/>
-    <w:lsdException w:name="Closing" w:semiHidden="1" w:unhideWhenUsed="1"/>
-    <w:lsdException w:name="Signature" w:semiHidden="1" w:unhideWhenUsed="1"/>
-    <w:lsdException w:name="Default Paragraph Font" w:semiHidden="1" w:uiPriority="1" w:unhideWhenUsed="1"/>
-    <w:lsdException w:name="Body Text" w:semiHidden="1" w:unhideWhenUsed="1"/>
-    <w:lsdException w:name="Body Text Indent" w:semiHidden="1" w:unhideWhenUsed="1"/>
-    <w:lsdException w:name="List Continue" w:semiHidden="1" w:unhideWhenUsed="1"/>
-    <w:lsdException w:name="List Continue 2" w:semiHidden="1" w:unhideWhenUsed="1"/>
-    <w:lsdException w:name="List Continue 3" w:semiHidden="1" w:unhideWhenUsed="1"/>
-    <w:lsdException w:name="List Continue 4" w:semiHidden="1" w:unhideWhenUsed="1"/>
-    <w:lsdException w:name="List Continue 5" w:semiHidden="1" w:unhideWhenUsed="1"/>
-    <w:lsdException w:name="Message Header" w:semiHidden="1" w:unhideWhenUsed="1"/>
-    <w:lsdException w:name="Subtitle" w:uiPriority="11" w:qFormat="1"/>
-    <w:lsdException w:name="Salutation" w:semiHidden="1" w:unhideWhenUsed="1"/>
-    <w:lsdException w:name="Date" w:semiHidden="1" w:unhideWhenUsed="1"/>
-    <w:lsdException w:name="Body Text First Indent" w:semiHidden="1" w:unhideWhenUsed="1"/>
-    <w:lsdException w:name="Body Text First Indent 2" w:semiHidden="1" w:unhideWhenUsed="1"/>
-    <w:lsdException w:name="Note Heading" w:semiHidden="1" w:unhideWhenUsed="1"/>
-    <w:lsdException w:name="Body Text 2" w:semiHidden="1" w:unhideWhenUsed="1"/>
-    <w:lsdException w:name="Body Text 3" w:semiHidden="1" w:unhideWhenUsed="1"/>
-    <w:lsdException w:name="Body Text Indent 2" w:semiHidden="1" w:unhideWhenUsed="1"/>
-    <w:lsdException w:name="Body Text Indent 3" w:semiHidden="1" w:unhideWhenUsed="1"/>
-    <w:lsdException w:name="Block Text" w:semiHidden="1" w:unhideWhenUsed="1"/>
-    <w:lsdException w:name="Hyperlink" w:semiHidden="1" w:unhideWhenUsed="1"/>
-    <w:lsdException w:name="FollowedHyperlink" w:semiHidden="1" w:unhideWhenUsed="1"/>
-    <w:lsdException w:name="Strong" w:uiPriority="22" w:qFormat="1"/>
-    <w:lsdException w:name="Emphasis" w:uiPriority="20" w:qFormat="1"/>
-    <w:lsdException w:name="Document Map" w:semiHidden="1" w:unhideWhenUsed="1"/>
-    <w:lsdException w:name="Plain Text" w:semiHidden="1" w:unhideWhenUsed="1"/>
-    <w:lsdException w:name="E-mail Signature" w:semiHidden="1" w:unhideWhenUsed="1"/>
-    <w:lsdException w:name="HTML Top of Form" w:semiHidden="1" w:unhideWhenUsed="1"/>
-    <w:lsdException w:name="HTML Bottom of Form" w:semiHidden="1" w:unhideWhenUsed="1"/>
-    <w:lsdException w:name="Normal (Web)" w:semiHidden="1" w:unhideWhenUsed="1"/>
-    <w:lsdException w:name="HTML Acronym" w:semiHidden="1" w:unhideWhenUsed="1"/>
-    <w:lsdException w:name="HTML Address" w:semiHidden="1" w:unhideWhenUsed="1"/>
-    <w:lsdException w:name="HTML Cite" w:semiHidden="1" w:unhideWhenUsed="1"/>
-    <w:lsdException w:name="HTML Code" w:semiHidden="1" w:unhideWhenUsed="1"/>
-    <w:lsdException w:name="HTML Definition" w:semiHidden="1" w:unhideWhenUsed="1"/>
-    <w:lsdException w:name="HTML Keyboard" w:semiHidden="1" w:unhideWhenUsed="1"/>
-    <w:lsdException w:name="HTML Preformatted" w:semiHidden="1" w:unhideWhenUsed="1"/>
-    <w:lsdException w:name="HTML Sample" w:semiHidden="1" w:unhideWhenUsed="1"/>
-    <w:lsdException w:name="HTML Typewriter" w:semiHidden="1" w:unhideWhenUsed="1"/>
-    <w:lsdException w:name="HTML Variable" w:semiHidden="1" w:unhideWhenUsed="1"/>
-    <w:lsdException w:name="Normal Table" w:semiHidden="1" w:unhideWhenUsed="1"/>
-    <w:lsdException w:name="annotation subject" w:semiHidden="1" w:unhideWhenUsed="1"/>
-    <w:lsdException w:name="No List" w:semiHidden="1" w:unhideWhenUsed="1"/>
-    <w:lsdException w:name="Outline List 1" w:semiHidden="1" w:unhideWhenUsed="1"/>
-    <w:lsdException w:name="Outline List 2" w:semiHidden="1" w:unhideWhenUsed="1"/>
-    <w:lsdException w:name="Outline List 3" w:semiHidden="1" w:unhideWhenUsed="1"/>
-    <w:lsdException w:name="Table Simple 1" w:semiHidden="1" w:unhideWhenUsed="1"/>
-    <w:lsdException w:name="Table Simple 2" w:semiHidden="1" w:unhideWhenUsed="1"/>
-    <w:lsdException w:name="Table Simple 3" w:semiHidden="1" w:unhideWhenUsed="1"/>
-    <w:lsdException w:name="Table Classic 1" w:semiHidden="1" w:unhideWhenUsed="1"/>
-    <w:lsdException w:name="Table Classic 2" w:semiHidden="1" w:unhideWhenUsed="1"/>
-    <w:lsdException w:name="Table Classic 3" w:semiHidden="1" w:unhideWhenUsed="1"/>
-    <w:lsdException w:name="Table Classic 4" w:semiHidden="1" w:unhideWhenUsed="1"/>
-    <w:lsdException w:name="Table Colorful 1" w:semiHidden="1" w:unhideWhenUsed="1"/>
-    <w:lsdException w:name="Table Colorful 2" w:semiHidden="1" w:unhideWhenUsed="1"/>
-    <w:lsdException w:name="Table Colorful 3" w:semiHidden="1" w:unhideWhenUsed="1"/>
-    <w:lsdException w:name="Table Columns 1" w:semiHidden="1" w:unhideWhenUsed="1"/>
-    <w:lsdException w:name="Table Columns 2" w:semiHidden="1" w:unhideWhenUsed="1"/>
-    <w:lsdException w:name="Table Columns 3" w:semiHidden="1" w:unhideWhenUsed="1"/>
-    <w:lsdException w:name="Table Columns 4" w:semiHidden="1" w:unhideWhenUsed="1"/>
-    <w:lsdException w:name="Table Columns 5" w:semiHidden="1" w:unhideWhenUsed="1"/>
-    <w:lsdException w:name="Table Grid 1" w:semiHidden="1" w:unhideWhenUsed="1"/>
-    <w:lsdException w:name="Table Grid 2" w:semiHidden="1" w:unhideWhenUsed="1"/>
-    <w:lsdException w:name="Table Grid 3" w:semiHidden="1" w:unhideWhenUsed="1"/>
-    <w:lsdException w:name="Table Grid 4" w:semiHidden="1" w:unhideWhenUsed="1"/>
-    <w:lsdException w:name="Table Grid 5" w:semiHidden="1" w:unhideWhenUsed="1"/>
-    <w:lsdException w:name="Table Grid 6" w:semiHidden="1" w:unhideWhenUsed="1"/>
-    <w:lsdException w:name="Table Grid 7" w:semiHidden="1" w:unhideWhenUsed="1"/>
-    <w:lsdException w:name="Table Grid 8" w:semiHidden="1" w:unhideWhenUsed="1"/>
-    <w:lsdException w:name="Table List 1" w:semiHidden="1" w:unhideWhenUsed="1"/>
-    <w:lsdException w:name="Table List 2" w:semiHidden="1" w:unhideWhenUsed="1"/>
-    <w:lsdException w:name="Table List 3" w:semiHidden="1" w:unhideWhenUsed="1"/>
-    <w:lsdException w:name="Table List 4" w:semiHidden="1" w:unhideWhenUsed="1"/>
-    <w:lsdException w:name="Table List 5" w:semiHidden="1" w:unhideWhenUsed="1"/>
-    <w:lsdException w:name="Table List 6" w:semiHidden="1" w:unhideWhenUsed="1"/>
-    <w:lsdException w:name="Table List 7" w:semiHidden="1" w:unhideWhenUsed="1"/>
-    <w:lsdException w:name="Table List 8" w:semiHidden="1" w:unhideWhenUsed="1"/>
-    <w:lsdException w:name="Table 3D effects 1" w:semiHidden="1" w:unhideWhenUsed="1"/>
-    <w:lsdException w:name="Table 3D effects 2" w:semiHidden="1" w:unhideWhenUsed="1"/>
-    <w:lsdException w:name="Table 3D effects 3" w:semiHidden="1" w:unhideWhenUsed="1"/>
-    <w:lsdException w:name="Table Contemporary" w:semiHidden="1" w:unhideWhenUsed="1"/>
-    <w:lsdException w:name="Table Elegant" w:semiHidden="1" w:unhideWhenUsed="1"/>
-    <w:lsdException w:name="Table Professional" w:semiHidden="1" w:unhideWhenUsed="1"/>
-    <w:lsdException w:name="Table Subtle 1" w:semiHidden="1" w:unhideWhenUsed="1"/>
-    <w:lsdException w:name="Table Subtle 2" w:semiHidden="1" w:unhideWhenUsed="1"/>
-    <w:lsdException w:name="Table Web 1" w:semiHidden="1" w:unhideWhenUsed="1"/>
-    <w:lsdException w:name="Table Web 2" w:semiHidden="1" w:unhideWhenUsed="1"/>
-    <w:lsdException w:name="Table Web 3" w:semiHidden="1" w:unhideWhenUsed="1"/>
-    <w:lsdException w:name="Balloon Text" w:semiHidden="1" w:unhideWhenUsed="1"/>
-    <w:lsdException w:name="Table Grid" w:uiPriority="39"/>
-    <w:lsdException w:name="Table Theme" w:semiHidden="1" w:unhideWhenUsed="1"/>
-    <w:lsdException w:name="Placeholder Text" w:semiHidden="1"/>
-    <w:lsdException w:name="No Spacing" w:uiPriority="1" w:qFormat="1"/>
-    <w:lsdException w:name="Light Shading" w:uiPriority="60"/>
-    <w:lsdException w:name="Light List" w:uiPriority="61"/>
-    <w:lsdException w:name="Light Grid" w:uiPriority="62"/>
-    <w:lsdException w:name="Medium Shading 1" w:uiPriority="63"/>
-    <w:lsdException w:name="Medium Shading 2" w:uiPriority="64"/>
-    <w:lsdException w:name="Medium List 1" w:uiPriority="65"/>
-    <w:lsdException w:name="Medium List 2" w:uiPriority="66"/>
-    <w:lsdException w:name="Medium Grid 1" w:uiPriority="67"/>
-    <w:lsdException w:name="Medium Grid 2" w:uiPriority="68"/>
-    <w:lsdException w:name="Medium Grid 3" w:uiPriority="69"/>
-    <w:lsdException w:name="Dark List" w:uiPriority="70"/>
-    <w:lsdException w:name="Colorful Shading" w:uiPriority="71"/>
-    <w:lsdException w:name="Colorful List" w:uiPriority="72"/>
-    <w:lsdException w:name="Colorful Grid" w:uiPriority="73"/>
-    <w:lsdException w:name="Light Shading Accent 1" w:uiPriority="60"/>
-    <w:lsdException w:name="Light List Accent 1" w:uiPriority="61"/>
-    <w:lsdException w:name="Light Grid Accent 1" w:uiPriority="62"/>
-    <w:lsdException w:name="Medium Shading 1 Accent 1" w:uiPriority="63"/>
-    <w:lsdException w:name="Medium Shading 2 Accent 1" w:uiPriority="64"/>
-    <w:lsdException w:name="Medium List 1 Accent 1" w:uiPriority="65"/>
-    <w:lsdException w:name="Revision" w:semiHidden="1"/>
-    <w:lsdException w:name="List Paragraph" w:uiPriority="34" w:qFormat="1"/>
-    <w:lsdException w:name="Quote" w:uiPriority="29" w:qFormat="1"/>
-    <w:lsdException w:name="Intense Quote" w:uiPriority="30" w:qFormat="1"/>
-    <w:lsdException w:name="Medium List 2 Accent 1" w:uiPriority="66"/>
-    <w:lsdException w:name="Medium Grid 1 Accent 1" w:uiPriority="67"/>
-    <w:lsdException w:name="Medium Grid 2 Accent 1" w:uiPriority="68"/>
-    <w:lsdException w:name="Medium Grid 3 Accent 1" w:uiPriority="69"/>
-    <w:lsdException w:name="Dark List Accent 1" w:uiPriority="70"/>
-    <w:lsdException w:name="Colorful Shading Accent 1" w:uiPriority="71"/>
-    <w:lsdException w:name="Colorful List Accent 1" w:uiPriority="72"/>
-    <w:lsdException w:name="Colorful Grid Accent 1" w:uiPriority="73"/>
-    <w:lsdException w:name="Light Shading Accent 2" w:uiPriority="60"/>
-    <w:lsdException w:name="Light List Accent 2" w:uiPriority="61"/>
-    <w:lsdException w:name="Light Grid Accent 2" w:uiPriority="62"/>
-    <w:lsdException w:name="Medium Shading 1 Accent 2" w:uiPriority="63"/>
-    <w:lsdException w:name="Medium Shading 2 Accent 2" w:uiPriority="64"/>
-    <w:lsdException w:name="Medium List 1 Accent 2" w:uiPriority="65"/>
-    <w:lsdException w:name="Medium List 2 Accent 2" w:uiPriority="66"/>
-    <w:lsdException w:name="Medium Grid 1 Accent 2" w:uiPriority="67"/>
-    <w:lsdException w:name="Medium Grid 2 Accent 2" w:uiPriority="68"/>
-    <w:lsdException w:name="Medium Grid 3 Accent 2" w:uiPriority="69"/>
-    <w:lsdException w:name="Dark List Accent 2" w:uiPriority="70"/>
-    <w:lsdException w:name="Colorful Shading Accent 2" w:uiPriority="71"/>
-    <w:lsdException w:name="Colorful List Accent 2" w:uiPriority="72"/>
-    <w:lsdException w:name="Colorful Grid Accent 2" w:uiPriority="73"/>
-    <w:lsdException w:name="Light Shading Accent 3" w:uiPriority="60"/>
-    <w:lsdException w:name="Light List Accent 3" w:uiPriority="61"/>
-    <w:lsdException w:name="Light Grid Accent 3" w:uiPriority="62"/>
-    <w:lsdException w:name="Medium Shading 1 Accent 3" w:uiPriority="63"/>
-    <w:lsdException w:name="Medium Shading 2 Accent 3" w:uiPriority="64"/>
-    <w:lsdException w:name="Medium List 1 Accent 3" w:uiPriority="65"/>
-    <w:lsdException w:name="Medium List 2 Accent 3" w:uiPriority="66"/>
-    <w:lsdException w:name="Medium Grid 1 Accent 3" w:uiPriority="67"/>
-    <w:lsdException w:name="Medium Grid 2 Accent 3" w:uiPriority="68"/>
-    <w:lsdException w:name="Medium Grid 3 Accent 3" w:uiPriority="69"/>
-    <w:lsdException w:name="Dark List Accent 3" w:uiPriority="70"/>
-    <w:lsdException w:name="Colorful Shading Accent 3" w:uiPriority="71"/>
-    <w:lsdException w:name="Colorful List Accent 3" w:uiPriority="72"/>
-    <w:lsdException w:name="Colorful Grid Accent 3" w:uiPriority="73"/>
-    <w:lsdException w:name="Light Shading Accent 4" w:uiPriority="60"/>
-    <w:lsdException w:name="Light List Accent 4" w:uiPriority="61"/>
-    <w:lsdException w:name="Light Grid Accent 4" w:uiPriority="62"/>
-    <w:lsdException w:name="Medium Shading 1 Accent 4" w:uiPriority="63"/>
-    <w:lsdException w:name="Medium Shading 2 Accent 4" w:uiPriority="64"/>
-    <w:lsdException w:name="Medium List 1 Accent 4" w:uiPriority="65"/>
-    <w:lsdException w:name="Medium List 2 Accent 4" w:uiPriority="66"/>
-    <w:lsdException w:name="Medium Grid 1 Accent 4" w:uiPriority="67"/>
-    <w:lsdException w:name="Medium Grid 2 Accent 4" w:uiPriority="68"/>
-    <w:lsdException w:name="Medium Grid 3 Accent 4" w:uiPriority="69"/>
-    <w:lsdException w:name="Dark List Accent 4" w:uiPriority="70"/>
-    <w:lsdException w:name="Colorful Shading Accent 4" w:uiPriority="71"/>
-    <w:lsdException w:name="Colorful List Accent 4" w:uiPriority="72"/>
-    <w:lsdException w:name="Colorful Grid Accent 4" w:uiPriority="73"/>
-    <w:lsdException w:name="Light Shading Accent 5" w:uiPriority="60"/>
-    <w:lsdException w:name="Light List Accent 5" w:uiPriority="61"/>
-    <w:lsdException w:name="Light Grid Accent 5" w:uiPriority="62"/>
-    <w:lsdException w:name="Medium Shading 1 Accent 5" w:uiPriority="63"/>
-    <w:lsdException w:name="Medium Shading 2 Accent 5" w:uiPriority="64"/>
-    <w:lsdException w:name="Medium List 1 Accent 5" w:uiPriority="65"/>
-    <w:lsdException w:name="Medium List 2 Accent 5" w:uiPriority="66"/>
-    <w:lsdException w:name="Medium Grid 1 Accent 5" w:uiPriority="67"/>
-    <w:lsdException w:name="Medium Grid 2 Accent 5" w:uiPriority="68"/>
-    <w:lsdException w:name="Medium Grid 3 Accent 5" w:uiPriority="69"/>
-    <w:lsdException w:name="Dark List Accent 5" w:uiPriority="70"/>
-    <w:lsdException w:name="Colorful Shading Accent 5" w:uiPriority="71"/>
-    <w:lsdException w:name="Colorful List Accent 5" w:uiPriority="72"/>
-    <w:lsdException w:name="Colorful Grid Accent 5" w:uiPriority="73"/>
-    <w:lsdException w:name="Light Shading Accent 6" w:uiPriority="60"/>
-    <w:lsdException w:name="Light List Accent 6" w:uiPriority="61"/>
-    <w:lsdException w:name="Light Grid Accent 6" w:uiPriority="62"/>
-    <w:lsdException w:name="Medium Shading 1 Accent 6" w:uiPriority="63"/>
-    <w:lsdException w:name="Medium Shading 2 Accent 6" w:uiPriority="64"/>
-    <w:lsdException w:name="Medium List 1 Accent 6" w:uiPriority="65"/>
-    <w:lsdException w:name="Medium List 2 Accent 6" w:uiPriority="66"/>
-    <w:lsdException w:name="Medium Grid 1 Accent 6" w:uiPriority="67"/>
-    <w:lsdException w:name="Medium Grid 2 Accent 6" w:uiPriority="68"/>
-    <w:lsdException w:name="Medium Grid 3 Accent 6" w:uiPriority="69"/>
-    <w:lsdException w:name="Dark List Accent 6" w:uiPriority="70"/>
-    <w:lsdException w:name="Colorful Shading Accent 6" w:uiPriority="71"/>
-    <w:lsdException w:name="Colorful List Accent 6" w:uiPriority="72"/>
-    <w:lsdException w:name="Colorful Grid Accent 6" w:uiPriority="73"/>
-    <w:lsdException w:name="Subtle Emphasis" w:uiPriority="19" w:qFormat="1"/>
-    <w:lsdException w:name="Intense Emphasis" w:uiPriority="21" w:qFormat="1"/>
-    <w:lsdException w:name="Subtle Reference" w:uiPriority="31" w:qFormat="1"/>
-    <w:lsdException w:name="Intense Reference" w:uiPriority="32" w:qFormat="1"/>
-    <w:lsdException w:name="Book Title" w:uiPriority="33" w:qFormat="1"/>
-    <w:lsdException w:name="Bibliography" w:semiHidden="1" w:uiPriority="37" w:unhideWhenUsed="1"/>
-    <w:lsdException w:name="TOC Heading" w:semiHidden="1" w:uiPriority="39" w:unhideWhenUsed="1" w:qFormat="1"/>
-    <w:lsdException w:name="Plain Table 1" w:uiPriority="41"/>
-    <w:lsdException w:name="Plain Table 2" w:uiPriority="42"/>
-    <w:lsdException w:name="Plain Table 3" w:uiPriority="43"/>
-    <w:lsdException w:name="Plain Table 4" w:uiPriority="44"/>
-    <w:lsdException w:name="Plain Table 5" w:uiPriority="45"/>
-    <w:lsdException w:name="Grid Table Light" w:uiPriority="40"/>
-    <w:lsdException w:name="Grid Table 1 Light" w:uiPriority="46"/>
-    <w:lsdException w:name="Grid Table 2" w:uiPriority="47"/>
-    <w:lsdException w:name="Grid Table 3" w:uiPriority="48"/>
-    <w:lsdException w:name="Grid Table 4" w:uiPriority="49"/>
-    <w:lsdException w:name="Grid Table 5 Dark" w:uiPriority="50"/>
-    <w:lsdException w:name="Grid Table 6 Colorful" w:uiPriority="51"/>
-    <w:lsdException w:name="Grid Table 7 Colorful" w:uiPriority="52"/>
-    <w:lsdException w:name="Grid Table 1 Light Accent 1" w:uiPriority="46"/>
-    <w:lsdException w:name="Grid Table 2 Accent 1" w:uiPriority="47"/>
-    <w:lsdException w:name="Grid Table 3 Accent 1" w:uiPriority="48"/>
-    <w:lsdException w:name="Grid Table 4 Accent 1" w:uiPriority="49"/>
-    <w:lsdException w:name="Grid Table 5 Dark Accent 1" w:uiPriority="50"/>
-    <w:lsdException w:name="Grid Table 6 Colorful Accent 1" w:uiPriority="51"/>
-    <w:lsdException w:name="Grid Table 7 Colorful Accent 1" w:uiPriority="52"/>
-    <w:lsdException w:name="Grid Table 1 Light Accent 2" w:uiPriority="46"/>
-    <w:lsdException w:name="Grid Table 2 Accent 2" w:uiPriority="47"/>
-    <w:lsdException w:name="Grid Table 3 Accent 2" w:uiPriority="48"/>
-    <w:lsdException w:name="Grid Table 4 Accent 2" w:uiPriority="49"/>
-    <w:lsdException w:name="Grid Table 5 Dark Accent 2" w:uiPriority="50"/>
-    <w:lsdException w:name="Grid Table 6 Colorful Accent 2" w:uiPriority="51"/>
-    <w:lsdException w:name="Grid Table 7 Colorful Accent 2" w:uiPriority="52"/>
-    <w:lsdException w:name="Grid Table 1 Light Accent 3" w:uiPriority="46"/>
-    <w:lsdException w:name="Grid Table 2 Accent 3" w:uiPriority="47"/>
-    <w:lsdException w:name="Grid Table 3 Accent 3" w:uiPriority="48"/>
-    <w:lsdException w:name="Grid Table 4 Accent 3" w:uiPriority="49"/>
-    <w:lsdException w:name="Grid Table 5 Dark Accent 3" w:uiPriority="50"/>
-    <w:lsdException w:name="Grid Table 6 Colorful Accent 3" w:uiPriority="51"/>
-    <w:lsdException w:name="Grid Table 7 Colorful Accent 3" w:uiPriority="52"/>
-    <w:lsdException w:name="Grid Table 1 Light Accent 4" w:uiPriority="46"/>
-    <w:lsdException w:name="Grid Table 2 Accent 4" w:uiPriority="47"/>
-    <w:lsdException w:name="Grid Table 3 Accent 4" w:uiPriority="48"/>
-    <w:lsdException w:name="Grid Table 4 Accent 4" w:uiPriority="49"/>
-    <w:lsdException w:name="Grid Table 5 Dark Accent 4" w:uiPriority="50"/>
-    <w:lsdException w:name="Grid Table 6 Colorful Accent 4" w:uiPriority="51"/>
-    <w:lsdException w:name="Grid Table 7 Colorful Accent 4" w:uiPriority="52"/>
-    <w:lsdException w:name="Grid Table 1 Light Accent 5" w:uiPriority="46"/>
-    <w:lsdException w:name="Grid Table 2 Accent 5" w:uiPriority="47"/>
-    <w:lsdException w:name="Grid Table 3 Accent 5" w:uiPriority="48"/>
-    <w:lsdException w:name="Grid Table 4 Accent 5" w:uiPriority="49"/>
-    <w:lsdException w:name="Grid Table 5 Dark Accent 5" w:uiPriority="50"/>
-    <w:lsdException w:name="Grid Table 6 Colorful Accent 5" w:uiPriority="51"/>
-    <w:lsdException w:name="Grid Table 7 Colorful Accent 5" w:uiPriority="52"/>
-    <w:lsdException w:name="Grid Table 1 Light Accent 6" w:uiPriority="46"/>
-    <w:lsdException w:name="Grid Table 2 Accent 6" w:uiPriority="47"/>
-    <w:lsdException w:name="Grid Table 3 Accent 6" w:uiPriority="48"/>
-    <w:lsdException w:name="Grid Table 4 Accent 6" w:uiPriority="49"/>
-    <w:lsdException w:name="Grid Table 5 Dark Accent 6" w:uiPriority="50"/>
-    <w:lsdException w:name="Grid Table 6 Colorful Accent 6" w:uiPriority="51"/>
-    <w:lsdException w:name="Grid Table 7 Colorful Accent 6" w:uiPriority="52"/>
-    <w:lsdException w:name="List Table 1 Light" w:uiPriority="46"/>
-    <w:lsdException w:name="List Table 2" w:uiPriority="47"/>
-    <w:lsdException w:name="List Table 3" w:uiPriority="48"/>
-    <w:lsdException w:name="List Table 4" w:uiPriority="49"/>
-    <w:lsdException w:name="List Table 5 Dark" w:uiPriority="50"/>
-    <w:lsdException w:name="List Table 6 Colorful" w:uiPriority="51"/>
-    <w:lsdException w:name="List Table 7 Colorful" w:uiPriority="52"/>
-    <w:lsdException w:name="List Table 1 Light Accent 1" w:uiPriority="46"/>
-    <w:lsdException w:name="List Table 2 Accent 1" w:uiPriority="47"/>
-    <w:lsdException w:name="List Table 3 Accent 1" w:uiPriority="48"/>
-    <w:lsdException w:name="List Table 4 Accent 1" w:uiPriority="49"/>
-    <w:lsdException w:name="List Table 5 Dark Accent 1" w:uiPriority="50"/>
-    <w:lsdException w:name="List Table 6 Colorful Accent 1" w:uiPriority="51"/>
-    <w:lsdException w:name="List Table 7 Colorful Accent 1" w:uiPriority="52"/>
-    <w:lsdException w:name="List Table 1 Light Accent 2" w:uiPriority="46"/>
-    <w:lsdException w:name="List Table 2 Accent 2" w:uiPriority="47"/>
-    <w:lsdException w:name="List Table 3 Accent 2" w:uiPriority="48"/>
-    <w:lsdException w:name="List Table 4 Accent 2" w:uiPriority="49"/>
-    <w:lsdException w:name="List Table 5 Dark Accent 2" w:uiPriority="50"/>
-    <w:lsdException w:name="List Table 6 Colorful Accent 2" w:uiPriority="51"/>
-    <w:lsdException w:name="List Table 7 Colorful Accent 2" w:uiPriority="52"/>
-    <w:lsdException w:name="List Table 1 Light Accent 3" w:uiPriority="46"/>
-    <w:lsdException w:name="List Table 2 Accent 3" w:uiPriority="47"/>
-    <w:lsdException w:name="List Table 3 Accent 3" w:uiPriority="48"/>
-    <w:lsdException w:name="List Table 4 Accent 3" w:uiPriority="49"/>
-    <w:lsdException w:name="List Table 5 Dark Accent 3" w:uiPriority="50"/>
-    <w:lsdException w:name="List Table 6 Colorful Accent 3" w:uiPriority="51"/>
-    <w:lsdException w:name="List Table 7 Colorful Accent 3" w:uiPriority="52"/>
-    <w:lsdException w:name="List Table 1 Light Accent 4" w:uiPriority="46"/>
-    <w:lsdException w:name="List Table 2 Accent 4" w:uiPriority="47"/>
-    <w:lsdException w:name="List Table 3 Accent 4" w:uiPriority="48"/>
-    <w:lsdException w:name="List Table 4 Accent 4" w:uiPriority="49"/>
-    <w:lsdException w:name="List Table 5 Dark Accent 4" w:uiPriority="50"/>
-    <w:lsdException w:name="List Table 6 Colorful Accent 4" w:uiPriority="51"/>
-    <w:lsdException w:name="List Table 7 Colorful Accent 4" w:uiPriority="52"/>
-    <w:lsdException w:name="List Table 1 Light Accent 5" w:uiPriority="46"/>
-    <w:lsdException w:name="List Table 2 Accent 5" w:uiPriority="47"/>
-    <w:lsdException w:name="List Table 3 Accent 5" w:uiPriority="48"/>
-    <w:lsdException w:name="List Table 4 Accent 5" w:uiPriority="49"/>
-    <w:lsdException w:name="List Table 5 Dark Accent 5" w:uiPriority="50"/>
-    <w:lsdException w:name="List Table 6 Colorful Accent 5" w:uiPriority="51"/>
-    <w:lsdException w:name="List Table 7 Colorful Accent 5" w:uiPriority="52"/>
-    <w:lsdException w:name="List Table 1 Light Accent 6" w:uiPriority="46"/>
-    <w:lsdException w:name="List Table 2 Accent 6" w:uiPriority="47"/>
-    <w:lsdException w:name="List Table 3 Accent 6" w:uiPriority="48"/>
-    <w:lsdException w:name="List Table 4 Accent 6" w:uiPriority="49"/>
-    <w:lsdException w:name="List Table 5 Dark Accent 6" w:uiPriority="50"/>
-    <w:lsdException w:name="List Table 6 Colorful Accent 6" w:uiPriority="51"/>
-    <w:lsdException w:name="List Table 7 Colorful Accent 6" w:uiPriority="52"/>
-    <w:lsdException w:name="Mention" w:semiHidden="1" w:unhideWhenUsed="1"/>
-    <w:lsdException w:name="Smart Hyperlink" w:semiHidden="1" w:unhideWhenUsed="1"/>
-    <w:lsdException w:name="Hashtag" w:semiHidden="1" w:unhideWhenUsed="1"/>
-    <w:lsdException w:name="Unresolved Mention" w:semiHidden="1" w:unhideWhenUsed="1"/>
-  </w:latentStyles>
-  <w:style w:type="paragraph" w:default="1" w:styleId="Normal">
-    <w:name w:val="Normal"/>
-    <w:qFormat/>
+  <w:style w:type="character" w:styleId="Hyperlink">
+    <w:name w:val="Hyperlink"/>
+    <w:basedOn w:val="DefaultParagraphFont"/>
+    <w:uiPriority w:val="99"/>
+    <w:unhideWhenUsed/>
+    <w:rsid w:val="008C55C1"/>
+    <w:rPr>
+      <w:color w:val="0563C1" w:themeColor="hyperlink"/>
+      <w:u w:val="single"/>
+    </w:rPr>
   </w:style>
-  <w:style w:type="character" w:default="1" w:styleId="DefaultParagraphFont">
-    <w:name w:val="Default Paragraph Font"/>
-    <w:uiPriority w:val="1"/>
-    <w:semiHidden/>
-    <w:unhideWhenUsed/>
-  </w:style>
-  <w:style w:type="table" w:default="1" w:styleId="TableNormal">
-    <w:name w:val="Normal Table"/>
+  <w:style w:type="character" w:styleId="UnresolvedMention">
+    <w:name w:val="Unresolved Mention"/>
+    <w:basedOn w:val="DefaultParagraphFont"/>
     <w:uiPriority w:val="99"/>
     <w:semiHidden/>
     <w:unhideWhenUsed/>
-    <w:tblPr>
-      <w:tblInd w:w="0" w:type="dxa"/>
-      <w:tblCellMar>
-        <w:top w:w="0" w:type="dxa"/>
-        <w:left w:w="108" w:type="dxa"/>
-        <w:bottom w:w="0" w:type="dxa"/>
-        <w:right w:w="108" w:type="dxa"/>
-      </w:tblCellMar>
-    </w:tblPr>
-  </w:style>
-  <w:style w:type="numbering" w:default="1" w:styleId="NoList">
-    <w:name w:val="No List"/>
-    <w:uiPriority w:val="99"/>
-    <w:semiHidden/>
-    <w:unhideWhenUsed/>
-  </w:style>
-  <w:style w:type="paragraph" w:customStyle="1" w:styleId="77AA1AD42E084E1190C0989E2ED1F039">
-    <w:name w:val="77AA1AD42E084E1190C0989E2ED1F039"/>
-    <w:rsid w:val="008F434B"/>
+    <w:rsid w:val="008C55C1"/>
+    <w:rPr>
+      <w:color w:val="808080"/>
+      <w:shd w:val="clear" w:color="auto" w:fill="E6E6E6"/>
+    </w:rPr>
   </w:style>
 </w:styles>
-</file>
-
-<file path=word/glossary/webSettings.xml><?xml version="1.0" encoding="utf-8"?>
-<w:webSettings xmlns:mc="http://schemas.openxmlformats.org/markup-compatibility/2006" xmlns:r="http://schemas.openxmlformats.org/officeDocument/2006/relationships" xmlns:w="http://schemas.openxmlformats.org/wordprocessingml/2006/main" xmlns:w14="http://schemas.microsoft.com/office/word/2010/wordml" xmlns:w15="http://schemas.microsoft.com/office/word/2012/wordml" xmlns:w16cid="http://schemas.microsoft.com/office/word/2016/wordml/cid" xmlns:w16se="http://schemas.microsoft.com/office/word/2015/wordml/symex" mc:Ignorable="w14 w15 w16se w16cid">
-  <w:optimizeForBrowser/>
-  <w:allowPNG/>
-</w:webSettings>
 </file>
 
 <file path=word/theme/theme1.xml><?xml version="1.0" encoding="utf-8"?>

</xml_diff>

<commit_message>
Changed reference to references
What is a .tmp file?
made changes to the .docx
</commit_message>
<xml_diff>
--- a/Historicizing the Spellcheck Attribute.docx
+++ b/Historicizing the Spellcheck Attribute.docx
@@ -1317,1172 +1317,1116 @@
         </w:rPr>
         <w:t>History</w:t>
       </w:r>
+      <w:r>
+        <w:rPr>
+          <w:b/>
+          <w:sz w:val="24"/>
+          <w:szCs w:val="24"/>
+        </w:rPr>
+        <w:t xml:space="preserve"> </w:t>
+      </w:r>
+      <w:r>
+        <w:rPr>
+          <w:b/>
+          <w:sz w:val="24"/>
+          <w:szCs w:val="24"/>
+        </w:rPr>
+        <w:t xml:space="preserve">of </w:t>
+      </w:r>
+      <w:r>
+        <w:rPr>
+          <w:b/>
+          <w:sz w:val="24"/>
+          <w:szCs w:val="24"/>
+        </w:rPr>
+        <w:t>Proofreading</w:t>
+      </w:r>
+    </w:p>
+    <w:p>
+      <w:pPr>
+        <w:pStyle w:val="NoSpacing"/>
+        <w:spacing w:line="480" w:lineRule="auto"/>
+        <w:rPr>
+          <w:sz w:val="24"/>
+          <w:szCs w:val="24"/>
+        </w:rPr>
+      </w:pPr>
+      <w:r>
+        <w:rPr>
+          <w:b/>
+          <w:sz w:val="24"/>
+          <w:szCs w:val="24"/>
+        </w:rPr>
+        <w:tab/>
+      </w:r>
+      <w:r>
+        <w:rPr>
+          <w:sz w:val="24"/>
+          <w:szCs w:val="24"/>
+        </w:rPr>
+        <w:t>The art of writing well</w:t>
+      </w:r>
+      <w:r>
+        <w:rPr>
+          <w:sz w:val="24"/>
+          <w:szCs w:val="24"/>
+        </w:rPr>
+        <w:t>,</w:t>
+      </w:r>
+      <w:r>
+        <w:rPr>
+          <w:sz w:val="24"/>
+          <w:szCs w:val="24"/>
+        </w:rPr>
+        <w:t xml:space="preserve"> with meticulous attention paid to recording records of rulers and merchants</w:t>
+      </w:r>
+      <w:r>
+        <w:rPr>
+          <w:sz w:val="24"/>
+          <w:szCs w:val="24"/>
+        </w:rPr>
+        <w:t>,</w:t>
+      </w:r>
+      <w:r>
+        <w:rPr>
+          <w:sz w:val="24"/>
+          <w:szCs w:val="24"/>
+        </w:rPr>
+        <w:t xml:space="preserve"> meant that the writer had to proofread their work. The exact point in history when proofreading for content, context, spelling</w:t>
+      </w:r>
+      <w:r>
+        <w:rPr>
+          <w:sz w:val="24"/>
+          <w:szCs w:val="24"/>
+        </w:rPr>
+        <w:t>,</w:t>
+      </w:r>
+      <w:r>
+        <w:rPr>
+          <w:sz w:val="24"/>
+          <w:szCs w:val="24"/>
+        </w:rPr>
+        <w:t xml:space="preserve"> and grammar probably dovetails with the written histories of cultures. </w:t>
+      </w:r>
+      <w:r>
+        <w:rPr>
+          <w:sz w:val="24"/>
+          <w:szCs w:val="24"/>
+        </w:rPr>
+        <w:t xml:space="preserve"> The Chinese are credited with discovering printing “by the end of the 2</w:t>
+      </w:r>
+      <w:r>
+        <w:rPr>
+          <w:sz w:val="24"/>
+          <w:szCs w:val="24"/>
+          <w:vertAlign w:val="superscript"/>
+        </w:rPr>
+        <w:t>nd</w:t>
+      </w:r>
+      <w:r>
+        <w:rPr>
+          <w:sz w:val="24"/>
+          <w:szCs w:val="24"/>
+        </w:rPr>
+        <w:t xml:space="preserve"> century C.E.</w:t>
+      </w:r>
+      <w:r>
+        <w:rPr>
+          <w:sz w:val="24"/>
+          <w:szCs w:val="24"/>
+        </w:rPr>
+        <w:t>” (</w:t>
+      </w:r>
+      <w:proofErr w:type="spellStart"/>
+      <w:r>
+        <w:rPr>
+          <w:sz w:val="24"/>
+          <w:szCs w:val="24"/>
+        </w:rPr>
+        <w:t>Encyclopaedia</w:t>
+      </w:r>
+      <w:proofErr w:type="spellEnd"/>
+      <w:r>
+        <w:rPr>
+          <w:sz w:val="24"/>
+          <w:szCs w:val="24"/>
+        </w:rPr>
+        <w:t xml:space="preserve"> Britannica, History of Printing, para, 1).   </w:t>
+      </w:r>
+      <w:r>
+        <w:rPr>
+          <w:sz w:val="24"/>
+          <w:szCs w:val="24"/>
+        </w:rPr>
+        <w:t xml:space="preserve">As printing developed </w:t>
+      </w:r>
+      <w:r>
+        <w:rPr>
+          <w:sz w:val="24"/>
+          <w:szCs w:val="24"/>
+        </w:rPr>
+        <w:lastRenderedPageBreak/>
+        <w:t>from carved wood blocks</w:t>
+      </w:r>
+      <w:r>
+        <w:rPr>
+          <w:sz w:val="24"/>
+          <w:szCs w:val="24"/>
+        </w:rPr>
+        <w:t>,</w:t>
+      </w:r>
+      <w:r>
+        <w:rPr>
+          <w:sz w:val="24"/>
+          <w:szCs w:val="24"/>
+        </w:rPr>
+        <w:t xml:space="preserve"> as early as 764–</w:t>
+      </w:r>
+      <w:r>
+        <w:rPr>
+          <w:sz w:val="24"/>
+          <w:szCs w:val="24"/>
+        </w:rPr>
+        <w:t>770 in Japan</w:t>
+      </w:r>
+      <w:r>
+        <w:rPr>
+          <w:sz w:val="24"/>
+          <w:szCs w:val="24"/>
+        </w:rPr>
+        <w:t xml:space="preserve">, to the first movable type created from a mixture </w:t>
+      </w:r>
+      <w:r>
+        <w:rPr>
+          <w:sz w:val="24"/>
+          <w:szCs w:val="24"/>
+        </w:rPr>
+        <w:t>of</w:t>
+      </w:r>
+      <w:r>
+        <w:rPr>
+          <w:sz w:val="24"/>
+          <w:szCs w:val="24"/>
+        </w:rPr>
+        <w:t xml:space="preserve"> clay and </w:t>
+      </w:r>
+      <w:r>
+        <w:rPr>
+          <w:sz w:val="24"/>
+          <w:szCs w:val="24"/>
+        </w:rPr>
+        <w:t>glue</w:t>
+      </w:r>
+      <w:r>
+        <w:rPr>
+          <w:sz w:val="24"/>
+          <w:szCs w:val="24"/>
+        </w:rPr>
+        <w:t xml:space="preserve"> by the </w:t>
+      </w:r>
+      <w:r>
+        <w:rPr>
+          <w:sz w:val="24"/>
+          <w:szCs w:val="24"/>
+        </w:rPr>
+        <w:t>“</w:t>
+      </w:r>
+      <w:r>
+        <w:rPr>
+          <w:sz w:val="24"/>
+          <w:szCs w:val="24"/>
+        </w:rPr>
+        <w:t>Chinese alchemist named Pi Sheng</w:t>
+      </w:r>
+      <w:r>
+        <w:rPr>
+          <w:sz w:val="24"/>
+          <w:szCs w:val="24"/>
+        </w:rPr>
+        <w:t>”</w:t>
+      </w:r>
+      <w:r>
+        <w:rPr>
+          <w:sz w:val="24"/>
+          <w:szCs w:val="24"/>
+        </w:rPr>
+        <w:t xml:space="preserve"> around 1041–48, the time and effort needed to print </w:t>
+      </w:r>
+      <w:r>
+        <w:rPr>
+          <w:sz w:val="24"/>
+          <w:szCs w:val="24"/>
+        </w:rPr>
+        <w:t>would make</w:t>
+      </w:r>
+      <w:r>
+        <w:rPr>
+          <w:sz w:val="24"/>
+          <w:szCs w:val="24"/>
+        </w:rPr>
+        <w:t xml:space="preserve"> </w:t>
+      </w:r>
+      <w:r>
+        <w:rPr>
+          <w:sz w:val="24"/>
+          <w:szCs w:val="24"/>
+        </w:rPr>
+        <w:t xml:space="preserve">proofreading mandatory </w:t>
+      </w:r>
+      <w:r>
+        <w:rPr>
+          <w:sz w:val="24"/>
+          <w:szCs w:val="24"/>
+        </w:rPr>
+        <w:t>(</w:t>
+      </w:r>
+      <w:proofErr w:type="spellStart"/>
+      <w:r>
+        <w:rPr>
+          <w:sz w:val="24"/>
+          <w:szCs w:val="24"/>
+        </w:rPr>
+        <w:t>Enc</w:t>
+      </w:r>
+      <w:r>
+        <w:rPr>
+          <w:sz w:val="24"/>
+          <w:szCs w:val="24"/>
+        </w:rPr>
+        <w:t>yc</w:t>
+      </w:r>
+      <w:r>
+        <w:rPr>
+          <w:sz w:val="24"/>
+          <w:szCs w:val="24"/>
+        </w:rPr>
+        <w:t>lopeadia</w:t>
+      </w:r>
+      <w:proofErr w:type="spellEnd"/>
+      <w:r>
+        <w:rPr>
+          <w:sz w:val="24"/>
+          <w:szCs w:val="24"/>
+        </w:rPr>
+        <w:t xml:space="preserve"> </w:t>
+      </w:r>
+      <w:r>
+        <w:rPr>
+          <w:sz w:val="24"/>
+          <w:szCs w:val="24"/>
+        </w:rPr>
+        <w:t xml:space="preserve">Britannica, </w:t>
+      </w:r>
+      <w:r>
+        <w:rPr>
+          <w:sz w:val="24"/>
+          <w:szCs w:val="24"/>
+        </w:rPr>
+        <w:t>“</w:t>
+      </w:r>
+      <w:r>
+        <w:rPr>
+          <w:sz w:val="24"/>
+          <w:szCs w:val="24"/>
+        </w:rPr>
+        <w:t>History of Printing</w:t>
+      </w:r>
+      <w:r>
+        <w:rPr>
+          <w:sz w:val="24"/>
+          <w:szCs w:val="24"/>
+        </w:rPr>
+        <w:t>”</w:t>
+      </w:r>
+      <w:r>
+        <w:rPr>
+          <w:sz w:val="24"/>
+          <w:szCs w:val="24"/>
+        </w:rPr>
+        <w:t>, para. 4</w:t>
+      </w:r>
+      <w:r>
+        <w:rPr>
+          <w:sz w:val="24"/>
+          <w:szCs w:val="24"/>
+        </w:rPr>
+        <w:t xml:space="preserve"> and 5</w:t>
+      </w:r>
+      <w:r>
+        <w:rPr>
+          <w:sz w:val="24"/>
+          <w:szCs w:val="24"/>
+        </w:rPr>
+        <w:t xml:space="preserve">). </w:t>
+      </w:r>
+      <w:r>
+        <w:rPr>
+          <w:sz w:val="24"/>
+          <w:szCs w:val="24"/>
+        </w:rPr>
+        <w:t xml:space="preserve">The first mention of </w:t>
+      </w:r>
+      <w:r>
+        <w:rPr>
+          <w:sz w:val="24"/>
+          <w:szCs w:val="24"/>
+        </w:rPr>
+        <w:t>proofreading was discovered from a contract of 1499</w:t>
+      </w:r>
+      <w:r>
+        <w:rPr>
+          <w:sz w:val="24"/>
+          <w:szCs w:val="24"/>
+        </w:rPr>
+        <w:t xml:space="preserve"> that “</w:t>
+      </w:r>
+      <w:r>
+        <w:rPr>
+          <w:sz w:val="24"/>
+          <w:szCs w:val="24"/>
+        </w:rPr>
+        <w:t>held the author finally responsible for correction of proofs” (</w:t>
+      </w:r>
+      <w:proofErr w:type="spellStart"/>
+      <w:r>
+        <w:rPr>
+          <w:sz w:val="24"/>
+          <w:szCs w:val="24"/>
+        </w:rPr>
+        <w:t>Encyclopaedia</w:t>
+      </w:r>
+      <w:proofErr w:type="spellEnd"/>
+      <w:r>
+        <w:rPr>
+          <w:sz w:val="24"/>
+          <w:szCs w:val="24"/>
+        </w:rPr>
+        <w:t xml:space="preserve"> Britannica, 2018, </w:t>
+      </w:r>
+      <w:r>
+        <w:rPr>
+          <w:sz w:val="24"/>
+          <w:szCs w:val="24"/>
+        </w:rPr>
+        <w:t>“</w:t>
+      </w:r>
+      <w:r>
+        <w:rPr>
+          <w:sz w:val="24"/>
+          <w:szCs w:val="24"/>
+        </w:rPr>
+        <w:t>proofreading</w:t>
+      </w:r>
+      <w:r>
+        <w:rPr>
+          <w:sz w:val="24"/>
+          <w:szCs w:val="24"/>
+        </w:rPr>
+        <w:t>”, para</w:t>
+      </w:r>
+      <w:r>
+        <w:rPr>
+          <w:sz w:val="24"/>
+          <w:szCs w:val="24"/>
+        </w:rPr>
+        <w:t>. 1</w:t>
+      </w:r>
+      <w:r>
+        <w:rPr>
+          <w:sz w:val="24"/>
+          <w:szCs w:val="24"/>
+        </w:rPr>
+        <w:t>).</w:t>
+      </w:r>
+      <w:r>
+        <w:rPr>
+          <w:sz w:val="24"/>
+          <w:szCs w:val="24"/>
+        </w:rPr>
+        <w:t xml:space="preserve"> </w:t>
+      </w:r>
+    </w:p>
+    <w:p>
+      <w:pPr>
+        <w:pStyle w:val="NoSpacing"/>
+        <w:spacing w:line="480" w:lineRule="auto"/>
+        <w:rPr>
+          <w:sz w:val="24"/>
+          <w:szCs w:val="24"/>
+        </w:rPr>
+      </w:pPr>
+      <w:r>
+        <w:rPr>
+          <w:sz w:val="24"/>
+          <w:szCs w:val="24"/>
+        </w:rPr>
+        <w:tab/>
+        <w:t xml:space="preserve">Today, writers have the luxury of using spellchecking programs that are included with </w:t>
+      </w:r>
+      <w:r>
+        <w:rPr>
+          <w:sz w:val="24"/>
+          <w:szCs w:val="24"/>
+        </w:rPr>
+        <w:t xml:space="preserve">their </w:t>
+      </w:r>
+      <w:r>
+        <w:rPr>
+          <w:sz w:val="24"/>
+          <w:szCs w:val="24"/>
+        </w:rPr>
+        <w:t>writing software. Yet the tri</w:t>
+      </w:r>
+      <w:r>
+        <w:rPr>
+          <w:sz w:val="24"/>
+          <w:szCs w:val="24"/>
+        </w:rPr>
+        <w:t xml:space="preserve">ed and true manual editing methods are needed because the spellchecking functions don’t catch every spelling or grammar error. </w:t>
+      </w:r>
+      <w:r>
+        <w:rPr>
+          <w:sz w:val="24"/>
+          <w:szCs w:val="24"/>
+        </w:rPr>
+        <w:tab/>
+      </w:r>
+    </w:p>
+    <w:p>
+      <w:pPr>
+        <w:pStyle w:val="NoSpacing"/>
+        <w:spacing w:line="480" w:lineRule="auto"/>
+        <w:rPr>
+          <w:b/>
+          <w:sz w:val="24"/>
+          <w:szCs w:val="24"/>
+        </w:rPr>
+      </w:pPr>
+      <w:r>
+        <w:rPr>
+          <w:b/>
+          <w:sz w:val="24"/>
+          <w:szCs w:val="24"/>
+        </w:rPr>
+        <w:t>Spellchecking</w:t>
+      </w:r>
+      <w:r>
+        <w:rPr>
+          <w:b/>
+          <w:sz w:val="24"/>
+          <w:szCs w:val="24"/>
+        </w:rPr>
+        <w:t xml:space="preserve"> Programs</w:t>
+      </w:r>
+    </w:p>
+    <w:p>
+      <w:pPr>
+        <w:pStyle w:val="NoSpacing"/>
+        <w:spacing w:line="480" w:lineRule="auto"/>
+      </w:pPr>
+      <w:r>
+        <w:tab/>
+      </w:r>
+      <w:r>
+        <w:t>The first</w:t>
+      </w:r>
+      <w:r>
+        <w:t xml:space="preserve"> computer spell checker program</w:t>
+      </w:r>
+      <w:r>
+        <w:t xml:space="preserve"> began</w:t>
+      </w:r>
+      <w:r>
+        <w:t xml:space="preserve"> its</w:t>
+      </w:r>
+      <w:r>
+        <w:t xml:space="preserve"> development around 1957 by Les Earnest of Stanford University (</w:t>
+      </w:r>
+      <w:proofErr w:type="spellStart"/>
+      <w:r>
+        <w:t>Sertiadi</w:t>
+      </w:r>
+      <w:proofErr w:type="spellEnd"/>
+      <w:r>
+        <w:t>, 2014</w:t>
+      </w:r>
+      <w:r>
+        <w:t>, p. 1</w:t>
+      </w:r>
+      <w:r>
+        <w:t xml:space="preserve">). </w:t>
+      </w:r>
+      <w:r>
+        <w:t xml:space="preserve"> By 1971, “Les Earnest and Ralph </w:t>
+      </w:r>
+      <w:proofErr w:type="spellStart"/>
+      <w:r>
+        <w:t>Gorin</w:t>
+      </w:r>
+      <w:proofErr w:type="spellEnd"/>
+      <w:r>
+        <w:t xml:space="preserve"> creates the first spell checker program, which displays corrected alternatives of misspelled word that differed by one letter</w:t>
+      </w:r>
+      <w:r>
+        <w:t xml:space="preserve"> and small transpositions” (Patel, 2014, p. 9). </w:t>
+      </w:r>
+      <w:r>
+        <w:t>These programs have progressed from merely underlining misspelled words to giving possible suggestions and autocorrecting while users type. Many digital devices support or feature spell checking functions.</w:t>
+      </w:r>
+      <w:r>
+        <w:t xml:space="preserve"> </w:t>
+      </w:r>
+    </w:p>
+    <w:p>
+      <w:pPr>
+        <w:pStyle w:val="NoSpacing"/>
+        <w:spacing w:line="480" w:lineRule="auto"/>
+      </w:pPr>
+      <w:r>
+        <w:tab/>
+        <w:t xml:space="preserve">Hass (1999) researched old and new technologies with case studies to </w:t>
+      </w:r>
+      <w:r>
+        <w:t>show how these technologies are incorporated and used in people’</w:t>
+      </w:r>
+      <w:r>
+        <w:t xml:space="preserve">s lives. She quoted </w:t>
+      </w:r>
+      <w:proofErr w:type="spellStart"/>
+      <w:r>
+        <w:t>Bijker</w:t>
+      </w:r>
+      <w:proofErr w:type="spellEnd"/>
+      <w:r>
+        <w:t xml:space="preserve"> </w:t>
+      </w:r>
+      <w:r>
+        <w:t xml:space="preserve">(1995) </w:t>
+      </w:r>
+      <w:r>
+        <w:t xml:space="preserve">stating “technological development and change is best understood as </w:t>
+      </w:r>
+      <w:proofErr w:type="gramStart"/>
+      <w:r>
+        <w:t>multidimensional ,</w:t>
+      </w:r>
+      <w:proofErr w:type="gramEnd"/>
+      <w:r>
+        <w:t xml:space="preserve"> and multifaceted—a web that is built in fits and starts, and cannot be p</w:t>
+      </w:r>
+      <w:r>
+        <w:t>roperly understood in hindsight</w:t>
+      </w:r>
+      <w:r>
+        <w:t xml:space="preserve">” </w:t>
+      </w:r>
+      <w:r>
+        <w:t>(as cited in Hass 1999, p. 221)</w:t>
+      </w:r>
+      <w:r>
+        <w:t>.</w:t>
+      </w:r>
+    </w:p>
+    <w:p>
+      <w:pPr>
+        <w:pStyle w:val="NoSpacing"/>
+        <w:spacing w:line="480" w:lineRule="auto"/>
+      </w:pPr>
+      <w:r>
+        <w:t>In the case of spellchecking, the “fits and starts” may be related to their reliability.</w:t>
+      </w:r>
+      <w:r>
+        <w:t xml:space="preserve"> Today, spell checkers are used </w:t>
+      </w:r>
+      <w:r>
+        <w:t xml:space="preserve">as a first edit </w:t>
+      </w:r>
+      <w:r>
+        <w:t>because they lack accuracy</w:t>
+      </w:r>
+      <w:r>
+        <w:t>. Unt</w:t>
+      </w:r>
+      <w:r>
+        <w:t xml:space="preserve">il </w:t>
+      </w:r>
+      <w:r>
+        <w:t xml:space="preserve">they’re developed </w:t>
+      </w:r>
+      <w:r>
+        <w:t xml:space="preserve">to catch many more spelling or grammar mistakes and distinguish between homophones through context, they may never substitute </w:t>
+      </w:r>
+      <w:r>
+        <w:lastRenderedPageBreak/>
+        <w:t xml:space="preserve">for skilled human copy or technical editors. </w:t>
+      </w:r>
+      <w:r>
+        <w:t xml:space="preserve"> At present, </w:t>
+      </w:r>
+      <w:r>
+        <w:t xml:space="preserve">people rely on a combination of computer spell checking and human editing. </w:t>
+      </w:r>
+    </w:p>
+    <w:p>
+      <w:pPr>
+        <w:pStyle w:val="NoSpacing"/>
+        <w:spacing w:line="480" w:lineRule="auto"/>
+        <w:rPr>
+          <w:b/>
+        </w:rPr>
+      </w:pPr>
+      <w:r>
+        <w:rPr>
+          <w:b/>
+        </w:rPr>
+        <w:t>Consequences of Relying on Spellchecking Programs</w:t>
+      </w:r>
+    </w:p>
+    <w:p>
+      <w:pPr>
+        <w:pStyle w:val="NoSpacing"/>
+        <w:spacing w:line="480" w:lineRule="auto"/>
+      </w:pPr>
+      <w:r>
+        <w:tab/>
+      </w:r>
+      <w:r>
+        <w:t>Teachers concerned that students rely too heavily on the spell check functions, worry that students won’t develop the reading, writing, and speaking skills necessary to function society</w:t>
+      </w:r>
+      <w:r>
+        <w:t xml:space="preserve">. </w:t>
+      </w:r>
+      <w:r>
+        <w:t xml:space="preserve"> </w:t>
+      </w:r>
+      <w:r>
+        <w:t>On the other hand, sometimes these programs can help people with Dyslexia</w:t>
+      </w:r>
+      <w:r>
+        <w:t xml:space="preserve"> </w:t>
+      </w:r>
+      <w:proofErr w:type="gramStart"/>
+      <w:r>
+        <w:t xml:space="preserve">( </w:t>
+      </w:r>
+      <w:proofErr w:type="spellStart"/>
+      <w:r>
+        <w:t>Nordquist</w:t>
+      </w:r>
+      <w:proofErr w:type="spellEnd"/>
+      <w:proofErr w:type="gramEnd"/>
+      <w:r>
+        <w:t>, 2017).</w:t>
+      </w:r>
+    </w:p>
+    <w:p>
+      <w:pPr>
+        <w:pStyle w:val="NoSpacing"/>
+        <w:spacing w:line="480" w:lineRule="auto"/>
+        <w:rPr>
+          <w:rFonts w:cstheme="minorHAnsi"/>
+          <w:color w:val="000000"/>
+        </w:rPr>
+      </w:pPr>
+      <w:r>
+        <w:rPr>
+          <w:rFonts w:cstheme="minorHAnsi"/>
+          <w:color w:val="000000"/>
+        </w:rPr>
+        <w:t>“</w:t>
+      </w:r>
+      <w:r>
+        <w:rPr>
+          <w:rFonts w:cstheme="minorHAnsi"/>
+          <w:color w:val="000000"/>
+        </w:rPr>
+        <w:t>Psychologists have found that when we work with computers, we often fall victim to two cognitive ailments—complacency and bias—that can undercut our performance and lead to mistakes</w:t>
+      </w:r>
+      <w:r>
+        <w:rPr>
+          <w:rFonts w:cstheme="minorHAnsi"/>
+          <w:color w:val="000000"/>
+        </w:rPr>
+        <w:t>”</w:t>
+      </w:r>
+      <w:r>
+        <w:rPr>
+          <w:rFonts w:cstheme="minorHAnsi"/>
+          <w:color w:val="000000"/>
+        </w:rPr>
+        <w:t xml:space="preserve"> (</w:t>
+      </w:r>
+      <w:proofErr w:type="spellStart"/>
+      <w:r>
+        <w:rPr>
+          <w:rFonts w:cstheme="minorHAnsi"/>
+          <w:color w:val="000000"/>
+        </w:rPr>
+        <w:t>C</w:t>
+      </w:r>
+      <w:r>
+        <w:rPr>
+          <w:rFonts w:cstheme="minorHAnsi"/>
+          <w:color w:val="000000"/>
+        </w:rPr>
+        <w:t>arr</w:t>
+      </w:r>
+      <w:proofErr w:type="spellEnd"/>
+      <w:r>
+        <w:rPr>
+          <w:rFonts w:cstheme="minorHAnsi"/>
+          <w:color w:val="000000"/>
+        </w:rPr>
+        <w:t>,</w:t>
+      </w:r>
+      <w:r>
+        <w:rPr>
+          <w:rFonts w:cstheme="minorHAnsi"/>
+          <w:i/>
+          <w:color w:val="000000"/>
+        </w:rPr>
+        <w:t xml:space="preserve"> </w:t>
+      </w:r>
+      <w:proofErr w:type="gramStart"/>
+      <w:r>
+        <w:rPr>
+          <w:rFonts w:cstheme="minorHAnsi"/>
+          <w:i/>
+          <w:color w:val="000000"/>
+        </w:rPr>
+        <w:t>2013</w:t>
+      </w:r>
+      <w:r>
+        <w:rPr>
+          <w:rFonts w:cstheme="minorHAnsi"/>
+          <w:i/>
+          <w:color w:val="000000"/>
+        </w:rPr>
+        <w:t xml:space="preserve">, </w:t>
+      </w:r>
+      <w:r>
+        <w:rPr>
+          <w:rFonts w:cstheme="minorHAnsi"/>
+          <w:i/>
+          <w:color w:val="000000"/>
+        </w:rPr>
+        <w:t xml:space="preserve"> para</w:t>
+      </w:r>
+      <w:proofErr w:type="gramEnd"/>
+      <w:r>
+        <w:rPr>
+          <w:rFonts w:cstheme="minorHAnsi"/>
+          <w:i/>
+          <w:color w:val="000000"/>
+        </w:rPr>
+        <w:t>. 11</w:t>
+      </w:r>
+      <w:r>
+        <w:rPr>
+          <w:rFonts w:cstheme="minorHAnsi"/>
+          <w:i/>
+          <w:color w:val="000000"/>
+        </w:rPr>
+        <w:t>).</w:t>
+      </w:r>
+      <w:r>
+        <w:rPr>
+          <w:rFonts w:cstheme="minorHAnsi"/>
+          <w:i/>
+          <w:color w:val="000000"/>
+        </w:rPr>
+        <w:t xml:space="preserve"> </w:t>
+      </w:r>
+      <w:r>
+        <w:rPr>
+          <w:rFonts w:cstheme="minorHAnsi"/>
+          <w:color w:val="000000"/>
+        </w:rPr>
+        <w:t xml:space="preserve"> Will our reliance on automated spell checking improve our writing abilities or decrease them over time?  </w:t>
+      </w:r>
+    </w:p>
+    <w:p>
+      <w:pPr>
+        <w:pStyle w:val="NoSpacing"/>
+        <w:spacing w:line="480" w:lineRule="auto"/>
+        <w:rPr>
+          <w:rFonts w:cstheme="minorHAnsi"/>
+          <w:color w:val="000000"/>
+        </w:rPr>
+      </w:pPr>
+      <w:r>
+        <w:rPr>
+          <w:rFonts w:cstheme="minorHAnsi"/>
+          <w:color w:val="000000"/>
+        </w:rPr>
+        <w:t xml:space="preserve">&lt;p </w:t>
+      </w:r>
+      <w:proofErr w:type="spellStart"/>
+      <w:r>
+        <w:rPr>
+          <w:rFonts w:cstheme="minorHAnsi"/>
+          <w:color w:val="000000"/>
+        </w:rPr>
+        <w:t>contenteditable</w:t>
+      </w:r>
+      <w:proofErr w:type="spellEnd"/>
+      <w:proofErr w:type="gramStart"/>
+      <w:r>
+        <w:rPr>
+          <w:rFonts w:cstheme="minorHAnsi"/>
+          <w:color w:val="000000"/>
+        </w:rPr>
+        <w:t>=”true</w:t>
+      </w:r>
+      <w:proofErr w:type="gramEnd"/>
+      <w:r>
+        <w:rPr>
+          <w:rFonts w:cstheme="minorHAnsi"/>
+          <w:color w:val="000000"/>
+        </w:rPr>
+        <w:t>” spellcheck=”true”&gt; historicizing&lt;/p&gt;</w:t>
+      </w:r>
+    </w:p>
+    <w:p>
+      <w:pPr>
+        <w:pStyle w:val="NoSpacing"/>
+        <w:spacing w:line="480" w:lineRule="auto"/>
+        <w:rPr>
+          <w:rFonts w:cstheme="minorHAnsi"/>
+          <w:color w:val="000000"/>
+        </w:rPr>
+      </w:pPr>
       <w:bookmarkStart w:id="0" w:name="_GoBack"/>
       <w:bookmarkEnd w:id="0"/>
-      <w:r>
-        <w:rPr>
+    </w:p>
+    <w:p>
+      <w:pPr>
+        <w:pStyle w:val="NoSpacing"/>
+        <w:spacing w:line="480" w:lineRule="auto"/>
+        <w:rPr>
+          <w:rFonts w:cstheme="minorHAnsi"/>
+          <w:color w:val="000000"/>
+        </w:rPr>
+      </w:pPr>
+    </w:p>
+    <w:p>
+      <w:pPr>
+        <w:pStyle w:val="NoSpacing"/>
+        <w:spacing w:line="480" w:lineRule="auto"/>
+        <w:rPr>
+          <w:rFonts w:cstheme="minorHAnsi"/>
+          <w:color w:val="000000"/>
+        </w:rPr>
+      </w:pPr>
+    </w:p>
+    <w:p>
+      <w:pPr>
+        <w:pStyle w:val="NoSpacing"/>
+        <w:spacing w:line="480" w:lineRule="auto"/>
+        <w:rPr>
+          <w:rFonts w:cstheme="minorHAnsi"/>
+          <w:color w:val="000000"/>
+        </w:rPr>
+      </w:pPr>
+    </w:p>
+    <w:p>
+      <w:pPr>
+        <w:pStyle w:val="NoSpacing"/>
+        <w:spacing w:line="480" w:lineRule="auto"/>
+        <w:rPr>
+          <w:rFonts w:cstheme="minorHAnsi"/>
+          <w:color w:val="000000"/>
+        </w:rPr>
+      </w:pPr>
+    </w:p>
+    <w:p>
+      <w:pPr>
+        <w:pStyle w:val="NoSpacing"/>
+        <w:spacing w:line="480" w:lineRule="auto"/>
+        <w:rPr>
+          <w:rFonts w:cstheme="minorHAnsi"/>
+          <w:color w:val="000000"/>
+        </w:rPr>
+      </w:pPr>
+    </w:p>
+    <w:p>
+      <w:pPr>
+        <w:pStyle w:val="NoSpacing"/>
+        <w:spacing w:line="480" w:lineRule="auto"/>
+        <w:rPr>
+          <w:rFonts w:cstheme="minorHAnsi"/>
+          <w:color w:val="000000"/>
+        </w:rPr>
+      </w:pPr>
+    </w:p>
+    <w:p>
+      <w:pPr>
+        <w:pStyle w:val="NoSpacing"/>
+        <w:spacing w:line="480" w:lineRule="auto"/>
+        <w:rPr>
+          <w:rFonts w:cstheme="minorHAnsi"/>
+          <w:color w:val="000000"/>
+        </w:rPr>
+      </w:pPr>
+    </w:p>
+    <w:p>
+      <w:pPr>
+        <w:pStyle w:val="NoSpacing"/>
+        <w:spacing w:line="480" w:lineRule="auto"/>
+        <w:rPr>
+          <w:rFonts w:cstheme="minorHAnsi"/>
           <w:b/>
-          <w:sz w:val="24"/>
-          <w:szCs w:val="24"/>
-        </w:rPr>
-        <w:t xml:space="preserve"> </w:t>
-      </w:r>
-      <w:r>
-        <w:rPr>
+          <w:color w:val="000000"/>
+        </w:rPr>
+      </w:pPr>
+      <w:r>
+        <w:rPr>
+          <w:rFonts w:cstheme="minorHAnsi"/>
           <w:b/>
-          <w:sz w:val="24"/>
-          <w:szCs w:val="24"/>
-        </w:rPr>
-        <w:t xml:space="preserve">of </w:t>
-      </w:r>
-      <w:r>
-        <w:rPr>
-          <w:b/>
-          <w:sz w:val="24"/>
-          <w:szCs w:val="24"/>
-        </w:rPr>
-        <w:t>Proofreading</w:t>
-      </w:r>
-    </w:p>
-    <w:p>
-      <w:pPr>
-        <w:pStyle w:val="NoSpacing"/>
-        <w:spacing w:line="480" w:lineRule="auto"/>
-        <w:rPr>
-          <w:sz w:val="24"/>
-          <w:szCs w:val="24"/>
-        </w:rPr>
-      </w:pPr>
-      <w:r>
-        <w:rPr>
-          <w:b/>
-          <w:sz w:val="24"/>
-          <w:szCs w:val="24"/>
+          <w:color w:val="000000"/>
+        </w:rPr>
+        <w:t>References</w:t>
+      </w:r>
+    </w:p>
+    <w:p>
+      <w:pPr>
+        <w:pStyle w:val="NoSpacing"/>
+        <w:spacing w:line="480" w:lineRule="auto"/>
+        <w:rPr>
+          <w:rFonts w:cstheme="minorHAnsi"/>
+          <w:color w:val="000000"/>
+        </w:rPr>
+      </w:pPr>
+      <w:proofErr w:type="spellStart"/>
+      <w:r>
+        <w:rPr>
+          <w:rFonts w:cstheme="minorHAnsi"/>
+          <w:color w:val="000000"/>
+        </w:rPr>
+        <w:t>Carr</w:t>
+      </w:r>
+      <w:proofErr w:type="spellEnd"/>
+      <w:r>
+        <w:rPr>
+          <w:rFonts w:cstheme="minorHAnsi"/>
+          <w:color w:val="000000"/>
+        </w:rPr>
+        <w:t>, N. (2014, November). All can be lost: The risk of putting or knowledge in the hand of machines.</w:t>
+      </w:r>
+    </w:p>
+    <w:p>
+      <w:pPr>
+        <w:pStyle w:val="NoSpacing"/>
+        <w:spacing w:line="480" w:lineRule="auto"/>
+        <w:rPr>
+          <w:rFonts w:cstheme="minorHAnsi"/>
+          <w:color w:val="000000"/>
+        </w:rPr>
+      </w:pPr>
+      <w:r>
+        <w:rPr>
+          <w:rFonts w:cstheme="minorHAnsi"/>
+          <w:color w:val="000000"/>
         </w:rPr>
         <w:tab/>
       </w:r>
       <w:r>
         <w:rPr>
-          <w:sz w:val="24"/>
-          <w:szCs w:val="24"/>
-        </w:rPr>
-        <w:t>The art of writing well</w:t>
-      </w:r>
-      <w:r>
-        <w:rPr>
-          <w:sz w:val="24"/>
-          <w:szCs w:val="24"/>
+          <w:rFonts w:cstheme="minorHAnsi"/>
+          <w:i/>
+          <w:color w:val="000000"/>
+        </w:rPr>
+        <w:t>The Atlantic</w:t>
+      </w:r>
+      <w:r>
+        <w:rPr>
+          <w:rFonts w:cstheme="minorHAnsi"/>
+          <w:color w:val="000000"/>
+        </w:rPr>
+        <w:t>. Retrieved from</w:t>
+      </w:r>
+    </w:p>
+    <w:p>
+      <w:pPr>
+        <w:pStyle w:val="NoSpacing"/>
+        <w:spacing w:line="480" w:lineRule="auto"/>
+        <w:rPr>
+          <w:rFonts w:cstheme="minorHAnsi"/>
+          <w:color w:val="000000"/>
+        </w:rPr>
+      </w:pPr>
+      <w:r>
+        <w:rPr>
+          <w:rFonts w:cstheme="minorHAnsi"/>
+          <w:color w:val="000000"/>
+        </w:rPr>
+        <w:tab/>
+      </w:r>
+      <w:r>
+        <w:rPr>
+          <w:rFonts w:cstheme="minorHAnsi"/>
+          <w:color w:val="000000"/>
+        </w:rPr>
+        <w:t>https://www.theatlantic.com/magazine/archive/2013/11/the-great-forgetting/309516/</w:t>
+      </w:r>
+    </w:p>
+    <w:p>
+      <w:pPr>
+        <w:pStyle w:val="NoSpacing"/>
+        <w:spacing w:line="480" w:lineRule="auto"/>
+        <w:rPr>
+          <w:rFonts w:cstheme="minorHAnsi"/>
+          <w:i/>
+          <w:color w:val="000000"/>
+        </w:rPr>
+      </w:pPr>
+      <w:r>
+        <w:rPr>
+          <w:rFonts w:cstheme="minorHAnsi"/>
+          <w:color w:val="000000"/>
+        </w:rPr>
+        <w:t xml:space="preserve">Hass, </w:t>
+      </w:r>
+      <w:r>
+        <w:rPr>
+          <w:rFonts w:cstheme="minorHAnsi"/>
+          <w:color w:val="000000"/>
+        </w:rPr>
+        <w:t xml:space="preserve">C. (1991). On the relationship between old and new technologies. </w:t>
+      </w:r>
+      <w:r>
+        <w:rPr>
+          <w:rFonts w:cstheme="minorHAnsi"/>
+          <w:i/>
+          <w:color w:val="000000"/>
+        </w:rPr>
+        <w:t>Computers and Composition</w:t>
+      </w:r>
+      <w:r>
+        <w:rPr>
+          <w:rFonts w:cstheme="minorHAnsi"/>
+          <w:i/>
+          <w:color w:val="000000"/>
         </w:rPr>
         <w:t>,</w:t>
       </w:r>
-      <w:r>
-        <w:rPr>
-          <w:sz w:val="24"/>
-          <w:szCs w:val="24"/>
-        </w:rPr>
-        <w:t xml:space="preserve"> with meticulous attention paid to recording records of rulers and merchants</w:t>
-      </w:r>
-      <w:r>
-        <w:rPr>
-          <w:sz w:val="24"/>
-          <w:szCs w:val="24"/>
-        </w:rPr>
-        <w:t>,</w:t>
-      </w:r>
-      <w:r>
-        <w:rPr>
-          <w:sz w:val="24"/>
-          <w:szCs w:val="24"/>
-        </w:rPr>
-        <w:t xml:space="preserve"> meant that the writer had to proofread their work. The exact point in history when proofreading for content, context, spelling</w:t>
-      </w:r>
-      <w:r>
-        <w:rPr>
-          <w:sz w:val="24"/>
-          <w:szCs w:val="24"/>
-        </w:rPr>
-        <w:t>,</w:t>
-      </w:r>
-      <w:r>
-        <w:rPr>
-          <w:sz w:val="24"/>
-          <w:szCs w:val="24"/>
-        </w:rPr>
-        <w:t xml:space="preserve"> and grammar probably dovetails with the written histories of cultures. </w:t>
-      </w:r>
-      <w:r>
-        <w:rPr>
-          <w:sz w:val="24"/>
-          <w:szCs w:val="24"/>
-        </w:rPr>
-        <w:t xml:space="preserve"> The Chinese are credited with discovering printing “by the end of the 2</w:t>
-      </w:r>
-      <w:r>
-        <w:rPr>
-          <w:sz w:val="24"/>
-          <w:szCs w:val="24"/>
-          <w:vertAlign w:val="superscript"/>
-        </w:rPr>
-        <w:t>nd</w:t>
-      </w:r>
-      <w:r>
-        <w:rPr>
-          <w:sz w:val="24"/>
-          <w:szCs w:val="24"/>
-        </w:rPr>
-        <w:t xml:space="preserve"> century C.E.</w:t>
-      </w:r>
-      <w:r>
-        <w:rPr>
-          <w:sz w:val="24"/>
-          <w:szCs w:val="24"/>
-        </w:rPr>
-        <w:t>” (</w:t>
-      </w:r>
-      <w:proofErr w:type="spellStart"/>
-      <w:r>
-        <w:rPr>
-          <w:sz w:val="24"/>
-          <w:szCs w:val="24"/>
-        </w:rPr>
-        <w:t>Encyclopaedia</w:t>
-      </w:r>
-      <w:proofErr w:type="spellEnd"/>
-      <w:r>
-        <w:rPr>
-          <w:sz w:val="24"/>
-          <w:szCs w:val="24"/>
-        </w:rPr>
-        <w:t xml:space="preserve"> Britannica, History of Printing, para, 1).   </w:t>
-      </w:r>
-      <w:r>
-        <w:rPr>
-          <w:sz w:val="24"/>
-          <w:szCs w:val="24"/>
-        </w:rPr>
-        <w:t xml:space="preserve">As printing developed </w:t>
-      </w:r>
-      <w:r>
-        <w:rPr>
-          <w:sz w:val="24"/>
-          <w:szCs w:val="24"/>
+    </w:p>
+    <w:p>
+      <w:pPr>
+        <w:pStyle w:val="NoSpacing"/>
+        <w:spacing w:line="480" w:lineRule="auto"/>
+        <w:rPr>
+          <w:rFonts w:cstheme="minorHAnsi"/>
+          <w:color w:val="000000"/>
+        </w:rPr>
+      </w:pPr>
+      <w:r>
+        <w:rPr>
+          <w:rFonts w:cstheme="minorHAnsi"/>
+          <w:i/>
+          <w:color w:val="000000"/>
         </w:rPr>
         <w:lastRenderedPageBreak/>
-        <w:t>from carved wood blocks</w:t>
-      </w:r>
-      <w:r>
-        <w:rPr>
-          <w:sz w:val="24"/>
-          <w:szCs w:val="24"/>
-        </w:rPr>
-        <w:t>,</w:t>
-      </w:r>
-      <w:r>
-        <w:rPr>
-          <w:sz w:val="24"/>
-          <w:szCs w:val="24"/>
-        </w:rPr>
-        <w:t xml:space="preserve"> as early as 764–</w:t>
-      </w:r>
-      <w:r>
-        <w:rPr>
-          <w:sz w:val="24"/>
-          <w:szCs w:val="24"/>
-        </w:rPr>
-        <w:t>770 in Japan</w:t>
-      </w:r>
-      <w:r>
-        <w:rPr>
-          <w:sz w:val="24"/>
-          <w:szCs w:val="24"/>
-        </w:rPr>
-        <w:t xml:space="preserve">, to the first movable type created from a mixture </w:t>
-      </w:r>
-      <w:r>
-        <w:rPr>
-          <w:sz w:val="24"/>
-          <w:szCs w:val="24"/>
-        </w:rPr>
-        <w:t>of</w:t>
-      </w:r>
-      <w:r>
-        <w:rPr>
-          <w:sz w:val="24"/>
-          <w:szCs w:val="24"/>
-        </w:rPr>
-        <w:t xml:space="preserve"> clay and </w:t>
-      </w:r>
-      <w:r>
-        <w:rPr>
-          <w:sz w:val="24"/>
-          <w:szCs w:val="24"/>
-        </w:rPr>
-        <w:t>glue</w:t>
-      </w:r>
-      <w:r>
-        <w:rPr>
-          <w:sz w:val="24"/>
-          <w:szCs w:val="24"/>
-        </w:rPr>
-        <w:t xml:space="preserve"> by the </w:t>
-      </w:r>
-      <w:r>
-        <w:rPr>
-          <w:sz w:val="24"/>
-          <w:szCs w:val="24"/>
-        </w:rPr>
-        <w:t>“</w:t>
-      </w:r>
-      <w:r>
-        <w:rPr>
-          <w:sz w:val="24"/>
-          <w:szCs w:val="24"/>
-        </w:rPr>
-        <w:t>Chinese alchemist named Pi Sheng</w:t>
-      </w:r>
-      <w:r>
-        <w:rPr>
-          <w:sz w:val="24"/>
-          <w:szCs w:val="24"/>
-        </w:rPr>
-        <w:t>”</w:t>
-      </w:r>
-      <w:r>
-        <w:rPr>
-          <w:sz w:val="24"/>
-          <w:szCs w:val="24"/>
-        </w:rPr>
-        <w:t xml:space="preserve"> around 1041–48, the time and effort needed to print </w:t>
-      </w:r>
-      <w:r>
-        <w:rPr>
-          <w:sz w:val="24"/>
-          <w:szCs w:val="24"/>
-        </w:rPr>
-        <w:t>would make</w:t>
-      </w:r>
-      <w:r>
-        <w:rPr>
-          <w:sz w:val="24"/>
-          <w:szCs w:val="24"/>
-        </w:rPr>
-        <w:t xml:space="preserve"> </w:t>
-      </w:r>
-      <w:r>
-        <w:rPr>
-          <w:sz w:val="24"/>
-          <w:szCs w:val="24"/>
-        </w:rPr>
-        <w:t xml:space="preserve">proofreading mandatory </w:t>
-      </w:r>
-      <w:r>
-        <w:rPr>
-          <w:sz w:val="24"/>
-          <w:szCs w:val="24"/>
-        </w:rPr>
-        <w:t>(</w:t>
-      </w:r>
-      <w:proofErr w:type="spellStart"/>
-      <w:r>
-        <w:rPr>
-          <w:sz w:val="24"/>
-          <w:szCs w:val="24"/>
-        </w:rPr>
-        <w:t>Enc</w:t>
-      </w:r>
-      <w:r>
-        <w:rPr>
-          <w:sz w:val="24"/>
-          <w:szCs w:val="24"/>
-        </w:rPr>
-        <w:t>yc</w:t>
-      </w:r>
-      <w:r>
-        <w:rPr>
-          <w:sz w:val="24"/>
-          <w:szCs w:val="24"/>
-        </w:rPr>
-        <w:t>lopeadia</w:t>
-      </w:r>
-      <w:proofErr w:type="spellEnd"/>
-      <w:r>
-        <w:rPr>
-          <w:sz w:val="24"/>
-          <w:szCs w:val="24"/>
-        </w:rPr>
-        <w:t xml:space="preserve"> </w:t>
-      </w:r>
-      <w:r>
-        <w:rPr>
-          <w:sz w:val="24"/>
-          <w:szCs w:val="24"/>
-        </w:rPr>
-        <w:t xml:space="preserve">Britannica, </w:t>
-      </w:r>
-      <w:r>
-        <w:rPr>
-          <w:sz w:val="24"/>
-          <w:szCs w:val="24"/>
-        </w:rPr>
-        <w:t>“</w:t>
-      </w:r>
-      <w:r>
-        <w:rPr>
-          <w:sz w:val="24"/>
-          <w:szCs w:val="24"/>
-        </w:rPr>
-        <w:t>History of Printing</w:t>
-      </w:r>
-      <w:r>
-        <w:rPr>
-          <w:sz w:val="24"/>
-          <w:szCs w:val="24"/>
-        </w:rPr>
-        <w:t>”</w:t>
-      </w:r>
-      <w:r>
-        <w:rPr>
-          <w:sz w:val="24"/>
-          <w:szCs w:val="24"/>
-        </w:rPr>
-        <w:t>, para. 4</w:t>
-      </w:r>
-      <w:r>
-        <w:rPr>
-          <w:sz w:val="24"/>
-          <w:szCs w:val="24"/>
-        </w:rPr>
-        <w:t xml:space="preserve"> and 5</w:t>
-      </w:r>
-      <w:r>
-        <w:rPr>
-          <w:sz w:val="24"/>
-          <w:szCs w:val="24"/>
-        </w:rPr>
-        <w:t xml:space="preserve">). </w:t>
-      </w:r>
-      <w:r>
-        <w:rPr>
-          <w:sz w:val="24"/>
-          <w:szCs w:val="24"/>
-        </w:rPr>
-        <w:t xml:space="preserve">The first mention of </w:t>
-      </w:r>
-      <w:r>
-        <w:rPr>
-          <w:sz w:val="24"/>
-          <w:szCs w:val="24"/>
-        </w:rPr>
-        <w:t>proofreading was discovered from a contract of 1499</w:t>
-      </w:r>
-      <w:r>
-        <w:rPr>
-          <w:sz w:val="24"/>
-          <w:szCs w:val="24"/>
-        </w:rPr>
-        <w:t xml:space="preserve"> that “</w:t>
-      </w:r>
-      <w:r>
-        <w:rPr>
-          <w:sz w:val="24"/>
-          <w:szCs w:val="24"/>
-        </w:rPr>
-        <w:t>held the author finally responsible for correction of proofs” (</w:t>
-      </w:r>
-      <w:proofErr w:type="spellStart"/>
-      <w:r>
-        <w:rPr>
-          <w:sz w:val="24"/>
-          <w:szCs w:val="24"/>
-        </w:rPr>
-        <w:t>Encyclopaedia</w:t>
-      </w:r>
-      <w:proofErr w:type="spellEnd"/>
-      <w:r>
-        <w:rPr>
-          <w:sz w:val="24"/>
-          <w:szCs w:val="24"/>
-        </w:rPr>
-        <w:t xml:space="preserve"> Britannica, 2018, </w:t>
-      </w:r>
-      <w:r>
-        <w:rPr>
-          <w:sz w:val="24"/>
-          <w:szCs w:val="24"/>
-        </w:rPr>
-        <w:t>“</w:t>
-      </w:r>
-      <w:r>
-        <w:rPr>
-          <w:sz w:val="24"/>
-          <w:szCs w:val="24"/>
-        </w:rPr>
-        <w:t>proofreading</w:t>
-      </w:r>
-      <w:r>
-        <w:rPr>
-          <w:sz w:val="24"/>
-          <w:szCs w:val="24"/>
-        </w:rPr>
-        <w:t>”, para</w:t>
-      </w:r>
-      <w:r>
-        <w:rPr>
-          <w:sz w:val="24"/>
-          <w:szCs w:val="24"/>
-        </w:rPr>
-        <w:t>. 1</w:t>
-      </w:r>
-      <w:r>
-        <w:rPr>
-          <w:sz w:val="24"/>
-          <w:szCs w:val="24"/>
-        </w:rPr>
-        <w:t>).</w:t>
-      </w:r>
-      <w:r>
-        <w:rPr>
-          <w:sz w:val="24"/>
-          <w:szCs w:val="24"/>
-        </w:rPr>
-        <w:t xml:space="preserve"> </w:t>
-      </w:r>
-    </w:p>
-    <w:p>
-      <w:pPr>
-        <w:pStyle w:val="NoSpacing"/>
-        <w:spacing w:line="480" w:lineRule="auto"/>
-        <w:rPr>
-          <w:sz w:val="24"/>
-          <w:szCs w:val="24"/>
-        </w:rPr>
-      </w:pPr>
-      <w:r>
-        <w:rPr>
-          <w:sz w:val="24"/>
-          <w:szCs w:val="24"/>
-        </w:rPr>
-        <w:tab/>
-        <w:t xml:space="preserve">Today, writers have the luxury of using spellchecking programs that are included with </w:t>
-      </w:r>
-      <w:r>
-        <w:rPr>
-          <w:sz w:val="24"/>
-          <w:szCs w:val="24"/>
-        </w:rPr>
-        <w:t xml:space="preserve">their </w:t>
-      </w:r>
-      <w:r>
-        <w:rPr>
-          <w:sz w:val="24"/>
-          <w:szCs w:val="24"/>
-        </w:rPr>
-        <w:t>writing software. Yet the tri</w:t>
-      </w:r>
-      <w:r>
-        <w:rPr>
-          <w:sz w:val="24"/>
-          <w:szCs w:val="24"/>
-        </w:rPr>
-        <w:t xml:space="preserve">ed and true manual editing methods are needed because the </w:t>
-      </w:r>
-      <w:proofErr w:type="gramStart"/>
-      <w:r>
-        <w:rPr>
-          <w:sz w:val="24"/>
-          <w:szCs w:val="24"/>
-        </w:rPr>
-        <w:t>spell checking</w:t>
-      </w:r>
-      <w:proofErr w:type="gramEnd"/>
-      <w:r>
-        <w:rPr>
-          <w:sz w:val="24"/>
-          <w:szCs w:val="24"/>
-        </w:rPr>
-        <w:t xml:space="preserve"> functions don’t catch every spelling or grammar error. </w:t>
-      </w:r>
-      <w:r>
-        <w:rPr>
-          <w:sz w:val="24"/>
-          <w:szCs w:val="24"/>
-        </w:rPr>
-        <w:tab/>
-      </w:r>
-    </w:p>
-    <w:p>
-      <w:pPr>
-        <w:pStyle w:val="NoSpacing"/>
-        <w:spacing w:line="480" w:lineRule="auto"/>
-        <w:rPr>
-          <w:sz w:val="24"/>
-          <w:szCs w:val="24"/>
-        </w:rPr>
-      </w:pPr>
-      <w:r>
-        <w:rPr>
-          <w:sz w:val="24"/>
-          <w:szCs w:val="24"/>
-        </w:rPr>
-        <w:t xml:space="preserve">Sometimes reading a manuscript backwards, from the end to the beginning, one word at a time catches more mistakes because the brain doesn’t </w:t>
-      </w:r>
-      <w:r>
-        <w:rPr>
-          <w:sz w:val="24"/>
-          <w:szCs w:val="24"/>
-        </w:rPr>
-        <w:t xml:space="preserve">self-correct. There is a crossover from manual proofing texts to electronic </w:t>
-      </w:r>
-      <w:r>
-        <w:rPr>
-          <w:sz w:val="24"/>
-          <w:szCs w:val="24"/>
-        </w:rPr>
-        <w:t>correcting and markup.</w:t>
-      </w:r>
-      <w:r>
-        <w:rPr>
-          <w:sz w:val="24"/>
-          <w:szCs w:val="24"/>
-        </w:rPr>
-        <w:t xml:space="preserve"> computer programs correct for spelling and grammar to catch many mistakes. However, they aren’t </w:t>
-      </w:r>
-      <w:r>
-        <w:rPr>
-          <w:sz w:val="24"/>
-          <w:szCs w:val="24"/>
-        </w:rPr>
-        <w:t xml:space="preserve">as </w:t>
-      </w:r>
-      <w:r>
-        <w:rPr>
-          <w:sz w:val="24"/>
-          <w:szCs w:val="24"/>
-        </w:rPr>
-        <w:t>accurate and can’t be relied upon to catch every mistake at this time.</w:t>
-      </w:r>
-    </w:p>
-    <w:p>
-      <w:pPr>
-        <w:pStyle w:val="NoSpacing"/>
-        <w:spacing w:line="480" w:lineRule="auto"/>
-        <w:rPr>
-          <w:b/>
-          <w:sz w:val="24"/>
-          <w:szCs w:val="24"/>
-        </w:rPr>
-      </w:pPr>
-      <w:r>
-        <w:rPr>
-          <w:b/>
-          <w:sz w:val="24"/>
-          <w:szCs w:val="24"/>
-        </w:rPr>
-        <w:t xml:space="preserve"> Spellchecking</w:t>
-      </w:r>
-      <w:r>
-        <w:rPr>
-          <w:b/>
-          <w:sz w:val="24"/>
-          <w:szCs w:val="24"/>
-        </w:rPr>
-        <w:t xml:space="preserve"> Programs</w:t>
-      </w:r>
-    </w:p>
-    <w:p>
-      <w:pPr>
-        <w:pStyle w:val="NoSpacing"/>
-        <w:spacing w:line="480" w:lineRule="auto"/>
-      </w:pPr>
-      <w:r>
-        <w:tab/>
-      </w:r>
-      <w:r>
-        <w:t>The first computer spell checker programs began development around 1957 by Les Earnest of Stanford University (</w:t>
-      </w:r>
-      <w:proofErr w:type="spellStart"/>
-      <w:r>
-        <w:t>Sertiadi</w:t>
-      </w:r>
-      <w:proofErr w:type="spellEnd"/>
-      <w:r>
-        <w:t>, 2014</w:t>
-      </w:r>
-      <w:r>
-        <w:t>, p. 1</w:t>
-      </w:r>
-      <w:r>
-        <w:t xml:space="preserve">). </w:t>
-      </w:r>
-      <w:r>
-        <w:t xml:space="preserve"> By 1971, “Les Earnest and Ralph </w:t>
-      </w:r>
-      <w:proofErr w:type="spellStart"/>
-      <w:r>
-        <w:t>Gorin</w:t>
-      </w:r>
-      <w:proofErr w:type="spellEnd"/>
-      <w:r>
-        <w:t xml:space="preserve"> creates the first spell checker program, which displays corrected alternatives of misspelled word that differed by one letter</w:t>
-      </w:r>
-      <w:r>
-        <w:t xml:space="preserve"> and small transpositions” (Patel, 2014, p. 9). </w:t>
-      </w:r>
-      <w:r>
-        <w:t>These programs have progressed from merely underlining misspelled words to giving possible suggestions and autocorrecting while users type. Many digital devices support or feature spell checking functions.</w:t>
-      </w:r>
-      <w:r>
-        <w:t xml:space="preserve"> </w:t>
-      </w:r>
-    </w:p>
-    <w:p>
-      <w:pPr>
-        <w:pStyle w:val="NoSpacing"/>
-        <w:spacing w:line="480" w:lineRule="auto"/>
-      </w:pPr>
-      <w:r>
-        <w:tab/>
-        <w:t xml:space="preserve">Hass (1999) researched old and new technologies with case studies to </w:t>
-      </w:r>
-      <w:r>
-        <w:t>show how these technologies are incorporated and used in people’</w:t>
-      </w:r>
-      <w:r>
-        <w:t xml:space="preserve">s lives. She quoted </w:t>
-      </w:r>
-      <w:proofErr w:type="spellStart"/>
-      <w:r>
-        <w:t>Bijker</w:t>
-      </w:r>
-      <w:proofErr w:type="spellEnd"/>
-      <w:r>
-        <w:t xml:space="preserve"> </w:t>
-      </w:r>
-      <w:r>
-        <w:t xml:space="preserve">(1995) </w:t>
-      </w:r>
-      <w:r>
-        <w:t xml:space="preserve">stating “technological </w:t>
-      </w:r>
-      <w:r>
-        <w:lastRenderedPageBreak/>
-        <w:t xml:space="preserve">development and change is best understood as </w:t>
-      </w:r>
-      <w:proofErr w:type="gramStart"/>
-      <w:r>
-        <w:t>multidimensional ,</w:t>
-      </w:r>
-      <w:proofErr w:type="gramEnd"/>
-      <w:r>
-        <w:t xml:space="preserve"> and multifaceted—a web that is built in fits and starts, and cannot be p</w:t>
-      </w:r>
-      <w:r>
-        <w:t>roperly understood in hindsight</w:t>
-      </w:r>
-      <w:r>
-        <w:t xml:space="preserve">” </w:t>
-      </w:r>
-      <w:r>
-        <w:t>(as cited in Hass 1999, p. 221)</w:t>
-      </w:r>
-      <w:r>
-        <w:t>.</w:t>
-      </w:r>
-    </w:p>
-    <w:p>
-      <w:pPr>
-        <w:pStyle w:val="NoSpacing"/>
-        <w:spacing w:line="480" w:lineRule="auto"/>
-      </w:pPr>
-      <w:r>
-        <w:t>In the case of spellchecking, the “fits and starts” may be related to their reliability.</w:t>
-      </w:r>
-      <w:r>
-        <w:t xml:space="preserve"> Today, spell checkers are used </w:t>
-      </w:r>
-      <w:r>
-        <w:t xml:space="preserve">as a first edit </w:t>
-      </w:r>
-      <w:r>
-        <w:t>because they lack accuracy</w:t>
-      </w:r>
-      <w:r>
-        <w:t>. Unt</w:t>
-      </w:r>
-      <w:r>
-        <w:t xml:space="preserve">il </w:t>
-      </w:r>
-      <w:r>
-        <w:t xml:space="preserve">they’re developed </w:t>
-      </w:r>
-      <w:r>
-        <w:t xml:space="preserve">to catch many more spelling or grammar mistakes and distinguish between homophones through context, they may never substitute for skilled human copy or technical editors. </w:t>
-      </w:r>
-      <w:r>
-        <w:t xml:space="preserve"> At present, </w:t>
-      </w:r>
-      <w:r>
-        <w:t xml:space="preserve">people rely on a combination of computer spell checking and human editing. </w:t>
-      </w:r>
-    </w:p>
-    <w:p>
-      <w:pPr>
-        <w:pStyle w:val="NoSpacing"/>
-        <w:spacing w:line="480" w:lineRule="auto"/>
-        <w:rPr>
-          <w:b/>
-        </w:rPr>
-      </w:pPr>
-      <w:r>
-        <w:rPr>
-          <w:b/>
-        </w:rPr>
-        <w:t>Consequences of Relying on Spellchecking Programs</w:t>
-      </w:r>
-    </w:p>
-    <w:p>
-      <w:pPr>
-        <w:pStyle w:val="NoSpacing"/>
-        <w:spacing w:line="480" w:lineRule="auto"/>
-      </w:pPr>
-      <w:r>
-        <w:tab/>
-      </w:r>
-      <w:r>
-        <w:t>Teachers concerned that students rely too heavily on the spell check functions, worry that students won’t develop the reading, writing, and speaking skills necessary to function society</w:t>
-      </w:r>
-      <w:r>
-        <w:t xml:space="preserve">. </w:t>
-      </w:r>
-      <w:r>
-        <w:t xml:space="preserve"> </w:t>
-      </w:r>
-      <w:r>
-        <w:t>On the other hand, sometimes these programs can help people with Dyslexia</w:t>
-      </w:r>
-      <w:r>
-        <w:t xml:space="preserve"> </w:t>
-      </w:r>
-      <w:proofErr w:type="gramStart"/>
-      <w:r>
-        <w:t xml:space="preserve">( </w:t>
-      </w:r>
-      <w:proofErr w:type="spellStart"/>
-      <w:r>
-        <w:t>Nordquist</w:t>
-      </w:r>
-      <w:proofErr w:type="spellEnd"/>
-      <w:proofErr w:type="gramEnd"/>
-      <w:r>
-        <w:t>, 2017).</w:t>
-      </w:r>
-    </w:p>
-    <w:p>
-      <w:pPr>
-        <w:pStyle w:val="NoSpacing"/>
-        <w:spacing w:line="480" w:lineRule="auto"/>
-        <w:rPr>
-          <w:rFonts w:cstheme="minorHAnsi"/>
-          <w:color w:val="000000"/>
-        </w:rPr>
-      </w:pPr>
-      <w:r>
-        <w:rPr>
-          <w:rFonts w:cstheme="minorHAnsi"/>
-          <w:color w:val="000000"/>
-        </w:rPr>
-        <w:t>“</w:t>
-      </w:r>
-      <w:r>
-        <w:rPr>
-          <w:rFonts w:cstheme="minorHAnsi"/>
-          <w:color w:val="000000"/>
-        </w:rPr>
-        <w:t>Psychologists have found that when we work with computers, we often fall victim to two cognitive ailments—complacency and bias—that can undercut our performance and lead to mistakes</w:t>
-      </w:r>
-      <w:r>
-        <w:rPr>
-          <w:rFonts w:cstheme="minorHAnsi"/>
-          <w:color w:val="000000"/>
-        </w:rPr>
-        <w:t>”</w:t>
-      </w:r>
-      <w:r>
-        <w:rPr>
-          <w:rFonts w:cstheme="minorHAnsi"/>
-          <w:color w:val="000000"/>
-        </w:rPr>
-        <w:t xml:space="preserve"> (</w:t>
-      </w:r>
-      <w:proofErr w:type="spellStart"/>
-      <w:r>
-        <w:rPr>
-          <w:rFonts w:cstheme="minorHAnsi"/>
-          <w:color w:val="000000"/>
-        </w:rPr>
-        <w:t>C</w:t>
-      </w:r>
-      <w:r>
-        <w:rPr>
-          <w:rFonts w:cstheme="minorHAnsi"/>
-          <w:color w:val="000000"/>
-        </w:rPr>
-        <w:t>arr</w:t>
-      </w:r>
-      <w:proofErr w:type="spellEnd"/>
-      <w:r>
-        <w:rPr>
-          <w:rFonts w:cstheme="minorHAnsi"/>
-          <w:color w:val="000000"/>
-        </w:rPr>
-        <w:t>,</w:t>
-      </w:r>
-      <w:r>
-        <w:rPr>
-          <w:rFonts w:cstheme="minorHAnsi"/>
-          <w:i/>
-          <w:color w:val="000000"/>
-        </w:rPr>
-        <w:t xml:space="preserve"> </w:t>
-      </w:r>
-      <w:proofErr w:type="gramStart"/>
-      <w:r>
-        <w:rPr>
-          <w:rFonts w:cstheme="minorHAnsi"/>
-          <w:i/>
-          <w:color w:val="000000"/>
-        </w:rPr>
-        <w:t>2013</w:t>
-      </w:r>
-      <w:r>
-        <w:rPr>
-          <w:rFonts w:cstheme="minorHAnsi"/>
-          <w:i/>
-          <w:color w:val="000000"/>
-        </w:rPr>
-        <w:t xml:space="preserve">, </w:t>
-      </w:r>
-      <w:r>
-        <w:rPr>
-          <w:rFonts w:cstheme="minorHAnsi"/>
-          <w:i/>
-          <w:color w:val="000000"/>
-        </w:rPr>
-        <w:t xml:space="preserve"> para</w:t>
-      </w:r>
-      <w:proofErr w:type="gramEnd"/>
-      <w:r>
-        <w:rPr>
-          <w:rFonts w:cstheme="minorHAnsi"/>
-          <w:i/>
-          <w:color w:val="000000"/>
-        </w:rPr>
-        <w:t>. 11</w:t>
-      </w:r>
-      <w:r>
-        <w:rPr>
-          <w:rFonts w:cstheme="minorHAnsi"/>
-          <w:i/>
-          <w:color w:val="000000"/>
-        </w:rPr>
-        <w:t>).</w:t>
-      </w:r>
-      <w:r>
-        <w:rPr>
-          <w:rFonts w:cstheme="minorHAnsi"/>
-          <w:i/>
-          <w:color w:val="000000"/>
-        </w:rPr>
-        <w:t xml:space="preserve"> </w:t>
-      </w:r>
-      <w:r>
-        <w:rPr>
-          <w:rFonts w:cstheme="minorHAnsi"/>
-          <w:color w:val="000000"/>
-        </w:rPr>
-        <w:t xml:space="preserve"> Will our reliance on automated spell checking improve our writing abilities or decrease them over time?  </w:t>
-      </w:r>
-    </w:p>
-    <w:p>
-      <w:pPr>
-        <w:pStyle w:val="NoSpacing"/>
-        <w:spacing w:line="480" w:lineRule="auto"/>
-        <w:rPr>
-          <w:rFonts w:cstheme="minorHAnsi"/>
-          <w:color w:val="000000"/>
-        </w:rPr>
-      </w:pPr>
-      <w:r>
-        <w:rPr>
-          <w:rFonts w:cstheme="minorHAnsi"/>
-          <w:color w:val="000000"/>
-        </w:rPr>
-        <w:t xml:space="preserve">&lt;p </w:t>
-      </w:r>
-      <w:proofErr w:type="spellStart"/>
-      <w:r>
-        <w:rPr>
-          <w:rFonts w:cstheme="minorHAnsi"/>
-          <w:color w:val="000000"/>
-        </w:rPr>
-        <w:t>contenteditable</w:t>
-      </w:r>
-      <w:proofErr w:type="spellEnd"/>
-      <w:proofErr w:type="gramStart"/>
-      <w:r>
-        <w:rPr>
-          <w:rFonts w:cstheme="minorHAnsi"/>
-          <w:color w:val="000000"/>
-        </w:rPr>
-        <w:t>=”true</w:t>
-      </w:r>
-      <w:proofErr w:type="gramEnd"/>
-      <w:r>
-        <w:rPr>
-          <w:rFonts w:cstheme="minorHAnsi"/>
-          <w:color w:val="000000"/>
-        </w:rPr>
-        <w:t>” spellcheck=”true”&gt; historicizing&lt;/p&gt;</w:t>
-      </w:r>
-    </w:p>
-    <w:p>
-      <w:pPr>
-        <w:pStyle w:val="NoSpacing"/>
-        <w:spacing w:line="480" w:lineRule="auto"/>
-        <w:rPr>
-          <w:rFonts w:cstheme="minorHAnsi"/>
-          <w:color w:val="000000"/>
-        </w:rPr>
-      </w:pPr>
-    </w:p>
-    <w:p>
-      <w:pPr>
-        <w:pStyle w:val="NoSpacing"/>
-        <w:spacing w:line="480" w:lineRule="auto"/>
-        <w:rPr>
-          <w:rFonts w:cstheme="minorHAnsi"/>
-          <w:color w:val="000000"/>
-        </w:rPr>
-      </w:pPr>
-    </w:p>
-    <w:p>
-      <w:pPr>
-        <w:pStyle w:val="NoSpacing"/>
-        <w:spacing w:line="480" w:lineRule="auto"/>
-        <w:rPr>
-          <w:rFonts w:cstheme="minorHAnsi"/>
-          <w:color w:val="000000"/>
-        </w:rPr>
-      </w:pPr>
-    </w:p>
-    <w:p>
-      <w:pPr>
-        <w:pStyle w:val="NoSpacing"/>
-        <w:spacing w:line="480" w:lineRule="auto"/>
-        <w:rPr>
-          <w:rFonts w:cstheme="minorHAnsi"/>
-          <w:color w:val="000000"/>
-        </w:rPr>
-      </w:pPr>
-    </w:p>
-    <w:p>
-      <w:pPr>
-        <w:pStyle w:val="NoSpacing"/>
-        <w:spacing w:line="480" w:lineRule="auto"/>
-        <w:rPr>
-          <w:rFonts w:cstheme="minorHAnsi"/>
-          <w:color w:val="000000"/>
-        </w:rPr>
-      </w:pPr>
-    </w:p>
-    <w:p>
-      <w:pPr>
-        <w:pStyle w:val="NoSpacing"/>
-        <w:spacing w:line="480" w:lineRule="auto"/>
-        <w:rPr>
-          <w:rFonts w:cstheme="minorHAnsi"/>
-          <w:color w:val="000000"/>
-        </w:rPr>
-      </w:pPr>
-    </w:p>
-    <w:p>
-      <w:pPr>
-        <w:pStyle w:val="NoSpacing"/>
-        <w:spacing w:line="480" w:lineRule="auto"/>
-        <w:rPr>
-          <w:rFonts w:cstheme="minorHAnsi"/>
-          <w:color w:val="000000"/>
-        </w:rPr>
-      </w:pPr>
-    </w:p>
-    <w:p>
-      <w:pPr>
-        <w:pStyle w:val="NoSpacing"/>
-        <w:spacing w:line="480" w:lineRule="auto"/>
-        <w:rPr>
-          <w:rFonts w:cstheme="minorHAnsi"/>
-          <w:color w:val="000000"/>
-        </w:rPr>
-      </w:pPr>
-    </w:p>
-    <w:p>
-      <w:pPr>
-        <w:pStyle w:val="NoSpacing"/>
-        <w:spacing w:line="480" w:lineRule="auto"/>
-        <w:rPr>
-          <w:rFonts w:cstheme="minorHAnsi"/>
-          <w:b/>
-          <w:color w:val="000000"/>
-        </w:rPr>
-      </w:pPr>
-      <w:r>
-        <w:rPr>
-          <w:rFonts w:cstheme="minorHAnsi"/>
-          <w:b/>
-          <w:color w:val="000000"/>
-        </w:rPr>
-        <w:lastRenderedPageBreak/>
-        <w:t>References</w:t>
-      </w:r>
-    </w:p>
-    <w:p>
-      <w:pPr>
-        <w:pStyle w:val="NoSpacing"/>
-        <w:spacing w:line="480" w:lineRule="auto"/>
-        <w:rPr>
-          <w:rFonts w:cstheme="minorHAnsi"/>
-          <w:color w:val="000000"/>
-        </w:rPr>
-      </w:pPr>
-      <w:proofErr w:type="spellStart"/>
-      <w:r>
-        <w:rPr>
-          <w:rFonts w:cstheme="minorHAnsi"/>
-          <w:color w:val="000000"/>
-        </w:rPr>
-        <w:t>Carr</w:t>
-      </w:r>
-      <w:proofErr w:type="spellEnd"/>
-      <w:r>
-        <w:rPr>
-          <w:rFonts w:cstheme="minorHAnsi"/>
-          <w:color w:val="000000"/>
-        </w:rPr>
-        <w:t>, N. (2014, November). All can be lost: The risk of putting or knowledge in the hand of machines.</w:t>
-      </w:r>
-    </w:p>
-    <w:p>
-      <w:pPr>
-        <w:pStyle w:val="NoSpacing"/>
-        <w:spacing w:line="480" w:lineRule="auto"/>
-        <w:rPr>
-          <w:rFonts w:cstheme="minorHAnsi"/>
-          <w:color w:val="000000"/>
-        </w:rPr>
-      </w:pPr>
-      <w:r>
-        <w:rPr>
-          <w:rFonts w:cstheme="minorHAnsi"/>
-          <w:color w:val="000000"/>
-        </w:rPr>
-        <w:tab/>
-      </w:r>
-      <w:r>
-        <w:rPr>
-          <w:rFonts w:cstheme="minorHAnsi"/>
-          <w:i/>
-          <w:color w:val="000000"/>
-        </w:rPr>
-        <w:t>The Atlantic</w:t>
-      </w:r>
-      <w:r>
-        <w:rPr>
-          <w:rFonts w:cstheme="minorHAnsi"/>
-          <w:color w:val="000000"/>
-        </w:rPr>
-        <w:t>. Retrieved from</w:t>
-      </w:r>
-    </w:p>
-    <w:p>
-      <w:pPr>
-        <w:pStyle w:val="NoSpacing"/>
-        <w:spacing w:line="480" w:lineRule="auto"/>
-        <w:rPr>
-          <w:rFonts w:cstheme="minorHAnsi"/>
-          <w:color w:val="000000"/>
-        </w:rPr>
-      </w:pPr>
-      <w:r>
-        <w:rPr>
-          <w:rFonts w:cstheme="minorHAnsi"/>
-          <w:color w:val="000000"/>
-        </w:rPr>
-        <w:tab/>
-      </w:r>
-      <w:r>
-        <w:rPr>
-          <w:rFonts w:cstheme="minorHAnsi"/>
-          <w:color w:val="000000"/>
-        </w:rPr>
-        <w:t>https://www.theatlantic.com/magazine/archive/2013/11/the-great-forgetting/309516/</w:t>
-      </w:r>
-    </w:p>
-    <w:p>
-      <w:pPr>
-        <w:pStyle w:val="NoSpacing"/>
-        <w:spacing w:line="480" w:lineRule="auto"/>
-        <w:rPr>
-          <w:rFonts w:cstheme="minorHAnsi"/>
-          <w:i/>
-          <w:color w:val="000000"/>
-        </w:rPr>
-      </w:pPr>
-      <w:r>
-        <w:rPr>
-          <w:rFonts w:cstheme="minorHAnsi"/>
-          <w:color w:val="000000"/>
-        </w:rPr>
-        <w:t xml:space="preserve">Hass, </w:t>
-      </w:r>
-      <w:r>
-        <w:rPr>
-          <w:rFonts w:cstheme="minorHAnsi"/>
-          <w:color w:val="000000"/>
-        </w:rPr>
-        <w:t xml:space="preserve">C. (1991). On the relationship between old and new technologies. </w:t>
-      </w:r>
-      <w:r>
-        <w:rPr>
-          <w:rFonts w:cstheme="minorHAnsi"/>
-          <w:i/>
-          <w:color w:val="000000"/>
-        </w:rPr>
-        <w:t>Computers and Composition</w:t>
-      </w:r>
-      <w:r>
-        <w:rPr>
-          <w:rFonts w:cstheme="minorHAnsi"/>
-          <w:i/>
-          <w:color w:val="000000"/>
-        </w:rPr>
-        <w:t>,</w:t>
-      </w:r>
-    </w:p>
-    <w:p>
-      <w:pPr>
-        <w:pStyle w:val="NoSpacing"/>
-        <w:spacing w:line="480" w:lineRule="auto"/>
-        <w:rPr>
-          <w:rFonts w:cstheme="minorHAnsi"/>
-          <w:color w:val="000000"/>
-        </w:rPr>
-      </w:pPr>
-      <w:r>
-        <w:rPr>
-          <w:rFonts w:cstheme="minorHAnsi"/>
-          <w:i/>
-          <w:color w:val="000000"/>
-        </w:rPr>
         <w:tab/>
       </w:r>
       <w:r>

</xml_diff>

<commit_message>
CSS added margin to see what happens
</commit_message>
<xml_diff>
--- a/Historicizing the Spellcheck Attribute.docx
+++ b/Historicizing the Spellcheck Attribute.docx
@@ -1211,800 +1211,806 @@
         </w:rPr>
         <w:t>,</w:t>
       </w:r>
+      <w:r>
+        <w:rPr>
+          <w:sz w:val="24"/>
+          <w:szCs w:val="24"/>
+        </w:rPr>
+        <w:t xml:space="preserve"> para. 2). The </w:t>
+      </w:r>
+      <w:r>
+        <w:rPr>
+          <w:sz w:val="24"/>
+          <w:szCs w:val="24"/>
+        </w:rPr>
+        <w:t>Wufoo website explains</w:t>
+      </w:r>
+      <w:r>
+        <w:rPr>
+          <w:sz w:val="24"/>
+          <w:szCs w:val="24"/>
+        </w:rPr>
+        <w:t xml:space="preserve"> how browser</w:t>
+      </w:r>
+      <w:r>
+        <w:rPr>
+          <w:sz w:val="24"/>
+          <w:szCs w:val="24"/>
+        </w:rPr>
+        <w:t>s</w:t>
+      </w:r>
+      <w:r>
+        <w:rPr>
+          <w:sz w:val="24"/>
+          <w:szCs w:val="24"/>
+        </w:rPr>
+        <w:t xml:space="preserve"> differ when the spellcheck attribute is present and set to the value of “true.” Some browsers, like IE10, Chrome and Opera check the word once it is typed and the punctuation or space has been added after the word (Wufoo, n.d.). In Firefox, if the </w:t>
+      </w:r>
+      <w:proofErr w:type="spellStart"/>
+      <w:r>
+        <w:rPr>
+          <w:sz w:val="24"/>
+          <w:szCs w:val="24"/>
+        </w:rPr>
+        <w:t>onblur</w:t>
+      </w:r>
+      <w:proofErr w:type="spellEnd"/>
+      <w:r>
+        <w:rPr>
+          <w:sz w:val="24"/>
+          <w:szCs w:val="24"/>
+        </w:rPr>
+        <w:t xml:space="preserve"> </w:t>
+      </w:r>
+      <w:r>
+        <w:rPr>
+          <w:sz w:val="24"/>
+          <w:szCs w:val="24"/>
+        </w:rPr>
+        <w:t>element (</w:t>
+      </w:r>
+      <w:r>
+        <w:rPr>
+          <w:sz w:val="24"/>
+          <w:szCs w:val="24"/>
+        </w:rPr>
+        <w:t>used in forms to inform the input field when the user leaves</w:t>
+      </w:r>
+      <w:r>
+        <w:rPr>
+          <w:sz w:val="24"/>
+          <w:szCs w:val="24"/>
+        </w:rPr>
+        <w:t xml:space="preserve"> the</w:t>
+      </w:r>
+      <w:r>
+        <w:rPr>
+          <w:sz w:val="24"/>
+          <w:szCs w:val="24"/>
+        </w:rPr>
+        <w:t xml:space="preserve"> input box) is used with the spellcheck attribute set to the value of “true,” </w:t>
+      </w:r>
+      <w:r>
+        <w:rPr>
+          <w:sz w:val="24"/>
+          <w:szCs w:val="24"/>
+        </w:rPr>
+        <w:t>“Firefox spell checks the rest of the document” including “elements that are by default spell checked”</w:t>
+      </w:r>
+      <w:r>
+        <w:rPr>
+          <w:sz w:val="24"/>
+          <w:szCs w:val="24"/>
+        </w:rPr>
+        <w:t xml:space="preserve"> (Wufoo, n.d.).</w:t>
+      </w:r>
+    </w:p>
+    <w:p>
+      <w:pPr>
+        <w:pStyle w:val="NoSpacing"/>
+        <w:spacing w:line="480" w:lineRule="auto"/>
+        <w:rPr>
+          <w:b/>
+          <w:sz w:val="24"/>
+          <w:szCs w:val="24"/>
+        </w:rPr>
+      </w:pPr>
+      <w:r>
+        <w:rPr>
+          <w:b/>
+          <w:sz w:val="24"/>
+          <w:szCs w:val="24"/>
+        </w:rPr>
+        <w:t xml:space="preserve"> </w:t>
+      </w:r>
+      <w:r>
+        <w:rPr>
+          <w:b/>
+          <w:sz w:val="24"/>
+          <w:szCs w:val="24"/>
+        </w:rPr>
+        <w:t>History</w:t>
+      </w:r>
+      <w:r>
+        <w:rPr>
+          <w:b/>
+          <w:sz w:val="24"/>
+          <w:szCs w:val="24"/>
+        </w:rPr>
+        <w:t xml:space="preserve"> </w:t>
+      </w:r>
+      <w:r>
+        <w:rPr>
+          <w:b/>
+          <w:sz w:val="24"/>
+          <w:szCs w:val="24"/>
+        </w:rPr>
+        <w:t xml:space="preserve">of </w:t>
+      </w:r>
+      <w:r>
+        <w:rPr>
+          <w:b/>
+          <w:sz w:val="24"/>
+          <w:szCs w:val="24"/>
+        </w:rPr>
+        <w:t>Proofreading</w:t>
+      </w:r>
+    </w:p>
+    <w:p>
+      <w:pPr>
+        <w:pStyle w:val="NoSpacing"/>
+        <w:spacing w:line="480" w:lineRule="auto"/>
+        <w:rPr>
+          <w:sz w:val="24"/>
+          <w:szCs w:val="24"/>
+        </w:rPr>
+      </w:pPr>
+      <w:r>
+        <w:rPr>
+          <w:b/>
+          <w:sz w:val="24"/>
+          <w:szCs w:val="24"/>
+        </w:rPr>
+        <w:tab/>
+      </w:r>
+      <w:r>
+        <w:rPr>
+          <w:sz w:val="24"/>
+          <w:szCs w:val="24"/>
+        </w:rPr>
+        <w:t>The art of writing well</w:t>
+      </w:r>
+      <w:r>
+        <w:rPr>
+          <w:sz w:val="24"/>
+          <w:szCs w:val="24"/>
+        </w:rPr>
+        <w:t>,</w:t>
+      </w:r>
+      <w:r>
+        <w:rPr>
+          <w:sz w:val="24"/>
+          <w:szCs w:val="24"/>
+        </w:rPr>
+        <w:t xml:space="preserve"> with meticulous attention paid to recording records of rulers and merchants</w:t>
+      </w:r>
+      <w:r>
+        <w:rPr>
+          <w:sz w:val="24"/>
+          <w:szCs w:val="24"/>
+        </w:rPr>
+        <w:t>,</w:t>
+      </w:r>
+      <w:r>
+        <w:rPr>
+          <w:sz w:val="24"/>
+          <w:szCs w:val="24"/>
+        </w:rPr>
+        <w:t xml:space="preserve"> meant that the writer had to proofread their work. The exact point in history when proofreading for content, context, spelling</w:t>
+      </w:r>
+      <w:r>
+        <w:rPr>
+          <w:sz w:val="24"/>
+          <w:szCs w:val="24"/>
+        </w:rPr>
+        <w:t>,</w:t>
+      </w:r>
+      <w:r>
+        <w:rPr>
+          <w:sz w:val="24"/>
+          <w:szCs w:val="24"/>
+        </w:rPr>
+        <w:t xml:space="preserve"> and grammar probably dovetails with the written histories of cultures. </w:t>
+      </w:r>
+      <w:r>
+        <w:rPr>
+          <w:sz w:val="24"/>
+          <w:szCs w:val="24"/>
+        </w:rPr>
+        <w:t xml:space="preserve"> The Chinese are credited with discovering printing “by the end of the 2</w:t>
+      </w:r>
+      <w:r>
+        <w:rPr>
+          <w:sz w:val="24"/>
+          <w:szCs w:val="24"/>
+          <w:vertAlign w:val="superscript"/>
+        </w:rPr>
+        <w:t>nd</w:t>
+      </w:r>
+      <w:r>
+        <w:rPr>
+          <w:sz w:val="24"/>
+          <w:szCs w:val="24"/>
+        </w:rPr>
+        <w:t xml:space="preserve"> century C.E.</w:t>
+      </w:r>
+      <w:r>
+        <w:rPr>
+          <w:sz w:val="24"/>
+          <w:szCs w:val="24"/>
+        </w:rPr>
+        <w:t>” (</w:t>
+      </w:r>
+      <w:proofErr w:type="spellStart"/>
+      <w:r>
+        <w:rPr>
+          <w:sz w:val="24"/>
+          <w:szCs w:val="24"/>
+        </w:rPr>
+        <w:t>Encyclopaedia</w:t>
+      </w:r>
+      <w:proofErr w:type="spellEnd"/>
+      <w:r>
+        <w:rPr>
+          <w:sz w:val="24"/>
+          <w:szCs w:val="24"/>
+        </w:rPr>
+        <w:t xml:space="preserve"> Britannica, History of Printing, para, 1).   </w:t>
+      </w:r>
+      <w:r>
+        <w:rPr>
+          <w:sz w:val="24"/>
+          <w:szCs w:val="24"/>
+        </w:rPr>
+        <w:t xml:space="preserve">As printing developed </w:t>
+      </w:r>
+      <w:r>
+        <w:rPr>
+          <w:sz w:val="24"/>
+          <w:szCs w:val="24"/>
+        </w:rPr>
+        <w:lastRenderedPageBreak/>
+        <w:t>from carved wood blocks</w:t>
+      </w:r>
+      <w:r>
+        <w:rPr>
+          <w:sz w:val="24"/>
+          <w:szCs w:val="24"/>
+        </w:rPr>
+        <w:t>,</w:t>
+      </w:r>
+      <w:r>
+        <w:rPr>
+          <w:sz w:val="24"/>
+          <w:szCs w:val="24"/>
+        </w:rPr>
+        <w:t xml:space="preserve"> as early as 764–</w:t>
+      </w:r>
+      <w:r>
+        <w:rPr>
+          <w:sz w:val="24"/>
+          <w:szCs w:val="24"/>
+        </w:rPr>
+        <w:t>770 in Japan</w:t>
+      </w:r>
+      <w:r>
+        <w:rPr>
+          <w:sz w:val="24"/>
+          <w:szCs w:val="24"/>
+        </w:rPr>
+        <w:t xml:space="preserve">, to the first movable type created from a mixture </w:t>
+      </w:r>
+      <w:r>
+        <w:rPr>
+          <w:sz w:val="24"/>
+          <w:szCs w:val="24"/>
+        </w:rPr>
+        <w:t>of</w:t>
+      </w:r>
+      <w:r>
+        <w:rPr>
+          <w:sz w:val="24"/>
+          <w:szCs w:val="24"/>
+        </w:rPr>
+        <w:t xml:space="preserve"> clay and </w:t>
+      </w:r>
+      <w:r>
+        <w:rPr>
+          <w:sz w:val="24"/>
+          <w:szCs w:val="24"/>
+        </w:rPr>
+        <w:t>glue</w:t>
+      </w:r>
+      <w:r>
+        <w:rPr>
+          <w:sz w:val="24"/>
+          <w:szCs w:val="24"/>
+        </w:rPr>
+        <w:t xml:space="preserve"> by the </w:t>
+      </w:r>
+      <w:r>
+        <w:rPr>
+          <w:sz w:val="24"/>
+          <w:szCs w:val="24"/>
+        </w:rPr>
+        <w:t>“</w:t>
+      </w:r>
+      <w:r>
+        <w:rPr>
+          <w:sz w:val="24"/>
+          <w:szCs w:val="24"/>
+        </w:rPr>
+        <w:t>Chinese alchemist named Pi Sheng</w:t>
+      </w:r>
+      <w:r>
+        <w:rPr>
+          <w:sz w:val="24"/>
+          <w:szCs w:val="24"/>
+        </w:rPr>
+        <w:t>”</w:t>
+      </w:r>
+      <w:r>
+        <w:rPr>
+          <w:sz w:val="24"/>
+          <w:szCs w:val="24"/>
+        </w:rPr>
+        <w:t xml:space="preserve"> around 1041–48, the time and effort needed to print </w:t>
+      </w:r>
+      <w:r>
+        <w:rPr>
+          <w:sz w:val="24"/>
+          <w:szCs w:val="24"/>
+        </w:rPr>
+        <w:t>would make</w:t>
+      </w:r>
+      <w:r>
+        <w:rPr>
+          <w:sz w:val="24"/>
+          <w:szCs w:val="24"/>
+        </w:rPr>
+        <w:t xml:space="preserve"> </w:t>
+      </w:r>
+      <w:r>
+        <w:rPr>
+          <w:sz w:val="24"/>
+          <w:szCs w:val="24"/>
+        </w:rPr>
+        <w:t xml:space="preserve">proofreading mandatory </w:t>
+      </w:r>
+      <w:r>
+        <w:rPr>
+          <w:sz w:val="24"/>
+          <w:szCs w:val="24"/>
+        </w:rPr>
+        <w:t>(</w:t>
+      </w:r>
+      <w:proofErr w:type="spellStart"/>
+      <w:r>
+        <w:rPr>
+          <w:sz w:val="24"/>
+          <w:szCs w:val="24"/>
+        </w:rPr>
+        <w:t>Enc</w:t>
+      </w:r>
+      <w:r>
+        <w:rPr>
+          <w:sz w:val="24"/>
+          <w:szCs w:val="24"/>
+        </w:rPr>
+        <w:t>yc</w:t>
+      </w:r>
+      <w:r>
+        <w:rPr>
+          <w:sz w:val="24"/>
+          <w:szCs w:val="24"/>
+        </w:rPr>
+        <w:t>lopeadia</w:t>
+      </w:r>
+      <w:proofErr w:type="spellEnd"/>
+      <w:r>
+        <w:rPr>
+          <w:sz w:val="24"/>
+          <w:szCs w:val="24"/>
+        </w:rPr>
+        <w:t xml:space="preserve"> </w:t>
+      </w:r>
+      <w:r>
+        <w:rPr>
+          <w:sz w:val="24"/>
+          <w:szCs w:val="24"/>
+        </w:rPr>
+        <w:t xml:space="preserve">Britannica, </w:t>
+      </w:r>
+      <w:r>
+        <w:rPr>
+          <w:sz w:val="24"/>
+          <w:szCs w:val="24"/>
+        </w:rPr>
+        <w:t>“</w:t>
+      </w:r>
+      <w:r>
+        <w:rPr>
+          <w:sz w:val="24"/>
+          <w:szCs w:val="24"/>
+        </w:rPr>
+        <w:t>History of Printing</w:t>
+      </w:r>
+      <w:r>
+        <w:rPr>
+          <w:sz w:val="24"/>
+          <w:szCs w:val="24"/>
+        </w:rPr>
+        <w:t>”</w:t>
+      </w:r>
+      <w:r>
+        <w:rPr>
+          <w:sz w:val="24"/>
+          <w:szCs w:val="24"/>
+        </w:rPr>
+        <w:t>, para. 4</w:t>
+      </w:r>
+      <w:r>
+        <w:rPr>
+          <w:sz w:val="24"/>
+          <w:szCs w:val="24"/>
+        </w:rPr>
+        <w:t xml:space="preserve"> and 5</w:t>
+      </w:r>
+      <w:r>
+        <w:rPr>
+          <w:sz w:val="24"/>
+          <w:szCs w:val="24"/>
+        </w:rPr>
+        <w:t xml:space="preserve">). </w:t>
+      </w:r>
+      <w:r>
+        <w:rPr>
+          <w:sz w:val="24"/>
+          <w:szCs w:val="24"/>
+        </w:rPr>
+        <w:t xml:space="preserve">The first mention of </w:t>
+      </w:r>
+      <w:r>
+        <w:rPr>
+          <w:sz w:val="24"/>
+          <w:szCs w:val="24"/>
+        </w:rPr>
+        <w:t>proofreading was discovered from a contract of 1499</w:t>
+      </w:r>
+      <w:r>
+        <w:rPr>
+          <w:sz w:val="24"/>
+          <w:szCs w:val="24"/>
+        </w:rPr>
+        <w:t xml:space="preserve"> that “</w:t>
+      </w:r>
+      <w:r>
+        <w:rPr>
+          <w:sz w:val="24"/>
+          <w:szCs w:val="24"/>
+        </w:rPr>
+        <w:t>held the author finally responsible for correction of proofs” (</w:t>
+      </w:r>
+      <w:proofErr w:type="spellStart"/>
+      <w:r>
+        <w:rPr>
+          <w:sz w:val="24"/>
+          <w:szCs w:val="24"/>
+        </w:rPr>
+        <w:t>Encyclopaedia</w:t>
+      </w:r>
+      <w:proofErr w:type="spellEnd"/>
+      <w:r>
+        <w:rPr>
+          <w:sz w:val="24"/>
+          <w:szCs w:val="24"/>
+        </w:rPr>
+        <w:t xml:space="preserve"> Britannica, 2018, </w:t>
+      </w:r>
+      <w:r>
+        <w:rPr>
+          <w:sz w:val="24"/>
+          <w:szCs w:val="24"/>
+        </w:rPr>
+        <w:t>“</w:t>
+      </w:r>
+      <w:r>
+        <w:rPr>
+          <w:sz w:val="24"/>
+          <w:szCs w:val="24"/>
+        </w:rPr>
+        <w:t>proofreading</w:t>
+      </w:r>
+      <w:r>
+        <w:rPr>
+          <w:sz w:val="24"/>
+          <w:szCs w:val="24"/>
+        </w:rPr>
+        <w:t>”, para</w:t>
+      </w:r>
+      <w:r>
+        <w:rPr>
+          <w:sz w:val="24"/>
+          <w:szCs w:val="24"/>
+        </w:rPr>
+        <w:t>. 1</w:t>
+      </w:r>
+      <w:r>
+        <w:rPr>
+          <w:sz w:val="24"/>
+          <w:szCs w:val="24"/>
+        </w:rPr>
+        <w:t>).</w:t>
+      </w:r>
+      <w:r>
+        <w:rPr>
+          <w:sz w:val="24"/>
+          <w:szCs w:val="24"/>
+        </w:rPr>
+        <w:t xml:space="preserve"> </w:t>
+      </w:r>
+    </w:p>
+    <w:p>
+      <w:pPr>
+        <w:pStyle w:val="NoSpacing"/>
+        <w:spacing w:line="480" w:lineRule="auto"/>
+        <w:rPr>
+          <w:sz w:val="24"/>
+          <w:szCs w:val="24"/>
+        </w:rPr>
+      </w:pPr>
+      <w:r>
+        <w:rPr>
+          <w:sz w:val="24"/>
+          <w:szCs w:val="24"/>
+        </w:rPr>
+        <w:tab/>
+        <w:t xml:space="preserve">Today, writers have the luxury of using spellchecking programs that are included with </w:t>
+      </w:r>
+      <w:r>
+        <w:rPr>
+          <w:sz w:val="24"/>
+          <w:szCs w:val="24"/>
+        </w:rPr>
+        <w:t xml:space="preserve">their </w:t>
+      </w:r>
+      <w:r>
+        <w:rPr>
+          <w:sz w:val="24"/>
+          <w:szCs w:val="24"/>
+        </w:rPr>
+        <w:t>writing software. Yet the tri</w:t>
+      </w:r>
+      <w:r>
+        <w:rPr>
+          <w:sz w:val="24"/>
+          <w:szCs w:val="24"/>
+        </w:rPr>
+        <w:t xml:space="preserve">ed and true manual editing methods are needed because the spellchecking functions don’t catch every spelling or grammar error. </w:t>
+      </w:r>
+      <w:r>
+        <w:rPr>
+          <w:sz w:val="24"/>
+          <w:szCs w:val="24"/>
+        </w:rPr>
+        <w:tab/>
+      </w:r>
+    </w:p>
+    <w:p>
+      <w:pPr>
+        <w:pStyle w:val="NoSpacing"/>
+        <w:spacing w:line="480" w:lineRule="auto"/>
+        <w:rPr>
+          <w:b/>
+          <w:sz w:val="24"/>
+          <w:szCs w:val="24"/>
+        </w:rPr>
+      </w:pPr>
+      <w:r>
+        <w:rPr>
+          <w:b/>
+          <w:sz w:val="24"/>
+          <w:szCs w:val="24"/>
+        </w:rPr>
+        <w:t>Spellchecking</w:t>
+      </w:r>
+      <w:r>
+        <w:rPr>
+          <w:b/>
+          <w:sz w:val="24"/>
+          <w:szCs w:val="24"/>
+        </w:rPr>
+        <w:t xml:space="preserve"> Programs</w:t>
+      </w:r>
+    </w:p>
+    <w:p>
+      <w:pPr>
+        <w:pStyle w:val="NoSpacing"/>
+        <w:spacing w:line="480" w:lineRule="auto"/>
+      </w:pPr>
+      <w:r>
+        <w:tab/>
+      </w:r>
+      <w:r>
+        <w:t>The first</w:t>
+      </w:r>
+      <w:r>
+        <w:t xml:space="preserve"> computer spell checker program</w:t>
+      </w:r>
+      <w:r>
+        <w:t xml:space="preserve"> began</w:t>
+      </w:r>
+      <w:r>
+        <w:t xml:space="preserve"> its</w:t>
+      </w:r>
+      <w:r>
+        <w:t xml:space="preserve"> development around 1957 by Les Earnest of Stanford University (</w:t>
+      </w:r>
+      <w:proofErr w:type="spellStart"/>
+      <w:r>
+        <w:t>Sertiadi</w:t>
+      </w:r>
+      <w:proofErr w:type="spellEnd"/>
+      <w:r>
+        <w:t>, 2014</w:t>
+      </w:r>
+      <w:r>
+        <w:t>, p. 1</w:t>
+      </w:r>
+      <w:r>
+        <w:t xml:space="preserve">). </w:t>
+      </w:r>
+      <w:r>
+        <w:t xml:space="preserve"> By 1971, “Les Earnest and Ralph </w:t>
+      </w:r>
+      <w:proofErr w:type="spellStart"/>
+      <w:r>
+        <w:t>Gorin</w:t>
+      </w:r>
+      <w:proofErr w:type="spellEnd"/>
+      <w:r>
+        <w:t xml:space="preserve"> creates the first spell checker program, which displays corrected alternatives of misspelled word that differed by one letter</w:t>
+      </w:r>
+      <w:r>
+        <w:t xml:space="preserve"> and small transpositions” (Patel, 2014, p. 9). </w:t>
+      </w:r>
+      <w:r>
+        <w:t>These programs have progressed from merely underlining misspelled words to giving possible suggestions and autocorrecting while users type. Many digital devices support or feature spell checking functions.</w:t>
+      </w:r>
+      <w:r>
+        <w:t xml:space="preserve"> </w:t>
+      </w:r>
+    </w:p>
+    <w:p>
+      <w:pPr>
+        <w:pStyle w:val="NoSpacing"/>
+        <w:spacing w:line="480" w:lineRule="auto"/>
+      </w:pPr>
+      <w:r>
+        <w:tab/>
+        <w:t xml:space="preserve">Hass (1999) researched old and new technologies with case studies to </w:t>
+      </w:r>
+      <w:r>
+        <w:t>show how these technologies are incorporated and used in people’</w:t>
+      </w:r>
+      <w:r>
+        <w:t xml:space="preserve">s lives. She quoted </w:t>
+      </w:r>
+      <w:proofErr w:type="spellStart"/>
+      <w:r>
+        <w:t>Bijker</w:t>
+      </w:r>
+      <w:proofErr w:type="spellEnd"/>
+      <w:r>
+        <w:t xml:space="preserve"> </w:t>
+      </w:r>
+      <w:r>
+        <w:t xml:space="preserve">(1995) </w:t>
+      </w:r>
+      <w:r>
+        <w:t xml:space="preserve">stating “technological development and change is best understood as </w:t>
+      </w:r>
+      <w:proofErr w:type="gramStart"/>
+      <w:r>
+        <w:t>multidimensional ,</w:t>
+      </w:r>
+      <w:proofErr w:type="gramEnd"/>
+      <w:r>
+        <w:t xml:space="preserve"> and multifaceted—a web that is built in fits and starts, and cannot be p</w:t>
+      </w:r>
+      <w:r>
+        <w:t>roperly understood in hindsight</w:t>
+      </w:r>
+      <w:r>
+        <w:t xml:space="preserve">” </w:t>
+      </w:r>
+      <w:r>
+        <w:t>(as cited in Hass 1999, p. 221).</w:t>
+      </w:r>
+    </w:p>
+    <w:p>
+      <w:pPr>
+        <w:pStyle w:val="NoSpacing"/>
+        <w:spacing w:line="480" w:lineRule="auto"/>
+      </w:pPr>
+      <w:r>
+        <w:t>In the case of spellchecking, the “fits and starts” may be related to their reliability.</w:t>
+      </w:r>
+      <w:r>
+        <w:t xml:space="preserve"> Today, spell checkers are used </w:t>
+      </w:r>
+      <w:r>
+        <w:t xml:space="preserve">as a first edit </w:t>
+      </w:r>
+      <w:r>
+        <w:t>because they lack accuracy</w:t>
+      </w:r>
+      <w:r>
+        <w:t>. Unt</w:t>
+      </w:r>
+      <w:r>
+        <w:t xml:space="preserve">il </w:t>
+      </w:r>
+      <w:r>
+        <w:t xml:space="preserve">they’re developed </w:t>
+      </w:r>
+      <w:r>
+        <w:t xml:space="preserve">to catch many more spelling or grammar mistakes and distinguish between homophones through context, they may never substitute </w:t>
+      </w:r>
+      <w:r>
+        <w:lastRenderedPageBreak/>
+        <w:t xml:space="preserve">for skilled human copy or technical editors. </w:t>
+      </w:r>
+      <w:r>
+        <w:t xml:space="preserve"> At present, </w:t>
+      </w:r>
+      <w:r>
+        <w:t xml:space="preserve">people rely on a combination of computer spell checking and human editing. </w:t>
+      </w:r>
+    </w:p>
+    <w:p>
+      <w:pPr>
+        <w:pStyle w:val="NoSpacing"/>
+        <w:spacing w:line="480" w:lineRule="auto"/>
+        <w:rPr>
+          <w:b/>
+        </w:rPr>
+      </w:pPr>
+      <w:r>
+        <w:rPr>
+          <w:b/>
+        </w:rPr>
+        <w:t>Consequences of Relying on Spellchecking Programs</w:t>
+      </w:r>
+    </w:p>
+    <w:p>
+      <w:pPr>
+        <w:pStyle w:val="NoSpacing"/>
+        <w:spacing w:line="480" w:lineRule="auto"/>
+      </w:pPr>
+      <w:r>
+        <w:tab/>
+      </w:r>
+      <w:r>
+        <w:t>Teachers concerned that students rely too heavily on the spell check functions, worry that students won’t develop the reading, writing, and speaking skills necessary to function</w:t>
+      </w:r>
+      <w:r>
+        <w:t xml:space="preserve"> in</w:t>
+      </w:r>
       <w:bookmarkStart w:id="0" w:name="_GoBack"/>
       <w:bookmarkEnd w:id="0"/>
       <w:r>
-        <w:rPr>
-          <w:sz w:val="24"/>
-          <w:szCs w:val="24"/>
-        </w:rPr>
-        <w:t xml:space="preserve"> para. 2). The </w:t>
-      </w:r>
-      <w:r>
-        <w:rPr>
-          <w:sz w:val="24"/>
-          <w:szCs w:val="24"/>
-        </w:rPr>
-        <w:t>Wufoo website explains</w:t>
-      </w:r>
-      <w:r>
-        <w:rPr>
-          <w:sz w:val="24"/>
-          <w:szCs w:val="24"/>
-        </w:rPr>
-        <w:t xml:space="preserve"> how browser</w:t>
-      </w:r>
-      <w:r>
-        <w:rPr>
-          <w:sz w:val="24"/>
-          <w:szCs w:val="24"/>
-        </w:rPr>
-        <w:t>s</w:t>
-      </w:r>
-      <w:r>
-        <w:rPr>
-          <w:sz w:val="24"/>
-          <w:szCs w:val="24"/>
-        </w:rPr>
-        <w:t xml:space="preserve"> differ when the spellcheck attribute is present and set to the value of “true.” Some browsers, like IE10, Chrome and Opera check the word once it is typed and the punctuation or space has been added after the word (Wufoo, n.d.). In Firefox, if the </w:t>
-      </w:r>
-      <w:proofErr w:type="spellStart"/>
-      <w:r>
-        <w:rPr>
-          <w:sz w:val="24"/>
-          <w:szCs w:val="24"/>
-        </w:rPr>
-        <w:t>onblur</w:t>
-      </w:r>
-      <w:proofErr w:type="spellEnd"/>
-      <w:r>
-        <w:rPr>
-          <w:sz w:val="24"/>
-          <w:szCs w:val="24"/>
-        </w:rPr>
-        <w:t xml:space="preserve"> </w:t>
-      </w:r>
-      <w:r>
-        <w:rPr>
-          <w:sz w:val="24"/>
-          <w:szCs w:val="24"/>
-        </w:rPr>
-        <w:t>element (</w:t>
-      </w:r>
-      <w:r>
-        <w:rPr>
-          <w:sz w:val="24"/>
-          <w:szCs w:val="24"/>
-        </w:rPr>
-        <w:t>used in forms to inform the input field when the user leaves</w:t>
-      </w:r>
-      <w:r>
-        <w:rPr>
-          <w:sz w:val="24"/>
-          <w:szCs w:val="24"/>
-        </w:rPr>
-        <w:t xml:space="preserve"> the</w:t>
-      </w:r>
-      <w:r>
-        <w:rPr>
-          <w:sz w:val="24"/>
-          <w:szCs w:val="24"/>
-        </w:rPr>
-        <w:t xml:space="preserve"> input box) is used with the spellcheck attribute set to the value of “true,” </w:t>
-      </w:r>
-      <w:r>
-        <w:rPr>
-          <w:sz w:val="24"/>
-          <w:szCs w:val="24"/>
-        </w:rPr>
-        <w:t>“Firefox spell checks the rest of the document” including “elements that are by default spell checked”</w:t>
-      </w:r>
-      <w:r>
-        <w:rPr>
-          <w:sz w:val="24"/>
-          <w:szCs w:val="24"/>
-        </w:rPr>
-        <w:t xml:space="preserve"> (Wufoo, n.d.).</w:t>
-      </w:r>
-    </w:p>
-    <w:p>
-      <w:pPr>
-        <w:pStyle w:val="NoSpacing"/>
-        <w:spacing w:line="480" w:lineRule="auto"/>
-        <w:rPr>
-          <w:b/>
-          <w:sz w:val="24"/>
-          <w:szCs w:val="24"/>
-        </w:rPr>
-      </w:pPr>
-      <w:r>
-        <w:rPr>
-          <w:b/>
-          <w:sz w:val="24"/>
-          <w:szCs w:val="24"/>
-        </w:rPr>
-        <w:t xml:space="preserve"> </w:t>
-      </w:r>
-      <w:r>
-        <w:rPr>
-          <w:b/>
-          <w:sz w:val="24"/>
-          <w:szCs w:val="24"/>
-        </w:rPr>
-        <w:t>History</w:t>
-      </w:r>
-      <w:r>
-        <w:rPr>
-          <w:b/>
-          <w:sz w:val="24"/>
-          <w:szCs w:val="24"/>
-        </w:rPr>
-        <w:t xml:space="preserve"> </w:t>
-      </w:r>
-      <w:r>
-        <w:rPr>
-          <w:b/>
-          <w:sz w:val="24"/>
-          <w:szCs w:val="24"/>
-        </w:rPr>
-        <w:t xml:space="preserve">of </w:t>
-      </w:r>
-      <w:r>
-        <w:rPr>
-          <w:b/>
-          <w:sz w:val="24"/>
-          <w:szCs w:val="24"/>
-        </w:rPr>
-        <w:t>Proofreading</w:t>
-      </w:r>
-    </w:p>
-    <w:p>
-      <w:pPr>
-        <w:pStyle w:val="NoSpacing"/>
-        <w:spacing w:line="480" w:lineRule="auto"/>
-        <w:rPr>
-          <w:sz w:val="24"/>
-          <w:szCs w:val="24"/>
-        </w:rPr>
-      </w:pPr>
-      <w:r>
-        <w:rPr>
-          <w:b/>
-          <w:sz w:val="24"/>
-          <w:szCs w:val="24"/>
-        </w:rPr>
-        <w:tab/>
-      </w:r>
-      <w:r>
-        <w:rPr>
-          <w:sz w:val="24"/>
-          <w:szCs w:val="24"/>
-        </w:rPr>
-        <w:t>The art of writing well</w:t>
-      </w:r>
-      <w:r>
-        <w:rPr>
-          <w:sz w:val="24"/>
-          <w:szCs w:val="24"/>
-        </w:rPr>
-        <w:t>,</w:t>
-      </w:r>
-      <w:r>
-        <w:rPr>
-          <w:sz w:val="24"/>
-          <w:szCs w:val="24"/>
-        </w:rPr>
-        <w:t xml:space="preserve"> with meticulous attention paid to recording records of rulers and merchants</w:t>
-      </w:r>
-      <w:r>
-        <w:rPr>
-          <w:sz w:val="24"/>
-          <w:szCs w:val="24"/>
-        </w:rPr>
-        <w:t>,</w:t>
-      </w:r>
-      <w:r>
-        <w:rPr>
-          <w:sz w:val="24"/>
-          <w:szCs w:val="24"/>
-        </w:rPr>
-        <w:t xml:space="preserve"> meant that the writer had to proofread their work. The exact point in history when proofreading for content, context, spelling</w:t>
-      </w:r>
-      <w:r>
-        <w:rPr>
-          <w:sz w:val="24"/>
-          <w:szCs w:val="24"/>
-        </w:rPr>
-        <w:t>,</w:t>
-      </w:r>
-      <w:r>
-        <w:rPr>
-          <w:sz w:val="24"/>
-          <w:szCs w:val="24"/>
-        </w:rPr>
-        <w:t xml:space="preserve"> and grammar probably dovetails with the written histories of cultures. </w:t>
-      </w:r>
-      <w:r>
-        <w:rPr>
-          <w:sz w:val="24"/>
-          <w:szCs w:val="24"/>
-        </w:rPr>
-        <w:t xml:space="preserve"> The Chinese are credited with discovering printing “by the end of the 2</w:t>
-      </w:r>
-      <w:r>
-        <w:rPr>
-          <w:sz w:val="24"/>
-          <w:szCs w:val="24"/>
-          <w:vertAlign w:val="superscript"/>
-        </w:rPr>
-        <w:t>nd</w:t>
-      </w:r>
-      <w:r>
-        <w:rPr>
-          <w:sz w:val="24"/>
-          <w:szCs w:val="24"/>
-        </w:rPr>
-        <w:t xml:space="preserve"> century C.E.</w:t>
-      </w:r>
-      <w:r>
-        <w:rPr>
-          <w:sz w:val="24"/>
-          <w:szCs w:val="24"/>
-        </w:rPr>
-        <w:t>” (</w:t>
-      </w:r>
-      <w:proofErr w:type="spellStart"/>
-      <w:r>
-        <w:rPr>
-          <w:sz w:val="24"/>
-          <w:szCs w:val="24"/>
-        </w:rPr>
-        <w:t>Encyclopaedia</w:t>
-      </w:r>
-      <w:proofErr w:type="spellEnd"/>
-      <w:r>
-        <w:rPr>
-          <w:sz w:val="24"/>
-          <w:szCs w:val="24"/>
-        </w:rPr>
-        <w:t xml:space="preserve"> Britannica, History of Printing, para, 1).   </w:t>
-      </w:r>
-      <w:r>
-        <w:rPr>
-          <w:sz w:val="24"/>
-          <w:szCs w:val="24"/>
-        </w:rPr>
-        <w:t xml:space="preserve">As printing developed </w:t>
-      </w:r>
-      <w:r>
-        <w:rPr>
-          <w:sz w:val="24"/>
-          <w:szCs w:val="24"/>
-        </w:rPr>
-        <w:lastRenderedPageBreak/>
-        <w:t>from carved wood blocks</w:t>
-      </w:r>
-      <w:r>
-        <w:rPr>
-          <w:sz w:val="24"/>
-          <w:szCs w:val="24"/>
-        </w:rPr>
-        <w:t>,</w:t>
-      </w:r>
-      <w:r>
-        <w:rPr>
-          <w:sz w:val="24"/>
-          <w:szCs w:val="24"/>
-        </w:rPr>
-        <w:t xml:space="preserve"> as early as 764–</w:t>
-      </w:r>
-      <w:r>
-        <w:rPr>
-          <w:sz w:val="24"/>
-          <w:szCs w:val="24"/>
-        </w:rPr>
-        <w:t>770 in Japan</w:t>
-      </w:r>
-      <w:r>
-        <w:rPr>
-          <w:sz w:val="24"/>
-          <w:szCs w:val="24"/>
-        </w:rPr>
-        <w:t xml:space="preserve">, to the first movable type created from a mixture </w:t>
-      </w:r>
-      <w:r>
-        <w:rPr>
-          <w:sz w:val="24"/>
-          <w:szCs w:val="24"/>
-        </w:rPr>
-        <w:t>of</w:t>
-      </w:r>
-      <w:r>
-        <w:rPr>
-          <w:sz w:val="24"/>
-          <w:szCs w:val="24"/>
-        </w:rPr>
-        <w:t xml:space="preserve"> clay and </w:t>
-      </w:r>
-      <w:r>
-        <w:rPr>
-          <w:sz w:val="24"/>
-          <w:szCs w:val="24"/>
-        </w:rPr>
-        <w:t>glue</w:t>
-      </w:r>
-      <w:r>
-        <w:rPr>
-          <w:sz w:val="24"/>
-          <w:szCs w:val="24"/>
-        </w:rPr>
-        <w:t xml:space="preserve"> by the </w:t>
-      </w:r>
-      <w:r>
-        <w:rPr>
-          <w:sz w:val="24"/>
-          <w:szCs w:val="24"/>
-        </w:rPr>
-        <w:t>“</w:t>
-      </w:r>
-      <w:r>
-        <w:rPr>
-          <w:sz w:val="24"/>
-          <w:szCs w:val="24"/>
-        </w:rPr>
-        <w:t>Chinese alchemist named Pi Sheng</w:t>
-      </w:r>
-      <w:r>
-        <w:rPr>
-          <w:sz w:val="24"/>
-          <w:szCs w:val="24"/>
-        </w:rPr>
-        <w:t>”</w:t>
-      </w:r>
-      <w:r>
-        <w:rPr>
-          <w:sz w:val="24"/>
-          <w:szCs w:val="24"/>
-        </w:rPr>
-        <w:t xml:space="preserve"> around 1041–48, the time and effort needed to print </w:t>
-      </w:r>
-      <w:r>
-        <w:rPr>
-          <w:sz w:val="24"/>
-          <w:szCs w:val="24"/>
-        </w:rPr>
-        <w:t>would make</w:t>
-      </w:r>
-      <w:r>
-        <w:rPr>
-          <w:sz w:val="24"/>
-          <w:szCs w:val="24"/>
-        </w:rPr>
-        <w:t xml:space="preserve"> </w:t>
-      </w:r>
-      <w:r>
-        <w:rPr>
-          <w:sz w:val="24"/>
-          <w:szCs w:val="24"/>
-        </w:rPr>
-        <w:t xml:space="preserve">proofreading mandatory </w:t>
-      </w:r>
-      <w:r>
-        <w:rPr>
-          <w:sz w:val="24"/>
-          <w:szCs w:val="24"/>
-        </w:rPr>
-        <w:t>(</w:t>
-      </w:r>
-      <w:proofErr w:type="spellStart"/>
-      <w:r>
-        <w:rPr>
-          <w:sz w:val="24"/>
-          <w:szCs w:val="24"/>
-        </w:rPr>
-        <w:t>Enc</w:t>
-      </w:r>
-      <w:r>
-        <w:rPr>
-          <w:sz w:val="24"/>
-          <w:szCs w:val="24"/>
-        </w:rPr>
-        <w:t>yc</w:t>
-      </w:r>
-      <w:r>
-        <w:rPr>
-          <w:sz w:val="24"/>
-          <w:szCs w:val="24"/>
-        </w:rPr>
-        <w:t>lopeadia</w:t>
-      </w:r>
-      <w:proofErr w:type="spellEnd"/>
-      <w:r>
-        <w:rPr>
-          <w:sz w:val="24"/>
-          <w:szCs w:val="24"/>
-        </w:rPr>
-        <w:t xml:space="preserve"> </w:t>
-      </w:r>
-      <w:r>
-        <w:rPr>
-          <w:sz w:val="24"/>
-          <w:szCs w:val="24"/>
-        </w:rPr>
-        <w:t xml:space="preserve">Britannica, </w:t>
-      </w:r>
-      <w:r>
-        <w:rPr>
-          <w:sz w:val="24"/>
-          <w:szCs w:val="24"/>
-        </w:rPr>
-        <w:t>“</w:t>
-      </w:r>
-      <w:r>
-        <w:rPr>
-          <w:sz w:val="24"/>
-          <w:szCs w:val="24"/>
-        </w:rPr>
-        <w:t>History of Printing</w:t>
-      </w:r>
-      <w:r>
-        <w:rPr>
-          <w:sz w:val="24"/>
-          <w:szCs w:val="24"/>
-        </w:rPr>
-        <w:t>”</w:t>
-      </w:r>
-      <w:r>
-        <w:rPr>
-          <w:sz w:val="24"/>
-          <w:szCs w:val="24"/>
-        </w:rPr>
-        <w:t>, para. 4</w:t>
-      </w:r>
-      <w:r>
-        <w:rPr>
-          <w:sz w:val="24"/>
-          <w:szCs w:val="24"/>
-        </w:rPr>
-        <w:t xml:space="preserve"> and 5</w:t>
-      </w:r>
-      <w:r>
-        <w:rPr>
-          <w:sz w:val="24"/>
-          <w:szCs w:val="24"/>
-        </w:rPr>
-        <w:t xml:space="preserve">). </w:t>
-      </w:r>
-      <w:r>
-        <w:rPr>
-          <w:sz w:val="24"/>
-          <w:szCs w:val="24"/>
-        </w:rPr>
-        <w:t xml:space="preserve">The first mention of </w:t>
-      </w:r>
-      <w:r>
-        <w:rPr>
-          <w:sz w:val="24"/>
-          <w:szCs w:val="24"/>
-        </w:rPr>
-        <w:t>proofreading was discovered from a contract of 1499</w:t>
-      </w:r>
-      <w:r>
-        <w:rPr>
-          <w:sz w:val="24"/>
-          <w:szCs w:val="24"/>
-        </w:rPr>
-        <w:t xml:space="preserve"> that “</w:t>
-      </w:r>
-      <w:r>
-        <w:rPr>
-          <w:sz w:val="24"/>
-          <w:szCs w:val="24"/>
-        </w:rPr>
-        <w:t>held the author finally responsible for correction of proofs” (</w:t>
-      </w:r>
-      <w:proofErr w:type="spellStart"/>
-      <w:r>
-        <w:rPr>
-          <w:sz w:val="24"/>
-          <w:szCs w:val="24"/>
-        </w:rPr>
-        <w:t>Encyclopaedia</w:t>
-      </w:r>
-      <w:proofErr w:type="spellEnd"/>
-      <w:r>
-        <w:rPr>
-          <w:sz w:val="24"/>
-          <w:szCs w:val="24"/>
-        </w:rPr>
-        <w:t xml:space="preserve"> Britannica, 2018, </w:t>
-      </w:r>
-      <w:r>
-        <w:rPr>
-          <w:sz w:val="24"/>
-          <w:szCs w:val="24"/>
-        </w:rPr>
-        <w:t>“</w:t>
-      </w:r>
-      <w:r>
-        <w:rPr>
-          <w:sz w:val="24"/>
-          <w:szCs w:val="24"/>
-        </w:rPr>
-        <w:t>proofreading</w:t>
-      </w:r>
-      <w:r>
-        <w:rPr>
-          <w:sz w:val="24"/>
-          <w:szCs w:val="24"/>
-        </w:rPr>
-        <w:t>”, para</w:t>
-      </w:r>
-      <w:r>
-        <w:rPr>
-          <w:sz w:val="24"/>
-          <w:szCs w:val="24"/>
-        </w:rPr>
-        <w:t>. 1</w:t>
-      </w:r>
-      <w:r>
-        <w:rPr>
-          <w:sz w:val="24"/>
-          <w:szCs w:val="24"/>
-        </w:rPr>
-        <w:t>).</w:t>
-      </w:r>
-      <w:r>
-        <w:rPr>
-          <w:sz w:val="24"/>
-          <w:szCs w:val="24"/>
-        </w:rPr>
-        <w:t xml:space="preserve"> </w:t>
-      </w:r>
-    </w:p>
-    <w:p>
-      <w:pPr>
-        <w:pStyle w:val="NoSpacing"/>
-        <w:spacing w:line="480" w:lineRule="auto"/>
-        <w:rPr>
-          <w:sz w:val="24"/>
-          <w:szCs w:val="24"/>
-        </w:rPr>
-      </w:pPr>
-      <w:r>
-        <w:rPr>
-          <w:sz w:val="24"/>
-          <w:szCs w:val="24"/>
-        </w:rPr>
-        <w:tab/>
-        <w:t xml:space="preserve">Today, writers have the luxury of using spellchecking programs that are included with </w:t>
-      </w:r>
-      <w:r>
-        <w:rPr>
-          <w:sz w:val="24"/>
-          <w:szCs w:val="24"/>
-        </w:rPr>
-        <w:t xml:space="preserve">their </w:t>
-      </w:r>
-      <w:r>
-        <w:rPr>
-          <w:sz w:val="24"/>
-          <w:szCs w:val="24"/>
-        </w:rPr>
-        <w:t>writing software. Yet the tri</w:t>
-      </w:r>
-      <w:r>
-        <w:rPr>
-          <w:sz w:val="24"/>
-          <w:szCs w:val="24"/>
-        </w:rPr>
-        <w:t xml:space="preserve">ed and true manual editing methods are needed because the spellchecking functions don’t catch every spelling or grammar error. </w:t>
-      </w:r>
-      <w:r>
-        <w:rPr>
-          <w:sz w:val="24"/>
-          <w:szCs w:val="24"/>
-        </w:rPr>
-        <w:tab/>
-      </w:r>
-    </w:p>
-    <w:p>
-      <w:pPr>
-        <w:pStyle w:val="NoSpacing"/>
-        <w:spacing w:line="480" w:lineRule="auto"/>
-        <w:rPr>
-          <w:b/>
-          <w:sz w:val="24"/>
-          <w:szCs w:val="24"/>
-        </w:rPr>
-      </w:pPr>
-      <w:r>
-        <w:rPr>
-          <w:b/>
-          <w:sz w:val="24"/>
-          <w:szCs w:val="24"/>
-        </w:rPr>
-        <w:t>Spellchecking</w:t>
-      </w:r>
-      <w:r>
-        <w:rPr>
-          <w:b/>
-          <w:sz w:val="24"/>
-          <w:szCs w:val="24"/>
-        </w:rPr>
-        <w:t xml:space="preserve"> Programs</w:t>
-      </w:r>
-    </w:p>
-    <w:p>
-      <w:pPr>
-        <w:pStyle w:val="NoSpacing"/>
-        <w:spacing w:line="480" w:lineRule="auto"/>
-      </w:pPr>
-      <w:r>
-        <w:tab/>
-      </w:r>
-      <w:r>
-        <w:t>The first</w:t>
-      </w:r>
-      <w:r>
-        <w:t xml:space="preserve"> computer spell checker program</w:t>
-      </w:r>
-      <w:r>
-        <w:t xml:space="preserve"> began</w:t>
-      </w:r>
-      <w:r>
-        <w:t xml:space="preserve"> its</w:t>
-      </w:r>
-      <w:r>
-        <w:t xml:space="preserve"> development around 1957 by Les Earnest of Stanford University (</w:t>
-      </w:r>
-      <w:proofErr w:type="spellStart"/>
-      <w:r>
-        <w:t>Sertiadi</w:t>
-      </w:r>
-      <w:proofErr w:type="spellEnd"/>
-      <w:r>
-        <w:t>, 2014</w:t>
-      </w:r>
-      <w:r>
-        <w:t>, p. 1</w:t>
-      </w:r>
-      <w:r>
-        <w:t xml:space="preserve">). </w:t>
-      </w:r>
-      <w:r>
-        <w:t xml:space="preserve"> By 1971, “Les Earnest and Ralph </w:t>
-      </w:r>
-      <w:proofErr w:type="spellStart"/>
-      <w:r>
-        <w:t>Gorin</w:t>
-      </w:r>
-      <w:proofErr w:type="spellEnd"/>
-      <w:r>
-        <w:t xml:space="preserve"> creates the first spell checker program, which displays corrected alternatives of misspelled word that differed by one letter</w:t>
-      </w:r>
-      <w:r>
-        <w:t xml:space="preserve"> and small transpositions” (Patel, 2014, p. 9). </w:t>
-      </w:r>
-      <w:r>
-        <w:t>These programs have progressed from merely underlining misspelled words to giving possible suggestions and autocorrecting while users type. Many digital devices support or feature spell checking functions.</w:t>
-      </w:r>
-      <w:r>
-        <w:t xml:space="preserve"> </w:t>
-      </w:r>
-    </w:p>
-    <w:p>
-      <w:pPr>
-        <w:pStyle w:val="NoSpacing"/>
-        <w:spacing w:line="480" w:lineRule="auto"/>
-      </w:pPr>
-      <w:r>
-        <w:tab/>
-        <w:t xml:space="preserve">Hass (1999) researched old and new technologies with case studies to </w:t>
-      </w:r>
-      <w:r>
-        <w:t>show how these technologies are incorporated and used in people’</w:t>
-      </w:r>
-      <w:r>
-        <w:t xml:space="preserve">s lives. She quoted </w:t>
-      </w:r>
-      <w:proofErr w:type="spellStart"/>
-      <w:r>
-        <w:t>Bijker</w:t>
-      </w:r>
-      <w:proofErr w:type="spellEnd"/>
-      <w:r>
-        <w:t xml:space="preserve"> </w:t>
-      </w:r>
-      <w:r>
-        <w:t xml:space="preserve">(1995) </w:t>
-      </w:r>
-      <w:r>
-        <w:t xml:space="preserve">stating “technological development and change is best understood as </w:t>
-      </w:r>
-      <w:proofErr w:type="gramStart"/>
-      <w:r>
-        <w:t>multidimensional ,</w:t>
-      </w:r>
-      <w:proofErr w:type="gramEnd"/>
-      <w:r>
-        <w:t xml:space="preserve"> and multifaceted—a web that is built in fits and starts, and cannot be p</w:t>
-      </w:r>
-      <w:r>
-        <w:t>roperly understood in hindsight</w:t>
-      </w:r>
-      <w:r>
-        <w:t xml:space="preserve">” </w:t>
-      </w:r>
-      <w:r>
-        <w:t>(as cited in Hass 1999, p. 221).</w:t>
-      </w:r>
-    </w:p>
-    <w:p>
-      <w:pPr>
-        <w:pStyle w:val="NoSpacing"/>
-        <w:spacing w:line="480" w:lineRule="auto"/>
-      </w:pPr>
-      <w:r>
-        <w:t>In the case of spellchecking, the “fits and starts” may be related to their reliability.</w:t>
-      </w:r>
-      <w:r>
-        <w:t xml:space="preserve"> Today, spell checkers are used </w:t>
-      </w:r>
-      <w:r>
-        <w:t xml:space="preserve">as a first edit </w:t>
-      </w:r>
-      <w:r>
-        <w:t>because they lack accuracy</w:t>
-      </w:r>
-      <w:r>
-        <w:t>. Unt</w:t>
-      </w:r>
-      <w:r>
-        <w:t xml:space="preserve">il </w:t>
-      </w:r>
-      <w:r>
-        <w:t xml:space="preserve">they’re developed </w:t>
-      </w:r>
-      <w:r>
-        <w:t xml:space="preserve">to catch many more spelling or grammar mistakes and distinguish between homophones through context, they may never substitute </w:t>
-      </w:r>
-      <w:r>
-        <w:lastRenderedPageBreak/>
-        <w:t xml:space="preserve">for skilled human copy or technical editors. </w:t>
-      </w:r>
-      <w:r>
-        <w:t xml:space="preserve"> At present, </w:t>
-      </w:r>
-      <w:r>
-        <w:t xml:space="preserve">people rely on a combination of computer spell checking and human editing. </w:t>
-      </w:r>
-    </w:p>
-    <w:p>
-      <w:pPr>
-        <w:pStyle w:val="NoSpacing"/>
-        <w:spacing w:line="480" w:lineRule="auto"/>
-        <w:rPr>
-          <w:b/>
-        </w:rPr>
-      </w:pPr>
-      <w:r>
-        <w:rPr>
-          <w:b/>
-        </w:rPr>
-        <w:t>Consequences of Relying on Spellchecking Programs</w:t>
-      </w:r>
-    </w:p>
-    <w:p>
-      <w:pPr>
-        <w:pStyle w:val="NoSpacing"/>
-        <w:spacing w:line="480" w:lineRule="auto"/>
-      </w:pPr>
-      <w:r>
-        <w:tab/>
-      </w:r>
-      <w:r>
-        <w:t>Teachers concerned that students rely too heavily on the spell check functions, worry that students won’t develop the reading, writing, and speaking skills necessary to function society</w:t>
+        <w:t xml:space="preserve"> society</w:t>
       </w:r>
       <w:r>
         <w:t xml:space="preserve">. </w:t>

</xml_diff>